<commit_message>
finished-use case, acceptance test(no code)
</commit_message>
<xml_diff>
--- a/תרחישי קבלה.docx
+++ b/תרחישי קבלה.docx
@@ -25,6 +25,16 @@
     <w:p>
       <w:pPr>
         <w:rPr>
+          <w:sz w:val="26"/>
+          <w:szCs w:val="26"/>
+          <w:u w:val="single"/>
+          <w:rtl/>
+        </w:rPr>
+      </w:pPr>
+    </w:p>
+    <w:p>
+      <w:pPr>
+        <w:rPr>
           <w:rtl/>
         </w:rPr>
       </w:pPr>
@@ -154,6 +164,19 @@
         </w:rPr>
         <w:t>מקרה טוב:</w:t>
       </w:r>
+      <w:r>
+        <w:rPr>
+          <w:rFonts w:cs="Arial"/>
+        </w:rPr>
+        <w:t xml:space="preserve"> </w:t>
+      </w:r>
+      <w:r>
+        <w:rPr>
+          <w:rFonts w:cs="Arial" w:hint="cs"/>
+          <w:rtl/>
+        </w:rPr>
+        <w:t xml:space="preserve"> המערכת עולה ומאותחלת עם הנתונים הנכונים בצורה תקינה</w:t>
+      </w:r>
     </w:p>
     <w:p>
       <w:pPr>
@@ -172,7 +195,30 @@
           <w:u w:val="single"/>
           <w:rtl/>
         </w:rPr>
-        <w:t xml:space="preserve">מקר רע: </w:t>
+        <w:t>מקר</w:t>
+      </w:r>
+      <w:r>
+        <w:rPr>
+          <w:rFonts w:cs="Arial" w:hint="cs"/>
+          <w:u w:val="single"/>
+          <w:rtl/>
+        </w:rPr>
+        <w:t xml:space="preserve">ה </w:t>
+      </w:r>
+      <w:r>
+        <w:rPr>
+          <w:rFonts w:cs="Arial" w:hint="cs"/>
+          <w:u w:val="single"/>
+          <w:rtl/>
+        </w:rPr>
+        <w:t>רע:</w:t>
+      </w:r>
+      <w:r>
+        <w:rPr>
+          <w:rFonts w:cs="Arial" w:hint="cs"/>
+          <w:rtl/>
+        </w:rPr>
+        <w:t xml:space="preserve"> המערכת עולה ומאותחלת בצורה לא תקינה או לא עולה בכלל</w:t>
       </w:r>
     </w:p>
     <w:p>
@@ -224,6 +270,13 @@
         </w:rPr>
         <w:t>מקרה טוב:</w:t>
       </w:r>
+      <w:r>
+        <w:rPr>
+          <w:rFonts w:hint="cs"/>
+          <w:rtl/>
+        </w:rPr>
+        <w:t xml:space="preserve"> השינוי/החלפה/הוספה של השירותים החיצונים בוצע בהצלחה עם הנתונים הנכונים.</w:t>
+      </w:r>
     </w:p>
     <w:p>
       <w:pPr>
@@ -242,7 +295,30 @@
           <w:u w:val="single"/>
           <w:rtl/>
         </w:rPr>
-        <w:t>מקר רע:</w:t>
+        <w:t>מקר</w:t>
+      </w:r>
+      <w:r>
+        <w:rPr>
+          <w:rFonts w:hint="cs"/>
+          <w:u w:val="single"/>
+          <w:rtl/>
+        </w:rPr>
+        <w:t>ה</w:t>
+      </w:r>
+      <w:r>
+        <w:rPr>
+          <w:rFonts w:hint="cs"/>
+          <w:u w:val="single"/>
+          <w:rtl/>
+        </w:rPr>
+        <w:t xml:space="preserve"> רע:</w:t>
+      </w:r>
+      <w:r>
+        <w:rPr>
+          <w:rFonts w:hint="cs"/>
+          <w:rtl/>
+        </w:rPr>
+        <w:t xml:space="preserve"> השינוי/החלפה/הוספה של השירותים החיצוניים בוצע עם נתונים שגויים.</w:t>
       </w:r>
     </w:p>
     <w:p>
@@ -296,10 +372,9 @@
       <w:r>
         <w:rPr>
           <w:rFonts w:hint="cs"/>
-          <w:u w:val="single"/>
-          <w:rtl/>
-        </w:rPr>
-        <w:t xml:space="preserve"> </w:t>
+          <w:rtl/>
+        </w:rPr>
+        <w:t xml:space="preserve"> פניה למערכת התשלומים המוכרת על ידי השוק עם פרטי העסקה הנכונים בהצלחה וקבלת אישור בהתאם להצלחה או כישלון</w:t>
       </w:r>
     </w:p>
     <w:p>
@@ -319,7 +394,30 @@
           <w:u w:val="single"/>
           <w:rtl/>
         </w:rPr>
-        <w:t xml:space="preserve">מקר רע: </w:t>
+        <w:t>מקר</w:t>
+      </w:r>
+      <w:r>
+        <w:rPr>
+          <w:rFonts w:cs="Arial" w:hint="cs"/>
+          <w:u w:val="single"/>
+          <w:rtl/>
+        </w:rPr>
+        <w:t>ה</w:t>
+      </w:r>
+      <w:r>
+        <w:rPr>
+          <w:rFonts w:cs="Arial" w:hint="cs"/>
+          <w:u w:val="single"/>
+          <w:rtl/>
+        </w:rPr>
+        <w:t xml:space="preserve"> רע:</w:t>
+      </w:r>
+      <w:r>
+        <w:rPr>
+          <w:rFonts w:cs="Arial" w:hint="cs"/>
+          <w:rtl/>
+        </w:rPr>
+        <w:t xml:space="preserve"> פניה למערכת תשלומים עם פרטי עסקה שגויים או פנייה למערכת תשלומים לא עדכנית (מערכת תשלומים שהוסרה מהמערכת לדוגמה) וביצוע העסקה עם הפרטים השגויים.</w:t>
       </w:r>
     </w:p>
     <w:p>
@@ -374,6 +472,13 @@
       </w:r>
       <w:r>
         <w:rPr>
+          <w:rFonts w:cs="Arial" w:hint="cs"/>
+          <w:rtl/>
+        </w:rPr>
+        <w:t xml:space="preserve"> פנייה למערכת אספקת מוצרים המוכרת על ידי השוק עם פרטי חבילה ופרטי לקוח נכונים וקבלת תשובה בהתאם (אישור אספקה או סירוב)</w:t>
+      </w:r>
+      <w:r>
+        <w:rPr>
           <w:rFonts w:hint="cs"/>
           <w:u w:val="single"/>
           <w:rtl/>
@@ -389,17 +494,55 @@
           <w:numId w:val="4"/>
         </w:numPr>
         <w:rPr>
-          <w:rFonts w:hint="cs"/>
-          <w:u w:val="single"/>
-        </w:rPr>
-      </w:pPr>
-      <w:r>
-        <w:rPr>
-          <w:rFonts w:cs="Arial" w:hint="cs"/>
-          <w:u w:val="single"/>
-          <w:rtl/>
-        </w:rPr>
-        <w:t xml:space="preserve">מקר רע: </w:t>
+          <w:u w:val="single"/>
+        </w:rPr>
+      </w:pPr>
+      <w:r>
+        <w:rPr>
+          <w:rFonts w:cs="Arial" w:hint="cs"/>
+          <w:u w:val="single"/>
+          <w:rtl/>
+        </w:rPr>
+        <w:t>מקר</w:t>
+      </w:r>
+      <w:r>
+        <w:rPr>
+          <w:rFonts w:cs="Arial" w:hint="cs"/>
+          <w:u w:val="single"/>
+          <w:rtl/>
+        </w:rPr>
+        <w:t>ה</w:t>
+      </w:r>
+      <w:r>
+        <w:rPr>
+          <w:rFonts w:cs="Arial" w:hint="cs"/>
+          <w:u w:val="single"/>
+          <w:rtl/>
+        </w:rPr>
+        <w:t xml:space="preserve"> רע:</w:t>
+      </w:r>
+      <w:r>
+        <w:rPr>
+          <w:rFonts w:cs="Arial" w:hint="cs"/>
+          <w:rtl/>
+        </w:rPr>
+        <w:t xml:space="preserve"> פניה למערכת </w:t>
+      </w:r>
+      <w:proofErr w:type="spellStart"/>
+      <w:r>
+        <w:rPr>
+          <w:rFonts w:cs="Arial" w:hint="cs"/>
+          <w:rtl/>
+        </w:rPr>
+        <w:t>תאספקת</w:t>
+      </w:r>
+      <w:proofErr w:type="spellEnd"/>
+      <w:r>
+        <w:rPr>
+          <w:rFonts w:cs="Arial" w:hint="cs"/>
+          <w:rtl/>
+        </w:rPr>
+        <w:t xml:space="preserve"> מוצרים עם פרטי חבילה שגויים או פרטי לקוח שגויים  או פנייה למערכת אספקת מוצרים לא עדכנית וביצוע העסקה עם הפרטים השגויים.</w:t>
       </w:r>
     </w:p>
     <w:p>
@@ -455,10 +598,9 @@
       <w:r>
         <w:rPr>
           <w:rFonts w:hint="cs"/>
-          <w:u w:val="single"/>
-          <w:rtl/>
-        </w:rPr>
-        <w:t xml:space="preserve"> </w:t>
+          <w:rtl/>
+        </w:rPr>
+        <w:t xml:space="preserve"> בעלי חנות מקבלים התראות בזמן אמת כאשר לקוח קנה מוצר מחנותם, כאשר החנות נסגרת או נפתחת מחדש או כאשר המינוי שלהם מוסר. נשלחת התראה למנוי כאשר קיבל הודעה/פניה.</w:t>
       </w:r>
     </w:p>
     <w:p>
@@ -469,17 +611,39 @@
           <w:numId w:val="4"/>
         </w:numPr>
         <w:rPr>
-          <w:rFonts w:hint="cs"/>
-          <w:u w:val="single"/>
-        </w:rPr>
-      </w:pPr>
-      <w:r>
-        <w:rPr>
-          <w:rFonts w:cs="Arial" w:hint="cs"/>
-          <w:u w:val="single"/>
-          <w:rtl/>
-        </w:rPr>
-        <w:t>מקר רע:</w:t>
+          <w:u w:val="single"/>
+        </w:rPr>
+      </w:pPr>
+      <w:r>
+        <w:rPr>
+          <w:rFonts w:cs="Arial" w:hint="cs"/>
+          <w:u w:val="single"/>
+          <w:rtl/>
+        </w:rPr>
+        <w:t>מקר</w:t>
+      </w:r>
+      <w:r>
+        <w:rPr>
+          <w:rFonts w:cs="Arial" w:hint="cs"/>
+          <w:u w:val="single"/>
+          <w:rtl/>
+        </w:rPr>
+        <w:t>ה</w:t>
+      </w:r>
+      <w:r>
+        <w:rPr>
+          <w:rFonts w:cs="Arial" w:hint="cs"/>
+          <w:u w:val="single"/>
+          <w:rtl/>
+        </w:rPr>
+        <w:t xml:space="preserve"> רע:</w:t>
+      </w:r>
+      <w:r>
+        <w:rPr>
+          <w:rFonts w:cs="Arial" w:hint="cs"/>
+          <w:rtl/>
+        </w:rPr>
+        <w:t xml:space="preserve"> בעלי חנות לא מקבלים התראות בזמן אמת כאשר לקוח קנה מוצר מחנותם או כאשר החנות נסגרת או נפתחת מחדש או כאשר המינוי שלהם מוסר או קבלת התראה לא נכונה. לא נשלחת התראה למנוי כאשר קיבלה הודעה/פניה או שנשלחת התראה עם הודעה לא נכונה.</w:t>
       </w:r>
     </w:p>
     <w:p>
@@ -535,10 +699,9 @@
       <w:r>
         <w:rPr>
           <w:rFonts w:hint="cs"/>
-          <w:u w:val="single"/>
-          <w:rtl/>
-        </w:rPr>
-        <w:t xml:space="preserve"> </w:t>
+          <w:rtl/>
+        </w:rPr>
+        <w:t xml:space="preserve"> נשלחת התראה למנויים שאינם מבקרים בשוק בזמן ההתראה, ההתראה נשמרת ומוצגת ללקוח בכניסתו הבאה למערכת.</w:t>
       </w:r>
     </w:p>
     <w:p>
@@ -558,8 +721,103 @@
           <w:u w:val="single"/>
           <w:rtl/>
         </w:rPr>
-        <w:t xml:space="preserve">מקר רע: </w:t>
-      </w:r>
+        <w:t>מקר</w:t>
+      </w:r>
+      <w:r>
+        <w:rPr>
+          <w:rFonts w:cs="Arial" w:hint="cs"/>
+          <w:u w:val="single"/>
+          <w:rtl/>
+        </w:rPr>
+        <w:t>ה</w:t>
+      </w:r>
+      <w:r>
+        <w:rPr>
+          <w:rFonts w:cs="Arial" w:hint="cs"/>
+          <w:u w:val="single"/>
+          <w:rtl/>
+        </w:rPr>
+        <w:t xml:space="preserve"> רע:</w:t>
+      </w:r>
+      <w:r>
+        <w:rPr>
+          <w:rFonts w:cs="Arial" w:hint="cs"/>
+          <w:rtl/>
+        </w:rPr>
+        <w:t xml:space="preserve"> נשלחת התראה למנויים שאינם מבקרים בשוק בזמן ההתראה, ההתראה לא נשמרת ואינה מוצגת ללקוח בכניסתו הבאה למערכת, או שההתראה כלל לא נשלחת.</w:t>
+      </w:r>
+    </w:p>
+    <w:p>
+      <w:pPr>
+        <w:rPr>
+          <w:u w:val="single"/>
+          <w:rtl/>
+        </w:rPr>
+      </w:pPr>
+    </w:p>
+    <w:p>
+      <w:pPr>
+        <w:rPr>
+          <w:u w:val="single"/>
+          <w:rtl/>
+        </w:rPr>
+      </w:pPr>
+    </w:p>
+    <w:p>
+      <w:pPr>
+        <w:rPr>
+          <w:u w:val="single"/>
+          <w:rtl/>
+        </w:rPr>
+      </w:pPr>
+    </w:p>
+    <w:p>
+      <w:pPr>
+        <w:rPr>
+          <w:u w:val="single"/>
+          <w:rtl/>
+        </w:rPr>
+      </w:pPr>
+    </w:p>
+    <w:p>
+      <w:pPr>
+        <w:rPr>
+          <w:u w:val="single"/>
+          <w:rtl/>
+        </w:rPr>
+      </w:pPr>
+    </w:p>
+    <w:p>
+      <w:pPr>
+        <w:rPr>
+          <w:u w:val="single"/>
+          <w:rtl/>
+        </w:rPr>
+      </w:pPr>
+    </w:p>
+    <w:p>
+      <w:pPr>
+        <w:rPr>
+          <w:u w:val="single"/>
+          <w:rtl/>
+        </w:rPr>
+      </w:pPr>
+    </w:p>
+    <w:p>
+      <w:pPr>
+        <w:rPr>
+          <w:u w:val="single"/>
+          <w:rtl/>
+        </w:rPr>
+      </w:pPr>
+    </w:p>
+    <w:p>
+      <w:pPr>
+        <w:rPr>
+          <w:u w:val="single"/>
+          <w:rtl/>
+        </w:rPr>
+      </w:pPr>
     </w:p>
     <w:p>
       <w:pPr>
@@ -1244,9 +1502,6 @@
           <w:ilvl w:val="1"/>
           <w:numId w:val="4"/>
         </w:numPr>
-        <w:rPr>
-          <w:rFonts w:hint="cs"/>
-        </w:rPr>
       </w:pPr>
       <w:r>
         <w:rPr>
@@ -1287,73 +1542,8 @@
     </w:p>
     <w:p>
       <w:pPr>
-        <w:pStyle w:val="a3"/>
-        <w:ind w:left="1080"/>
-        <w:rPr>
-          <w:u w:val="single"/>
-        </w:rPr>
-      </w:pPr>
-    </w:p>
-    <w:p>
-      <w:pPr>
-        <w:rPr>
-          <w:u w:val="single"/>
-          <w:rtl/>
-        </w:rPr>
-      </w:pPr>
-    </w:p>
-    <w:p>
-      <w:pPr>
-        <w:rPr>
-          <w:u w:val="single"/>
-          <w:rtl/>
-        </w:rPr>
-      </w:pPr>
-    </w:p>
-    <w:p>
-      <w:pPr>
-        <w:rPr>
-          <w:u w:val="single"/>
-          <w:rtl/>
-        </w:rPr>
-      </w:pPr>
-    </w:p>
-    <w:p>
-      <w:pPr>
-        <w:rPr>
-          <w:u w:val="single"/>
-          <w:rtl/>
-        </w:rPr>
-      </w:pPr>
-    </w:p>
-    <w:p>
-      <w:pPr>
-        <w:rPr>
-          <w:u w:val="single"/>
-          <w:rtl/>
-        </w:rPr>
-      </w:pPr>
-    </w:p>
-    <w:p>
-      <w:pPr>
-        <w:rPr>
-          <w:u w:val="single"/>
-          <w:rtl/>
-        </w:rPr>
-      </w:pPr>
-    </w:p>
-    <w:p>
-      <w:pPr>
-        <w:rPr>
-          <w:u w:val="single"/>
-          <w:rtl/>
-        </w:rPr>
-      </w:pPr>
-    </w:p>
-    <w:p>
-      <w:pPr>
-        <w:rPr>
-          <w:u w:val="single"/>
+        <w:ind w:left="1440"/>
+        <w:rPr>
           <w:rtl/>
         </w:rPr>
       </w:pPr>
@@ -1899,6 +2089,13 @@
         </w:rPr>
         <w:t>:</w:t>
       </w:r>
+      <w:r>
+        <w:rPr>
+          <w:rFonts w:hint="cs"/>
+          <w:rtl/>
+        </w:rPr>
+        <w:t xml:space="preserve"> בקשה לקבלת מידע על תכולת העגלה וקבלה של המידע הנכון.</w:t>
+      </w:r>
     </w:p>
     <w:p>
       <w:pPr>
@@ -1939,8 +2136,41 @@
         </w:rPr>
         <w:t xml:space="preserve"> רע:</w:t>
       </w:r>
-      <w:bookmarkStart w:id="0" w:name="_GoBack"/>
-      <w:bookmarkEnd w:id="0"/>
+      <w:r>
+        <w:rPr>
+          <w:rFonts w:hint="cs"/>
+          <w:rtl/>
+        </w:rPr>
+        <w:t xml:space="preserve"> בקשה לקבל</w:t>
+      </w:r>
+      <w:r>
+        <w:rPr>
+          <w:rFonts w:hint="cs"/>
+          <w:rtl/>
+        </w:rPr>
+        <w:t xml:space="preserve">ת מידע על תכולת העגלה וקבלה של </w:t>
+      </w:r>
+      <w:r>
+        <w:rPr>
+          <w:rFonts w:hint="cs"/>
+          <w:rtl/>
+        </w:rPr>
+        <w:t xml:space="preserve">מידע </w:t>
+      </w:r>
+      <w:r>
+        <w:rPr>
+          <w:rFonts w:hint="cs"/>
+          <w:rtl/>
+        </w:rPr>
+        <w:t xml:space="preserve">לא </w:t>
+      </w:r>
+      <w:r>
+        <w:rPr>
+          <w:rFonts w:hint="cs"/>
+          <w:rtl/>
+        </w:rPr>
+        <w:t>נכון.</w:t>
+      </w:r>
     </w:p>
     <w:p>
       <w:pPr>
@@ -2021,6 +2251,7 @@
         <w:pStyle w:val="a3"/>
         <w:ind w:left="1440"/>
         <w:rPr>
+          <w:rFonts w:hint="cs"/>
           <w:rtl/>
         </w:rPr>
       </w:pPr>
@@ -2046,6 +2277,13 @@
         </w:rPr>
         <w:t>:</w:t>
       </w:r>
+      <w:r>
+        <w:rPr>
+          <w:rFonts w:hint="cs"/>
+          <w:rtl/>
+        </w:rPr>
+        <w:t xml:space="preserve"> בקשה לשינוי תכולת העגלה ועדכון העגלה.</w:t>
+      </w:r>
     </w:p>
     <w:p>
       <w:pPr>
@@ -2082,6 +2320,13 @@
           <w:rtl/>
         </w:rPr>
         <w:t xml:space="preserve"> רע:</w:t>
+      </w:r>
+      <w:r>
+        <w:rPr>
+          <w:rFonts w:hint="cs"/>
+          <w:rtl/>
+        </w:rPr>
+        <w:t xml:space="preserve"> בקשה לשינוי תכולת העגלה אך העגלה לא מעודכנת.</w:t>
       </w:r>
     </w:p>
     <w:p>
@@ -2118,14 +2363,593 @@
     <w:p>
       <w:pPr>
         <w:pStyle w:val="a3"/>
+        <w:ind w:left="1095"/>
+        <w:rPr>
+          <w:b/>
+          <w:bCs/>
+          <w:rtl/>
+        </w:rPr>
+      </w:pPr>
+      <w:r>
+        <w:rPr>
+          <w:rFonts w:cs="Arial" w:hint="cs"/>
+          <w:b/>
+          <w:bCs/>
+          <w:rtl/>
+        </w:rPr>
+        <w:t>2</w:t>
+      </w:r>
+      <w:r>
+        <w:rPr>
+          <w:rFonts w:hint="cs"/>
+          <w:b/>
+          <w:bCs/>
+          <w:rtl/>
+        </w:rPr>
+        <w:t>.</w:t>
+      </w:r>
+      <w:r>
+        <w:rPr>
+          <w:rFonts w:hint="cs"/>
+          <w:b/>
+          <w:bCs/>
+          <w:rtl/>
+        </w:rPr>
+        <w:t>5.1)    ביצוע תשלום:</w:t>
+      </w:r>
+    </w:p>
+    <w:p>
+      <w:pPr>
+        <w:pStyle w:val="a3"/>
+        <w:ind w:left="1440"/>
+      </w:pPr>
+      <w:r>
+        <w:rPr>
+          <w:rFonts w:hint="cs"/>
+          <w:rtl/>
+        </w:rPr>
+        <w:t xml:space="preserve">- </w:t>
+      </w:r>
+      <w:r>
+        <w:rPr>
+          <w:rFonts w:hint="cs"/>
+          <w:u w:val="single"/>
+          <w:rtl/>
+        </w:rPr>
+        <w:t>מקרה טוב:</w:t>
+      </w:r>
+      <w:r>
+        <w:rPr>
+          <w:rFonts w:hint="cs"/>
+          <w:rtl/>
+        </w:rPr>
+        <w:t xml:space="preserve"> התשלום בוצע בהצלחה עם כל הנתונים שהוזנו. </w:t>
+      </w:r>
+    </w:p>
+    <w:p>
+      <w:pPr>
+        <w:pStyle w:val="a3"/>
+        <w:ind w:left="1440"/>
+        <w:rPr>
+          <w:rtl/>
+        </w:rPr>
+      </w:pPr>
+      <w:r>
+        <w:rPr>
+          <w:rFonts w:hint="cs"/>
+          <w:rtl/>
+        </w:rPr>
+        <w:t>-</w:t>
+      </w:r>
+      <w:r>
+        <w:rPr>
+          <w:rFonts w:hint="cs"/>
+          <w:u w:val="single"/>
+          <w:rtl/>
+        </w:rPr>
+        <w:t xml:space="preserve"> מקרה רע:</w:t>
+      </w:r>
+      <w:r>
+        <w:rPr>
+          <w:rFonts w:hint="cs"/>
+          <w:rtl/>
+        </w:rPr>
+        <w:t xml:space="preserve"> הסכום של התשלום לא תואם את הנתונים שהוזנו.</w:t>
+      </w:r>
+    </w:p>
+    <w:p>
+      <w:pPr>
+        <w:pStyle w:val="a3"/>
+        <w:ind w:left="1440"/>
+        <w:rPr>
+          <w:b/>
+          <w:bCs/>
+          <w:rtl/>
+        </w:rPr>
+      </w:pPr>
+      <w:r>
+        <w:rPr>
+          <w:rFonts w:hint="cs"/>
+          <w:b/>
+          <w:bCs/>
+          <w:rtl/>
+        </w:rPr>
+        <w:t>2.5.1.1) וידוא מספיק מימון:</w:t>
+      </w:r>
+    </w:p>
+    <w:p>
+      <w:pPr>
+        <w:pStyle w:val="a3"/>
+        <w:ind w:left="1440"/>
+        <w:rPr>
+          <w:rFonts w:hint="cs"/>
+          <w:rtl/>
+        </w:rPr>
+      </w:pPr>
+      <w:r>
+        <w:rPr>
+          <w:rFonts w:hint="cs"/>
+          <w:rtl/>
+        </w:rPr>
+        <w:t xml:space="preserve">- </w:t>
+      </w:r>
+      <w:r>
+        <w:rPr>
+          <w:rFonts w:hint="cs"/>
+          <w:u w:val="single"/>
+          <w:rtl/>
+        </w:rPr>
+        <w:t>מקרה טוב:</w:t>
+      </w:r>
+      <w:r>
+        <w:rPr>
+          <w:rFonts w:hint="cs"/>
+          <w:rtl/>
+        </w:rPr>
+        <w:t xml:space="preserve"> מחזיר שיש מספיק מימון אם יש מספיק.</w:t>
+      </w:r>
+    </w:p>
+    <w:p>
+      <w:pPr>
+        <w:pStyle w:val="a3"/>
+        <w:ind w:left="1440"/>
+        <w:rPr>
+          <w:rtl/>
+        </w:rPr>
+      </w:pPr>
+      <w:r>
+        <w:rPr>
+          <w:rFonts w:hint="cs"/>
+          <w:rtl/>
+        </w:rPr>
+        <w:t xml:space="preserve">- </w:t>
+      </w:r>
+      <w:r>
+        <w:rPr>
+          <w:rFonts w:hint="cs"/>
+          <w:u w:val="single"/>
+          <w:rtl/>
+        </w:rPr>
+        <w:t>מקרה רע:</w:t>
+      </w:r>
+      <w:r>
+        <w:rPr>
+          <w:rFonts w:hint="cs"/>
+          <w:rtl/>
+        </w:rPr>
+        <w:t xml:space="preserve"> מחזיר שיש מספיק מימון גם אם אין מספיק.</w:t>
+      </w:r>
+    </w:p>
+    <w:p>
+      <w:pPr>
+        <w:pStyle w:val="a3"/>
+        <w:rPr>
+          <w:rFonts w:cs="Arial"/>
+          <w:b/>
+          <w:bCs/>
+          <w:rtl/>
+        </w:rPr>
+      </w:pPr>
+      <w:r>
+        <w:rPr>
+          <w:rFonts w:cs="Arial" w:hint="cs"/>
+          <w:b/>
+          <w:bCs/>
+          <w:rtl/>
+        </w:rPr>
+        <w:t xml:space="preserve">     </w:t>
+      </w:r>
+    </w:p>
+    <w:p>
+      <w:pPr>
+        <w:pStyle w:val="a3"/>
+        <w:rPr>
+          <w:b/>
+          <w:bCs/>
+          <w:rtl/>
+        </w:rPr>
+      </w:pPr>
+      <w:r>
+        <w:rPr>
+          <w:rFonts w:cs="Arial" w:hint="cs"/>
+          <w:b/>
+          <w:bCs/>
+          <w:rtl/>
+        </w:rPr>
+        <w:lastRenderedPageBreak/>
+        <w:t xml:space="preserve"> 2</w:t>
+      </w:r>
+      <w:r>
+        <w:rPr>
+          <w:rFonts w:hint="cs"/>
+          <w:b/>
+          <w:bCs/>
+          <w:rtl/>
+        </w:rPr>
+        <w:t>.</w:t>
+      </w:r>
+      <w:r>
+        <w:rPr>
+          <w:rFonts w:hint="cs"/>
+          <w:b/>
+          <w:bCs/>
+          <w:rtl/>
+        </w:rPr>
+        <w:t>5.2)    ביצוע משלוח:</w:t>
+      </w:r>
+    </w:p>
+    <w:p>
+      <w:pPr>
+        <w:pStyle w:val="a3"/>
+        <w:rPr>
+          <w:rFonts w:cs="Arial"/>
+          <w:rtl/>
+        </w:rPr>
+      </w:pPr>
+      <w:r>
+        <w:rPr>
+          <w:rFonts w:cs="Arial"/>
+          <w:b/>
+          <w:bCs/>
+          <w:rtl/>
+        </w:rPr>
+        <w:tab/>
+      </w:r>
+      <w:r>
+        <w:rPr>
+          <w:rFonts w:cs="Arial" w:hint="cs"/>
+          <w:rtl/>
+        </w:rPr>
+        <w:t>-</w:t>
+      </w:r>
+      <w:r>
+        <w:rPr>
+          <w:rFonts w:cs="Arial" w:hint="cs"/>
+          <w:u w:val="single"/>
+          <w:rtl/>
+        </w:rPr>
+        <w:t xml:space="preserve"> מקרה טוב:</w:t>
+      </w:r>
+      <w:r>
+        <w:rPr>
+          <w:rFonts w:cs="Arial" w:hint="cs"/>
+          <w:rtl/>
+        </w:rPr>
+        <w:t xml:space="preserve"> המשלוח בוצע בהצלחה עם כל הנתונים שהוזנו.</w:t>
+      </w:r>
+    </w:p>
+    <w:p>
+      <w:pPr>
+        <w:pStyle w:val="a3"/>
+        <w:rPr>
+          <w:rtl/>
+        </w:rPr>
+      </w:pPr>
+      <w:r>
+        <w:rPr>
+          <w:rFonts w:cs="Arial"/>
+          <w:rtl/>
+        </w:rPr>
+        <w:tab/>
+      </w:r>
+      <w:r>
+        <w:rPr>
+          <w:rFonts w:cs="Arial" w:hint="cs"/>
+          <w:rtl/>
+        </w:rPr>
+        <w:t>-</w:t>
+      </w:r>
+      <w:r>
+        <w:rPr>
+          <w:rFonts w:cs="Arial" w:hint="cs"/>
+          <w:u w:val="single"/>
+          <w:rtl/>
+        </w:rPr>
+        <w:t xml:space="preserve"> מקרה רע: </w:t>
+      </w:r>
+      <w:r>
+        <w:rPr>
+          <w:rFonts w:hint="cs"/>
+          <w:rtl/>
+        </w:rPr>
+        <w:t xml:space="preserve"> המשלוח בוצע עם נתונים שלא הוזנו.</w:t>
+      </w:r>
+    </w:p>
+    <w:p>
+      <w:pPr>
+        <w:pStyle w:val="a3"/>
+        <w:ind w:left="1440"/>
+        <w:rPr>
+          <w:b/>
+          <w:bCs/>
+          <w:rtl/>
+        </w:rPr>
+      </w:pPr>
+      <w:r>
+        <w:rPr>
+          <w:rFonts w:hint="cs"/>
+          <w:b/>
+          <w:bCs/>
+          <w:rtl/>
+        </w:rPr>
+        <w:t>2.</w:t>
+      </w:r>
+      <w:r>
+        <w:rPr>
+          <w:rFonts w:hint="cs"/>
+          <w:b/>
+          <w:bCs/>
+          <w:rtl/>
+        </w:rPr>
+        <w:t>6</w:t>
+      </w:r>
+      <w:r>
+        <w:rPr>
+          <w:rFonts w:hint="cs"/>
+          <w:b/>
+          <w:bCs/>
+          <w:rtl/>
+        </w:rPr>
+        <w:t>.</w:t>
+      </w:r>
+      <w:r>
+        <w:rPr>
+          <w:rFonts w:hint="cs"/>
+          <w:b/>
+          <w:bCs/>
+          <w:rtl/>
+        </w:rPr>
+        <w:t>2</w:t>
+      </w:r>
+      <w:r>
+        <w:rPr>
+          <w:rFonts w:hint="cs"/>
+          <w:b/>
+          <w:bCs/>
+          <w:rtl/>
+        </w:rPr>
+        <w:t xml:space="preserve">.1) </w:t>
+      </w:r>
+      <w:r>
+        <w:rPr>
+          <w:rFonts w:hint="cs"/>
+          <w:b/>
+          <w:bCs/>
+          <w:rtl/>
+        </w:rPr>
+        <w:t>בדיקת מלאי:</w:t>
+      </w:r>
+    </w:p>
+    <w:p>
+      <w:pPr>
+        <w:pStyle w:val="a3"/>
+        <w:ind w:left="1440"/>
+        <w:rPr>
+          <w:rFonts w:hint="cs"/>
+          <w:rtl/>
+        </w:rPr>
+      </w:pPr>
+      <w:r>
+        <w:rPr>
+          <w:rFonts w:hint="cs"/>
+          <w:rtl/>
+        </w:rPr>
+        <w:t xml:space="preserve">- </w:t>
+      </w:r>
+      <w:r>
+        <w:rPr>
+          <w:rFonts w:hint="cs"/>
+          <w:u w:val="single"/>
+          <w:rtl/>
+        </w:rPr>
+        <w:t>מקרה טוב:</w:t>
+      </w:r>
+      <w:r>
+        <w:rPr>
+          <w:rFonts w:hint="cs"/>
+          <w:rtl/>
+        </w:rPr>
+        <w:t xml:space="preserve"> מחזיר שיש את המוצרים במלאי אם הם באמת במלאי.</w:t>
+      </w:r>
+    </w:p>
+    <w:p>
+      <w:pPr>
+        <w:pStyle w:val="a3"/>
+        <w:ind w:left="1440"/>
+        <w:rPr>
+          <w:rtl/>
+        </w:rPr>
+      </w:pPr>
+      <w:r>
+        <w:rPr>
+          <w:rFonts w:hint="cs"/>
+          <w:rtl/>
+        </w:rPr>
+        <w:t xml:space="preserve">- </w:t>
+      </w:r>
+      <w:r>
+        <w:rPr>
+          <w:rFonts w:hint="cs"/>
+          <w:u w:val="single"/>
+          <w:rtl/>
+        </w:rPr>
+        <w:t>מקרה רע:</w:t>
+      </w:r>
+      <w:r>
+        <w:rPr>
+          <w:rFonts w:hint="cs"/>
+          <w:rtl/>
+        </w:rPr>
+        <w:t xml:space="preserve"> מחזיר שיש את המוצרים במלאי אפילו שהם לא במלאי.</w:t>
+      </w:r>
+    </w:p>
+    <w:p>
+      <w:pPr>
+        <w:pStyle w:val="a3"/>
+        <w:ind w:left="1440"/>
+        <w:rPr>
+          <w:rtl/>
+        </w:rPr>
+      </w:pPr>
+    </w:p>
+    <w:p>
+      <w:pPr>
+        <w:pStyle w:val="a3"/>
+        <w:ind w:left="1440"/>
+        <w:rPr>
+          <w:rtl/>
+        </w:rPr>
+      </w:pPr>
+    </w:p>
+    <w:p>
+      <w:pPr>
+        <w:pStyle w:val="a3"/>
         <w:numPr>
           <w:ilvl w:val="0"/>
-          <w:numId w:val="4"/>
+          <w:numId w:val="6"/>
         </w:numPr>
         <w:rPr>
-          <w:u w:val="single"/>
-        </w:rPr>
-      </w:pPr>
+          <w:b/>
+          <w:bCs/>
+        </w:rPr>
+      </w:pPr>
+      <w:r>
+        <w:rPr>
+          <w:b/>
+          <w:bCs/>
+          <w:rtl/>
+        </w:rPr>
+        <w:t xml:space="preserve">פעולות </w:t>
+      </w:r>
+      <w:r>
+        <w:rPr>
+          <w:rFonts w:hint="cs"/>
+          <w:b/>
+          <w:bCs/>
+          <w:rtl/>
+        </w:rPr>
+        <w:t>קנייה</w:t>
+      </w:r>
+      <w:r>
+        <w:rPr>
+          <w:b/>
+          <w:bCs/>
+          <w:rtl/>
+        </w:rPr>
+        <w:t xml:space="preserve"> של מבקר-</w:t>
+      </w:r>
+      <w:r>
+        <w:rPr>
+          <w:rFonts w:hint="cs"/>
+          <w:b/>
+          <w:bCs/>
+          <w:rtl/>
+        </w:rPr>
+        <w:t>מנוי</w:t>
+      </w:r>
+      <w:r>
+        <w:rPr>
+          <w:b/>
+          <w:bCs/>
+        </w:rPr>
+        <w:t>:</w:t>
+      </w:r>
+    </w:p>
+    <w:p>
+      <w:pPr>
+        <w:pStyle w:val="a3"/>
+        <w:rPr>
+          <w:rFonts w:cs="Arial"/>
+          <w:b/>
+          <w:bCs/>
+          <w:rtl/>
+        </w:rPr>
+      </w:pPr>
+      <w:r>
+        <w:rPr>
+          <w:rFonts w:hint="cs"/>
+          <w:b/>
+          <w:bCs/>
+          <w:rtl/>
+        </w:rPr>
+        <w:t xml:space="preserve">3.1) </w:t>
+      </w:r>
+      <w:r>
+        <w:rPr>
+          <w:rFonts w:cs="Arial"/>
+          <w:b/>
+          <w:bCs/>
+          <w:rtl/>
+        </w:rPr>
+        <w:t xml:space="preserve">ביטול זיהוי </w:t>
+      </w:r>
+      <w:r>
+        <w:rPr>
+          <w:rFonts w:cs="Arial" w:hint="cs"/>
+          <w:b/>
+          <w:bCs/>
+          <w:rtl/>
+        </w:rPr>
+        <w:t>(</w:t>
+      </w:r>
+      <w:r>
+        <w:rPr>
+          <w:b/>
+          <w:bCs/>
+        </w:rPr>
+        <w:t>logout</w:t>
+      </w:r>
+      <w:r>
+        <w:rPr>
+          <w:rFonts w:cs="Arial" w:hint="cs"/>
+          <w:b/>
+          <w:bCs/>
+          <w:rtl/>
+        </w:rPr>
+        <w:t>)</w:t>
+      </w:r>
+      <w:r>
+        <w:rPr>
+          <w:rFonts w:cs="Arial"/>
+          <w:b/>
+          <w:bCs/>
+          <w:rtl/>
+        </w:rPr>
+        <w:t>:</w:t>
+      </w:r>
+    </w:p>
+    <w:p>
+      <w:pPr>
+        <w:pStyle w:val="a3"/>
+        <w:ind w:left="1440"/>
+      </w:pPr>
+      <w:r>
+        <w:rPr>
+          <w:rFonts w:hint="cs"/>
+          <w:rtl/>
+        </w:rPr>
+        <w:t xml:space="preserve">- </w:t>
+      </w:r>
       <w:r>
         <w:rPr>
           <w:rFonts w:hint="cs"/>
@@ -2134,49 +2958,2594 @@
         </w:rPr>
         <w:t>מקרה טוב:</w:t>
       </w:r>
+      <w:r>
+        <w:rPr>
+          <w:rFonts w:hint="cs"/>
+          <w:rtl/>
+        </w:rPr>
+        <w:t xml:space="preserve"> </w:t>
+      </w:r>
+      <w:r>
+        <w:rPr>
+          <w:rtl/>
+        </w:rPr>
+        <w:t xml:space="preserve">עם ביטול הזיהוי הקונה חוזר להיות אורח. </w:t>
+      </w:r>
+    </w:p>
+    <w:p>
+      <w:pPr>
+        <w:pStyle w:val="a3"/>
+        <w:ind w:left="1440"/>
+        <w:rPr>
+          <w:rFonts w:hint="cs"/>
+          <w:rtl/>
+        </w:rPr>
+      </w:pPr>
+      <w:r>
+        <w:rPr>
+          <w:rFonts w:hint="cs"/>
+          <w:rtl/>
+        </w:rPr>
+        <w:t>-</w:t>
+      </w:r>
+      <w:r>
+        <w:rPr>
+          <w:rFonts w:hint="cs"/>
+          <w:u w:val="single"/>
+          <w:rtl/>
+        </w:rPr>
+        <w:t xml:space="preserve"> מקרה רע:</w:t>
+      </w:r>
+      <w:r>
+        <w:rPr>
+          <w:rFonts w:hint="cs"/>
+          <w:rtl/>
+        </w:rPr>
+        <w:t xml:space="preserve"> </w:t>
+      </w:r>
+      <w:r>
+        <w:rPr>
+          <w:rtl/>
+        </w:rPr>
+        <w:t xml:space="preserve">עם ביטול הזיהוי הקונה </w:t>
+      </w:r>
+      <w:r>
+        <w:rPr>
+          <w:rFonts w:hint="cs"/>
+          <w:rtl/>
+        </w:rPr>
+        <w:t>נשאר מנוי</w:t>
+      </w:r>
+      <w:r>
+        <w:rPr>
+          <w:rtl/>
+        </w:rPr>
+        <w:t xml:space="preserve">. </w:t>
+      </w:r>
+    </w:p>
+    <w:p>
+      <w:pPr>
+        <w:pStyle w:val="a3"/>
+        <w:ind w:left="1440"/>
+        <w:rPr>
+          <w:b/>
+          <w:bCs/>
+          <w:rtl/>
+        </w:rPr>
+      </w:pPr>
+      <w:r>
+        <w:rPr>
+          <w:rFonts w:hint="cs"/>
+          <w:b/>
+          <w:bCs/>
+          <w:rtl/>
+        </w:rPr>
+        <w:t>3.1.1) שמירת עגלת קניות:</w:t>
+      </w:r>
+    </w:p>
+    <w:p>
+      <w:pPr>
+        <w:pStyle w:val="a3"/>
+        <w:ind w:left="2160"/>
+      </w:pPr>
+      <w:r>
+        <w:rPr>
+          <w:rFonts w:hint="cs"/>
+          <w:rtl/>
+        </w:rPr>
+        <w:t xml:space="preserve">- </w:t>
+      </w:r>
+      <w:r>
+        <w:rPr>
+          <w:rFonts w:hint="cs"/>
+          <w:u w:val="single"/>
+          <w:rtl/>
+        </w:rPr>
+        <w:t>מקרה טוב:</w:t>
+      </w:r>
+      <w:r>
+        <w:rPr>
+          <w:rFonts w:hint="cs"/>
+          <w:rtl/>
+        </w:rPr>
+        <w:t xml:space="preserve"> </w:t>
+      </w:r>
+      <w:r>
+        <w:rPr>
+          <w:rFonts w:hint="cs"/>
+          <w:rtl/>
+        </w:rPr>
+        <w:t>עם יציאת המנוי עגלת הקניות נשמרת במערכת</w:t>
+      </w:r>
+    </w:p>
+    <w:p>
+      <w:pPr>
+        <w:pStyle w:val="a3"/>
+        <w:ind w:left="2160"/>
+        <w:rPr>
+          <w:rtl/>
+        </w:rPr>
+      </w:pPr>
+      <w:r>
+        <w:rPr>
+          <w:rFonts w:hint="cs"/>
+          <w:rtl/>
+        </w:rPr>
+        <w:t>-</w:t>
+      </w:r>
+      <w:r>
+        <w:rPr>
+          <w:rFonts w:hint="cs"/>
+          <w:u w:val="single"/>
+          <w:rtl/>
+        </w:rPr>
+        <w:t xml:space="preserve"> מקרה רע:</w:t>
+      </w:r>
+      <w:r>
+        <w:rPr>
+          <w:rFonts w:hint="cs"/>
+          <w:rtl/>
+        </w:rPr>
+        <w:t xml:space="preserve"> עם יציאת המנוי עגלת הקניות</w:t>
+      </w:r>
+      <w:r>
+        <w:rPr>
+          <w:rFonts w:hint="cs"/>
+          <w:rtl/>
+        </w:rPr>
+        <w:t xml:space="preserve"> לא</w:t>
+      </w:r>
+      <w:r>
+        <w:rPr>
+          <w:rFonts w:hint="cs"/>
+          <w:rtl/>
+        </w:rPr>
+        <w:t xml:space="preserve"> נשמרת במערכת</w:t>
+      </w:r>
+    </w:p>
+    <w:p>
+      <w:pPr>
+        <w:rPr>
+          <w:b/>
+          <w:bCs/>
+          <w:rtl/>
+        </w:rPr>
+      </w:pPr>
+      <w:r>
+        <w:rPr>
+          <w:rtl/>
+        </w:rPr>
+        <w:tab/>
+      </w:r>
+      <w:r>
+        <w:rPr>
+          <w:rFonts w:hint="cs"/>
+          <w:b/>
+          <w:bCs/>
+          <w:rtl/>
+        </w:rPr>
+        <w:t>3.2) פתיחת חנות:</w:t>
+      </w:r>
+    </w:p>
+    <w:p>
+      <w:pPr>
+        <w:pStyle w:val="a3"/>
+        <w:ind w:left="1440"/>
+      </w:pPr>
+      <w:r>
+        <w:rPr>
+          <w:rFonts w:hint="cs"/>
+          <w:rtl/>
+        </w:rPr>
+        <w:t xml:space="preserve">- </w:t>
+      </w:r>
+      <w:r>
+        <w:rPr>
+          <w:rFonts w:hint="cs"/>
+          <w:u w:val="single"/>
+          <w:rtl/>
+        </w:rPr>
+        <w:t>מקרה טוב:</w:t>
+      </w:r>
+      <w:r>
+        <w:rPr>
+          <w:rFonts w:hint="cs"/>
+          <w:rtl/>
+        </w:rPr>
+        <w:t xml:space="preserve"> </w:t>
+      </w:r>
+      <w:r>
+        <w:rPr>
+          <w:rtl/>
+        </w:rPr>
+        <w:t>מנוי של השוק פ</w:t>
+      </w:r>
+      <w:r>
+        <w:rPr>
+          <w:rFonts w:hint="cs"/>
+          <w:rtl/>
+        </w:rPr>
+        <w:t>ו</w:t>
+      </w:r>
+      <w:r>
+        <w:rPr>
+          <w:rtl/>
+        </w:rPr>
+        <w:t>ת</w:t>
+      </w:r>
+      <w:r>
+        <w:rPr>
+          <w:rFonts w:hint="cs"/>
+          <w:rtl/>
+        </w:rPr>
+        <w:t>ח</w:t>
+      </w:r>
+      <w:r>
+        <w:rPr>
+          <w:rtl/>
+        </w:rPr>
+        <w:t xml:space="preserve"> חנות, </w:t>
+      </w:r>
+      <w:r>
+        <w:rPr>
+          <w:rFonts w:hint="cs"/>
+          <w:rtl/>
+        </w:rPr>
+        <w:t>והוא</w:t>
+      </w:r>
+      <w:r>
+        <w:rPr>
+          <w:rtl/>
+        </w:rPr>
+        <w:t xml:space="preserve"> מייסד/פותח החנות</w:t>
+      </w:r>
+      <w:r>
+        <w:rPr>
+          <w:rFonts w:hint="cs"/>
+          <w:rtl/>
+        </w:rPr>
+        <w:t>.</w:t>
+      </w:r>
+    </w:p>
+    <w:p>
+      <w:pPr>
+        <w:pStyle w:val="a3"/>
+        <w:ind w:left="1440"/>
+        <w:rPr>
+          <w:rtl/>
+        </w:rPr>
+      </w:pPr>
+      <w:r>
+        <w:rPr>
+          <w:rFonts w:hint="cs"/>
+          <w:rtl/>
+        </w:rPr>
+        <w:t>-</w:t>
+      </w:r>
+      <w:r>
+        <w:rPr>
+          <w:rFonts w:hint="cs"/>
+          <w:u w:val="single"/>
+          <w:rtl/>
+        </w:rPr>
+        <w:t xml:space="preserve"> מקרה רע:</w:t>
+      </w:r>
+      <w:r>
+        <w:rPr>
+          <w:rFonts w:hint="cs"/>
+          <w:rtl/>
+        </w:rPr>
+        <w:t xml:space="preserve"> </w:t>
+      </w:r>
+      <w:r>
+        <w:rPr>
+          <w:rtl/>
+        </w:rPr>
+        <w:t>מנוי של השוק פ</w:t>
+      </w:r>
+      <w:r>
+        <w:rPr>
+          <w:rFonts w:hint="cs"/>
+          <w:rtl/>
+        </w:rPr>
+        <w:t>ו</w:t>
+      </w:r>
+      <w:r>
+        <w:rPr>
+          <w:rtl/>
+        </w:rPr>
+        <w:t>ת</w:t>
+      </w:r>
+      <w:r>
+        <w:rPr>
+          <w:rFonts w:hint="cs"/>
+          <w:rtl/>
+        </w:rPr>
+        <w:t>ח</w:t>
+      </w:r>
+      <w:r>
+        <w:rPr>
+          <w:rtl/>
+        </w:rPr>
+        <w:t xml:space="preserve"> חנות, </w:t>
+      </w:r>
+      <w:r>
+        <w:rPr>
+          <w:rFonts w:hint="cs"/>
+          <w:rtl/>
+        </w:rPr>
+        <w:t>והוא</w:t>
+      </w:r>
+      <w:r>
+        <w:rPr>
+          <w:rtl/>
+        </w:rPr>
+        <w:t xml:space="preserve"> </w:t>
+      </w:r>
+      <w:r>
+        <w:rPr>
+          <w:rFonts w:hint="cs"/>
+          <w:rtl/>
+        </w:rPr>
+        <w:t xml:space="preserve">אינו </w:t>
+      </w:r>
+      <w:r>
+        <w:rPr>
+          <w:rtl/>
+        </w:rPr>
+        <w:t>מייסד/פותח החנות</w:t>
+      </w:r>
+      <w:r>
+        <w:rPr>
+          <w:rFonts w:hint="cs"/>
+          <w:rtl/>
+        </w:rPr>
+        <w:t>.</w:t>
+      </w:r>
+    </w:p>
+    <w:p>
+      <w:pPr>
+        <w:rPr>
+          <w:rtl/>
+        </w:rPr>
+      </w:pPr>
+    </w:p>
+    <w:p>
+      <w:pPr>
+        <w:pStyle w:val="a3"/>
+        <w:ind w:left="1440"/>
+        <w:rPr>
+          <w:rFonts w:hint="cs"/>
+          <w:rtl/>
+        </w:rPr>
+      </w:pPr>
     </w:p>
     <w:p>
       <w:pPr>
         <w:pStyle w:val="a3"/>
         <w:numPr>
           <w:ilvl w:val="0"/>
-          <w:numId w:val="4"/>
+          <w:numId w:val="6"/>
         </w:numPr>
         <w:rPr>
-          <w:u w:val="single"/>
-        </w:rPr>
-      </w:pPr>
-      <w:r>
-        <w:rPr>
-          <w:rFonts w:hint="cs"/>
-          <w:u w:val="single"/>
-          <w:rtl/>
-        </w:rPr>
-        <w:t>מקרה רע:</w:t>
-      </w:r>
-    </w:p>
-    <w:p>
-      <w:pPr>
-        <w:rPr>
-          <w:u w:val="single"/>
-        </w:rPr>
-      </w:pPr>
+          <w:b/>
+          <w:bCs/>
+        </w:rPr>
+      </w:pPr>
+      <w:r>
+        <w:rPr>
+          <w:b/>
+          <w:bCs/>
+          <w:rtl/>
+        </w:rPr>
+        <w:t xml:space="preserve">פעולות </w:t>
+      </w:r>
+      <w:r>
+        <w:rPr>
+          <w:rFonts w:cs="Arial"/>
+          <w:b/>
+          <w:bCs/>
+          <w:rtl/>
+        </w:rPr>
+        <w:t>של מבקר-מנוי בתפקידו כבעל חנות</w:t>
+      </w:r>
+      <w:r>
+        <w:rPr>
+          <w:rFonts w:hint="cs"/>
+          <w:b/>
+          <w:bCs/>
+          <w:rtl/>
+        </w:rPr>
+        <w:t>:</w:t>
+      </w:r>
+    </w:p>
+    <w:p>
+      <w:pPr>
+        <w:pStyle w:val="a3"/>
+        <w:numPr>
+          <w:ilvl w:val="1"/>
+          <w:numId w:val="6"/>
+        </w:numPr>
+        <w:rPr>
+          <w:b/>
+          <w:bCs/>
+        </w:rPr>
+      </w:pPr>
+      <w:r>
+        <w:rPr>
+          <w:rFonts w:cs="Arial"/>
+          <w:b/>
+          <w:bCs/>
+          <w:rtl/>
+        </w:rPr>
+        <w:t>ניהול מלא</w:t>
+      </w:r>
+      <w:r>
+        <w:rPr>
+          <w:rFonts w:hint="cs"/>
+          <w:b/>
+          <w:bCs/>
+          <w:rtl/>
+        </w:rPr>
+        <w:t>:</w:t>
+      </w:r>
     </w:p>
     <w:p>
       <w:pPr>
         <w:pStyle w:val="a3"/>
         <w:ind w:left="1095"/>
         <w:rPr>
-          <w:rFonts w:hint="cs"/>
-          <w:b/>
-          <w:bCs/>
-        </w:rPr>
-      </w:pPr>
+          <w:b/>
+          <w:bCs/>
+          <w:rtl/>
+        </w:rPr>
+      </w:pPr>
+      <w:r>
+        <w:rPr>
+          <w:rFonts w:hint="cs"/>
+          <w:b/>
+          <w:bCs/>
+          <w:rtl/>
+        </w:rPr>
+        <w:t>4.1.1) הוספת מוצר:</w:t>
+      </w:r>
+    </w:p>
+    <w:p>
+      <w:pPr>
+        <w:pStyle w:val="a3"/>
+        <w:ind w:firstLine="720"/>
+        <w:rPr>
+          <w:rFonts w:cs="Arial"/>
+          <w:rtl/>
+        </w:rPr>
+      </w:pPr>
+      <w:r>
+        <w:rPr>
+          <w:rFonts w:cs="Arial" w:hint="cs"/>
+          <w:rtl/>
+        </w:rPr>
+        <w:t>-</w:t>
+      </w:r>
+      <w:r>
+        <w:rPr>
+          <w:rFonts w:cs="Arial" w:hint="cs"/>
+          <w:u w:val="single"/>
+          <w:rtl/>
+        </w:rPr>
+        <w:t xml:space="preserve"> מקרה טוב:</w:t>
+      </w:r>
+      <w:r>
+        <w:rPr>
+          <w:rFonts w:cs="Arial" w:hint="cs"/>
+          <w:u w:val="single"/>
+          <w:rtl/>
+        </w:rPr>
+        <w:t xml:space="preserve"> </w:t>
+      </w:r>
+      <w:r>
+        <w:rPr>
+          <w:rtl/>
+        </w:rPr>
+        <w:t xml:space="preserve">בעל-חנות </w:t>
+      </w:r>
+      <w:r>
+        <w:rPr>
+          <w:rFonts w:hint="cs"/>
+          <w:rtl/>
+        </w:rPr>
+        <w:t>מוסיף מוצר למלאי והמלאי מתעדכן</w:t>
+      </w:r>
+      <w:r>
+        <w:rPr>
+          <w:rFonts w:cs="Arial" w:hint="cs"/>
+          <w:rtl/>
+        </w:rPr>
+        <w:t>.</w:t>
+      </w:r>
+    </w:p>
+    <w:p>
+      <w:pPr>
+        <w:pStyle w:val="a3"/>
+        <w:rPr>
+          <w:rtl/>
+        </w:rPr>
+      </w:pPr>
+      <w:r>
+        <w:rPr>
+          <w:rFonts w:cs="Arial"/>
+          <w:rtl/>
+        </w:rPr>
+        <w:tab/>
+      </w:r>
+      <w:r>
+        <w:rPr>
+          <w:rFonts w:cs="Arial" w:hint="cs"/>
+          <w:rtl/>
+        </w:rPr>
+        <w:t>-</w:t>
+      </w:r>
+      <w:r>
+        <w:rPr>
+          <w:rFonts w:cs="Arial" w:hint="cs"/>
+          <w:u w:val="single"/>
+          <w:rtl/>
+        </w:rPr>
+        <w:t xml:space="preserve"> מקרה רע: </w:t>
+      </w:r>
+      <w:r>
+        <w:rPr>
+          <w:rFonts w:hint="cs"/>
+          <w:rtl/>
+        </w:rPr>
+        <w:t xml:space="preserve"> </w:t>
+      </w:r>
+      <w:r>
+        <w:rPr>
+          <w:rtl/>
+        </w:rPr>
+        <w:t xml:space="preserve">בעל-חנות </w:t>
+      </w:r>
+      <w:r>
+        <w:rPr>
+          <w:rFonts w:hint="cs"/>
+          <w:rtl/>
+        </w:rPr>
+        <w:t xml:space="preserve">מוסיף מוצר למלאי והמלאי </w:t>
+      </w:r>
+      <w:r>
+        <w:rPr>
+          <w:rFonts w:hint="cs"/>
+          <w:rtl/>
+        </w:rPr>
+        <w:t xml:space="preserve">לא </w:t>
+      </w:r>
+      <w:r>
+        <w:rPr>
+          <w:rFonts w:hint="cs"/>
+          <w:rtl/>
+        </w:rPr>
+        <w:t>מתעדכן</w:t>
+      </w:r>
+      <w:r>
+        <w:rPr>
+          <w:rFonts w:hint="cs"/>
+          <w:rtl/>
+        </w:rPr>
+        <w:t>.</w:t>
+      </w:r>
     </w:p>
     <w:p>
       <w:pPr>
         <w:pStyle w:val="a3"/>
         <w:ind w:left="1095"/>
+        <w:rPr>
+          <w:b/>
+          <w:bCs/>
+          <w:rtl/>
+        </w:rPr>
+      </w:pPr>
+      <w:r>
+        <w:rPr>
+          <w:rFonts w:hint="cs"/>
+          <w:b/>
+          <w:bCs/>
+          <w:rtl/>
+        </w:rPr>
+        <w:t>4.1.2) מחיקת מוצר:</w:t>
+      </w:r>
+    </w:p>
+    <w:p>
+      <w:pPr>
+        <w:pStyle w:val="a3"/>
+        <w:ind w:firstLine="720"/>
+        <w:rPr>
+          <w:rFonts w:cs="Arial"/>
+          <w:rtl/>
+        </w:rPr>
+      </w:pPr>
+      <w:r>
+        <w:rPr>
+          <w:rFonts w:cs="Arial" w:hint="cs"/>
+          <w:rtl/>
+        </w:rPr>
+        <w:t>-</w:t>
+      </w:r>
+      <w:r>
+        <w:rPr>
+          <w:rFonts w:cs="Arial" w:hint="cs"/>
+          <w:u w:val="single"/>
+          <w:rtl/>
+        </w:rPr>
+        <w:t xml:space="preserve"> </w:t>
+      </w:r>
+      <w:r>
+        <w:rPr>
+          <w:rFonts w:cs="Arial" w:hint="cs"/>
+          <w:u w:val="single"/>
+          <w:rtl/>
+        </w:rPr>
+        <w:t>מקרה טוב:</w:t>
+      </w:r>
+      <w:r>
+        <w:rPr>
+          <w:rFonts w:cs="Arial" w:hint="cs"/>
+          <w:rtl/>
+        </w:rPr>
+        <w:t xml:space="preserve"> </w:t>
+      </w:r>
+      <w:r>
+        <w:rPr>
+          <w:rtl/>
+        </w:rPr>
+        <w:t xml:space="preserve">בעל-חנות </w:t>
+      </w:r>
+      <w:r>
+        <w:rPr>
+          <w:rFonts w:hint="cs"/>
+          <w:rtl/>
+        </w:rPr>
+        <w:t>מוחק מוצר מה</w:t>
+      </w:r>
+      <w:r>
+        <w:rPr>
+          <w:rFonts w:hint="cs"/>
+          <w:rtl/>
+        </w:rPr>
+        <w:t>מלאי והמלאי מתעדכן</w:t>
+      </w:r>
+      <w:r>
+        <w:rPr>
+          <w:rFonts w:cs="Arial" w:hint="cs"/>
+          <w:rtl/>
+        </w:rPr>
+        <w:t>.</w:t>
+      </w:r>
+    </w:p>
+    <w:p>
+      <w:pPr>
+        <w:pStyle w:val="a3"/>
+        <w:rPr>
+          <w:rtl/>
+        </w:rPr>
+      </w:pPr>
+      <w:r>
+        <w:rPr>
+          <w:rFonts w:cs="Arial"/>
+          <w:rtl/>
+        </w:rPr>
+        <w:tab/>
+      </w:r>
+      <w:r>
+        <w:rPr>
+          <w:rFonts w:cs="Arial" w:hint="cs"/>
+          <w:rtl/>
+        </w:rPr>
+        <w:t>-</w:t>
+      </w:r>
+      <w:r>
+        <w:rPr>
+          <w:rFonts w:cs="Arial" w:hint="cs"/>
+          <w:u w:val="single"/>
+          <w:rtl/>
+        </w:rPr>
+        <w:t xml:space="preserve"> מקרה רע: </w:t>
+      </w:r>
+      <w:r>
+        <w:rPr>
+          <w:rFonts w:hint="cs"/>
+          <w:rtl/>
+        </w:rPr>
+        <w:t xml:space="preserve"> </w:t>
+      </w:r>
+      <w:r>
+        <w:rPr>
+          <w:rtl/>
+        </w:rPr>
+        <w:t xml:space="preserve">בעל-חנות </w:t>
+      </w:r>
+      <w:r>
+        <w:rPr>
+          <w:rFonts w:hint="cs"/>
+          <w:rtl/>
+        </w:rPr>
+        <w:t xml:space="preserve">מוחק מוצר מהמלאי והמלאי </w:t>
+      </w:r>
+      <w:r>
+        <w:rPr>
+          <w:rFonts w:hint="cs"/>
+          <w:rtl/>
+        </w:rPr>
+        <w:t xml:space="preserve">לא </w:t>
+      </w:r>
+      <w:r>
+        <w:rPr>
+          <w:rFonts w:hint="cs"/>
+          <w:rtl/>
+        </w:rPr>
+        <w:t>מתעדכן</w:t>
+      </w:r>
+      <w:r>
+        <w:rPr>
+          <w:rFonts w:cs="Arial" w:hint="cs"/>
+          <w:rtl/>
+        </w:rPr>
+        <w:t>.</w:t>
+      </w:r>
+    </w:p>
+    <w:p>
+      <w:pPr>
+        <w:pStyle w:val="a3"/>
+        <w:ind w:left="1095"/>
+        <w:rPr>
+          <w:b/>
+          <w:bCs/>
+          <w:rtl/>
+        </w:rPr>
+      </w:pPr>
+      <w:r>
+        <w:rPr>
+          <w:rFonts w:hint="cs"/>
+          <w:b/>
+          <w:bCs/>
+          <w:rtl/>
+        </w:rPr>
+        <w:t>4.1.3) שינוי מוצר</w:t>
+      </w:r>
+      <w:r>
+        <w:rPr>
+          <w:b/>
+          <w:bCs/>
+        </w:rPr>
+        <w:t>:</w:t>
+      </w:r>
+    </w:p>
+    <w:p>
+      <w:pPr>
+        <w:pStyle w:val="a3"/>
+        <w:ind w:firstLine="720"/>
+        <w:rPr>
+          <w:rFonts w:cs="Arial"/>
+          <w:rtl/>
+        </w:rPr>
+      </w:pPr>
+      <w:r>
+        <w:rPr>
+          <w:rFonts w:cs="Arial" w:hint="cs"/>
+          <w:rtl/>
+        </w:rPr>
+        <w:t xml:space="preserve">- </w:t>
+      </w:r>
+      <w:r>
+        <w:rPr>
+          <w:rFonts w:cs="Arial" w:hint="cs"/>
+          <w:u w:val="single"/>
+          <w:rtl/>
+        </w:rPr>
+        <w:t>מקרה טוב:</w:t>
+      </w:r>
+      <w:r>
+        <w:rPr>
+          <w:rFonts w:cs="Arial" w:hint="cs"/>
+          <w:rtl/>
+        </w:rPr>
+        <w:t xml:space="preserve"> </w:t>
+      </w:r>
+      <w:r>
+        <w:rPr>
+          <w:rtl/>
+        </w:rPr>
+        <w:t xml:space="preserve">בעל-חנות </w:t>
+      </w:r>
+      <w:r>
+        <w:rPr>
+          <w:rFonts w:hint="cs"/>
+          <w:rtl/>
+        </w:rPr>
+        <w:t>משנה</w:t>
+      </w:r>
+      <w:r>
+        <w:rPr>
+          <w:rFonts w:hint="cs"/>
+          <w:rtl/>
+        </w:rPr>
+        <w:t xml:space="preserve"> </w:t>
+      </w:r>
+      <w:r>
+        <w:rPr>
+          <w:rFonts w:hint="cs"/>
+          <w:rtl/>
+        </w:rPr>
+        <w:t xml:space="preserve">פרטים של </w:t>
+      </w:r>
+      <w:r>
+        <w:rPr>
+          <w:rFonts w:hint="cs"/>
+          <w:rtl/>
+        </w:rPr>
+        <w:t xml:space="preserve">מוצר מהמלאי </w:t>
+      </w:r>
+      <w:r>
+        <w:rPr>
+          <w:rFonts w:hint="cs"/>
+          <w:rtl/>
+        </w:rPr>
+        <w:t>והמוצר</w:t>
+      </w:r>
+      <w:r>
+        <w:rPr>
+          <w:rFonts w:hint="cs"/>
+          <w:rtl/>
+        </w:rPr>
+        <w:t xml:space="preserve"> מתעדכן</w:t>
+      </w:r>
+      <w:r>
+        <w:rPr>
+          <w:rFonts w:cs="Arial" w:hint="cs"/>
+          <w:rtl/>
+        </w:rPr>
+        <w:t>.</w:t>
+      </w:r>
+    </w:p>
+    <w:p>
+      <w:pPr>
+        <w:pStyle w:val="a3"/>
+      </w:pPr>
+      <w:r>
+        <w:rPr>
+          <w:rFonts w:cs="Arial"/>
+          <w:rtl/>
+        </w:rPr>
+        <w:tab/>
+      </w:r>
+      <w:r>
+        <w:rPr>
+          <w:rFonts w:cs="Arial" w:hint="cs"/>
+          <w:rtl/>
+        </w:rPr>
+        <w:t>-</w:t>
+      </w:r>
+      <w:r>
+        <w:rPr>
+          <w:rFonts w:cs="Arial" w:hint="cs"/>
+          <w:u w:val="single"/>
+          <w:rtl/>
+        </w:rPr>
+        <w:t xml:space="preserve"> מקרה רע: </w:t>
+      </w:r>
+      <w:r>
+        <w:rPr>
+          <w:rFonts w:hint="cs"/>
+          <w:rtl/>
+        </w:rPr>
+        <w:t xml:space="preserve"> </w:t>
+      </w:r>
+      <w:r>
+        <w:rPr>
+          <w:rtl/>
+        </w:rPr>
+        <w:t xml:space="preserve">בעל-חנות </w:t>
+      </w:r>
+      <w:r>
+        <w:rPr>
+          <w:rFonts w:hint="cs"/>
+          <w:rtl/>
+        </w:rPr>
+        <w:t xml:space="preserve">משנה פרטים של מוצר מהמלאי והמוצר </w:t>
+      </w:r>
+      <w:r>
+        <w:rPr>
+          <w:rFonts w:hint="cs"/>
+          <w:rtl/>
+        </w:rPr>
+        <w:t xml:space="preserve">לא </w:t>
+      </w:r>
+      <w:r>
+        <w:rPr>
+          <w:rFonts w:hint="cs"/>
+          <w:rtl/>
+        </w:rPr>
+        <w:t>מתעדכן</w:t>
+      </w:r>
+      <w:r>
+        <w:rPr>
+          <w:rFonts w:cs="Arial" w:hint="cs"/>
+          <w:rtl/>
+        </w:rPr>
+        <w:t>.</w:t>
+      </w:r>
+    </w:p>
+    <w:p>
+      <w:pPr>
+        <w:pStyle w:val="a3"/>
+        <w:numPr>
+          <w:ilvl w:val="1"/>
+          <w:numId w:val="6"/>
+        </w:numPr>
+        <w:rPr>
+          <w:b/>
+          <w:bCs/>
+        </w:rPr>
+      </w:pPr>
+      <w:r>
+        <w:rPr>
+          <w:rFonts w:cs="Arial"/>
+          <w:b/>
+          <w:bCs/>
+          <w:rtl/>
+        </w:rPr>
+        <w:t xml:space="preserve">שינוי סוגי וכללי </w:t>
+      </w:r>
+      <w:r>
+        <w:rPr>
+          <w:rFonts w:cs="Arial" w:hint="cs"/>
+          <w:b/>
+          <w:bCs/>
+          <w:rtl/>
+        </w:rPr>
+        <w:t>(</w:t>
+      </w:r>
+      <w:r>
+        <w:rPr>
+          <w:rFonts w:cs="Arial"/>
+          <w:b/>
+          <w:bCs/>
+          <w:rtl/>
+        </w:rPr>
+        <w:t>מדיניות</w:t>
+      </w:r>
+      <w:r>
+        <w:rPr>
+          <w:rFonts w:cs="Arial" w:hint="cs"/>
+          <w:b/>
+          <w:bCs/>
+          <w:rtl/>
+        </w:rPr>
+        <w:t>)</w:t>
+      </w:r>
+      <w:r>
+        <w:rPr>
+          <w:rFonts w:cs="Arial"/>
+          <w:b/>
+          <w:bCs/>
+          <w:rtl/>
+        </w:rPr>
+        <w:t xml:space="preserve"> קניה והנחה של חנות:</w:t>
+      </w:r>
+    </w:p>
+    <w:p>
+      <w:pPr>
+        <w:pStyle w:val="a3"/>
+        <w:ind w:left="1440"/>
+        <w:rPr>
+          <w:rFonts w:hint="cs"/>
+          <w:rtl/>
+        </w:rPr>
+      </w:pPr>
+      <w:r>
+        <w:rPr>
+          <w:rFonts w:hint="cs"/>
+          <w:b/>
+          <w:bCs/>
+          <w:rtl/>
+        </w:rPr>
+        <w:t xml:space="preserve"> </w:t>
+      </w:r>
+      <w:r>
+        <w:rPr>
+          <w:rFonts w:hint="cs"/>
+          <w:rtl/>
+        </w:rPr>
+        <w:t xml:space="preserve">- </w:t>
+      </w:r>
+      <w:r>
+        <w:rPr>
+          <w:rFonts w:hint="cs"/>
+          <w:u w:val="single"/>
+          <w:rtl/>
+        </w:rPr>
+        <w:t>מקרה טוב:</w:t>
+      </w:r>
+      <w:r>
+        <w:rPr>
+          <w:rtl/>
+        </w:rPr>
+        <w:t xml:space="preserve"> </w:t>
+      </w:r>
+      <w:r>
+        <w:rPr>
+          <w:rtl/>
+        </w:rPr>
+        <w:t xml:space="preserve">בעל-חנות </w:t>
+      </w:r>
+      <w:r>
+        <w:rPr>
+          <w:rFonts w:hint="cs"/>
+          <w:rtl/>
+        </w:rPr>
+        <w:t>מ</w:t>
+      </w:r>
+      <w:r>
+        <w:rPr>
+          <w:rtl/>
+        </w:rPr>
+        <w:t>שנ</w:t>
+      </w:r>
+      <w:r>
+        <w:rPr>
+          <w:rFonts w:hint="cs"/>
+          <w:rtl/>
+        </w:rPr>
+        <w:t>ה</w:t>
+      </w:r>
+      <w:r>
+        <w:rPr>
+          <w:rtl/>
+        </w:rPr>
+        <w:t xml:space="preserve"> את סוגי הרכישה וההנחה האפשריים בחנות שבבעלותו, ואת מדיניות הקניה וההנחה עבור מוצרים בחנות</w:t>
+      </w:r>
+      <w:r>
+        <w:t xml:space="preserve"> </w:t>
+      </w:r>
+      <w:r>
+        <w:rPr>
+          <w:rFonts w:hint="cs"/>
+          <w:rtl/>
+        </w:rPr>
+        <w:t>והמדיניות מתעדכנת</w:t>
+      </w:r>
+    </w:p>
+    <w:p>
+      <w:pPr>
+        <w:pStyle w:val="a3"/>
+        <w:ind w:left="1440"/>
+      </w:pPr>
+      <w:r>
+        <w:rPr>
+          <w:rFonts w:hint="cs"/>
+          <w:rtl/>
+        </w:rPr>
+        <w:t>-</w:t>
+      </w:r>
+      <w:r>
+        <w:rPr>
+          <w:rFonts w:hint="cs"/>
+          <w:u w:val="single"/>
+          <w:rtl/>
+        </w:rPr>
+        <w:t xml:space="preserve"> מקרה רע:</w:t>
+      </w:r>
+      <w:r>
+        <w:rPr>
+          <w:rFonts w:hint="cs"/>
+          <w:rtl/>
+        </w:rPr>
+        <w:t xml:space="preserve"> </w:t>
+      </w:r>
+      <w:r>
+        <w:rPr>
+          <w:rtl/>
+        </w:rPr>
+        <w:t xml:space="preserve">בעל-חנות </w:t>
+      </w:r>
+      <w:r>
+        <w:rPr>
+          <w:rFonts w:hint="cs"/>
+          <w:rtl/>
+        </w:rPr>
+        <w:t>מ</w:t>
+      </w:r>
+      <w:r>
+        <w:rPr>
+          <w:rtl/>
+        </w:rPr>
+        <w:t>שנ</w:t>
+      </w:r>
+      <w:r>
+        <w:rPr>
+          <w:rFonts w:hint="cs"/>
+          <w:rtl/>
+        </w:rPr>
+        <w:t>ה</w:t>
+      </w:r>
+      <w:r>
+        <w:rPr>
+          <w:rtl/>
+        </w:rPr>
+        <w:t xml:space="preserve"> את סוגי הרכישה וההנחה האפשריים בחנות שבבעלותו, ואת מדיניות הקניה וההנחה עבור מוצרים בחנות</w:t>
+      </w:r>
+      <w:r>
+        <w:t xml:space="preserve"> </w:t>
+      </w:r>
+      <w:r>
+        <w:rPr>
+          <w:rFonts w:hint="cs"/>
+          <w:rtl/>
+        </w:rPr>
+        <w:t xml:space="preserve">והמדיניות </w:t>
+      </w:r>
+      <w:r>
+        <w:rPr>
+          <w:rFonts w:hint="cs"/>
+          <w:rtl/>
+        </w:rPr>
+        <w:t xml:space="preserve">לא </w:t>
+      </w:r>
+      <w:r>
+        <w:rPr>
+          <w:rFonts w:hint="cs"/>
+          <w:rtl/>
+        </w:rPr>
+        <w:t>מתעדכנת</w:t>
+      </w:r>
+    </w:p>
+    <w:p>
+      <w:pPr>
+        <w:pStyle w:val="a3"/>
+        <w:numPr>
+          <w:ilvl w:val="1"/>
+          <w:numId w:val="11"/>
+        </w:numPr>
+        <w:rPr>
+          <w:b/>
+          <w:bCs/>
+        </w:rPr>
+      </w:pPr>
+      <w:r>
+        <w:rPr>
+          <w:rFonts w:hint="cs"/>
+          <w:b/>
+          <w:bCs/>
+          <w:rtl/>
+        </w:rPr>
+        <w:t>מינוי בעל חנות:</w:t>
+      </w:r>
+    </w:p>
+    <w:p>
+      <w:pPr>
+        <w:pStyle w:val="a3"/>
+        <w:ind w:left="1440"/>
+        <w:rPr>
+          <w:rFonts w:hint="cs"/>
+          <w:rtl/>
+        </w:rPr>
+      </w:pPr>
+      <w:r>
+        <w:rPr>
+          <w:rFonts w:hint="cs"/>
+          <w:b/>
+          <w:bCs/>
+          <w:rtl/>
+        </w:rPr>
+        <w:t xml:space="preserve"> </w:t>
+      </w:r>
+      <w:r>
+        <w:rPr>
+          <w:rFonts w:hint="cs"/>
+          <w:rtl/>
+        </w:rPr>
+        <w:t xml:space="preserve">- </w:t>
+      </w:r>
+      <w:r>
+        <w:rPr>
+          <w:rFonts w:hint="cs"/>
+          <w:u w:val="single"/>
+          <w:rtl/>
+        </w:rPr>
+        <w:t>מקרה טוב:</w:t>
+      </w:r>
+      <w:r>
+        <w:rPr>
+          <w:rFonts w:hint="cs"/>
+          <w:rtl/>
+        </w:rPr>
+        <w:t xml:space="preserve"> </w:t>
+      </w:r>
+      <w:r>
+        <w:rPr>
+          <w:rtl/>
+        </w:rPr>
+        <w:t xml:space="preserve">בעל-חנות </w:t>
+      </w:r>
+      <w:r>
+        <w:rPr>
+          <w:rFonts w:hint="cs"/>
+          <w:rtl/>
+        </w:rPr>
+        <w:t>מ</w:t>
+      </w:r>
+      <w:r>
+        <w:rPr>
+          <w:rtl/>
+        </w:rPr>
+        <w:t>מנ</w:t>
+      </w:r>
+      <w:r>
+        <w:rPr>
+          <w:rFonts w:hint="cs"/>
+          <w:rtl/>
+        </w:rPr>
+        <w:t>ה</w:t>
+      </w:r>
+      <w:r>
+        <w:rPr>
+          <w:rtl/>
+        </w:rPr>
+        <w:t xml:space="preserve"> מנוי של השוק</w:t>
+      </w:r>
+      <w:r>
+        <w:rPr>
+          <w:rFonts w:hint="cs"/>
+          <w:rtl/>
+        </w:rPr>
+        <w:t xml:space="preserve"> להיות בעל חנות </w:t>
+      </w:r>
+      <w:r>
+        <w:rPr>
+          <w:rtl/>
+        </w:rPr>
+        <w:t>שעדין איננו בעל-החנו</w:t>
+      </w:r>
+      <w:r>
+        <w:rPr>
+          <w:rFonts w:hint="cs"/>
+          <w:rtl/>
+        </w:rPr>
+        <w:t>ת.</w:t>
+      </w:r>
+    </w:p>
+    <w:p>
+      <w:pPr>
+        <w:pStyle w:val="a3"/>
+        <w:ind w:left="1440"/>
+        <w:rPr>
+          <w:rFonts w:hint="cs"/>
+          <w:rtl/>
+        </w:rPr>
+      </w:pPr>
+      <w:r>
+        <w:rPr>
+          <w:rFonts w:hint="cs"/>
+          <w:rtl/>
+        </w:rPr>
+        <w:t>-</w:t>
+      </w:r>
+      <w:r>
+        <w:rPr>
+          <w:rFonts w:hint="cs"/>
+          <w:u w:val="single"/>
+          <w:rtl/>
+        </w:rPr>
+        <w:t xml:space="preserve"> מקרה רע:</w:t>
+      </w:r>
+      <w:r>
+        <w:rPr>
+          <w:rFonts w:hint="cs"/>
+          <w:rtl/>
+        </w:rPr>
+        <w:t xml:space="preserve"> </w:t>
+      </w:r>
+      <w:r>
+        <w:rPr>
+          <w:rtl/>
+        </w:rPr>
+        <w:t xml:space="preserve">בעל-חנות </w:t>
+      </w:r>
+      <w:r>
+        <w:rPr>
+          <w:rFonts w:hint="cs"/>
+          <w:rtl/>
+        </w:rPr>
+        <w:t>מ</w:t>
+      </w:r>
+      <w:r>
+        <w:rPr>
+          <w:rtl/>
+        </w:rPr>
+        <w:t>מנ</w:t>
+      </w:r>
+      <w:r>
+        <w:rPr>
+          <w:rFonts w:hint="cs"/>
+          <w:rtl/>
+        </w:rPr>
+        <w:t>ה</w:t>
+      </w:r>
+      <w:r>
+        <w:rPr>
+          <w:rtl/>
+        </w:rPr>
+        <w:t xml:space="preserve"> מנוי של השוק</w:t>
+      </w:r>
+      <w:r>
+        <w:rPr>
+          <w:rFonts w:hint="cs"/>
+          <w:rtl/>
+        </w:rPr>
+        <w:t xml:space="preserve"> להיות בעל חנות </w:t>
+      </w:r>
+      <w:r>
+        <w:rPr>
+          <w:rFonts w:hint="cs"/>
+          <w:rtl/>
+        </w:rPr>
+        <w:t>כאשר הוא כבר</w:t>
+      </w:r>
+      <w:r>
+        <w:rPr>
+          <w:rtl/>
+        </w:rPr>
+        <w:t xml:space="preserve"> </w:t>
+      </w:r>
+      <w:r>
+        <w:rPr>
+          <w:rtl/>
+        </w:rPr>
+        <w:t>בעל-הח</w:t>
+      </w:r>
+      <w:r>
+        <w:rPr>
+          <w:rFonts w:hint="cs"/>
+          <w:rtl/>
+        </w:rPr>
+        <w:t>נות.</w:t>
+      </w:r>
+    </w:p>
+    <w:p>
+      <w:pPr>
+        <w:pStyle w:val="a3"/>
+        <w:numPr>
+          <w:ilvl w:val="1"/>
+          <w:numId w:val="12"/>
+        </w:numPr>
+        <w:rPr>
+          <w:b/>
+          <w:bCs/>
+        </w:rPr>
+      </w:pPr>
+      <w:r>
+        <w:rPr>
+          <w:rFonts w:hint="cs"/>
+          <w:b/>
+          <w:bCs/>
+          <w:rtl/>
+        </w:rPr>
+        <w:t>מינוי מנהל חנות:</w:t>
+      </w:r>
+    </w:p>
+    <w:p>
+      <w:pPr>
+        <w:pStyle w:val="a3"/>
+        <w:ind w:left="1440"/>
+      </w:pPr>
+      <w:r>
+        <w:rPr>
+          <w:rFonts w:hint="cs"/>
+          <w:b/>
+          <w:bCs/>
+          <w:rtl/>
+        </w:rPr>
+        <w:t xml:space="preserve"> </w:t>
+      </w:r>
+      <w:r>
+        <w:rPr>
+          <w:rFonts w:hint="cs"/>
+          <w:rtl/>
+        </w:rPr>
+        <w:t xml:space="preserve">- </w:t>
+      </w:r>
+      <w:r>
+        <w:rPr>
+          <w:rFonts w:hint="cs"/>
+          <w:u w:val="single"/>
+          <w:rtl/>
+        </w:rPr>
+        <w:t>מקרה טוב:</w:t>
+      </w:r>
+      <w:r>
+        <w:rPr>
+          <w:rFonts w:hint="cs"/>
+          <w:rtl/>
+        </w:rPr>
+        <w:t xml:space="preserve"> </w:t>
+      </w:r>
+      <w:r>
+        <w:rPr>
+          <w:rtl/>
+        </w:rPr>
+        <w:t xml:space="preserve">בעל-חנות </w:t>
+      </w:r>
+      <w:r>
+        <w:rPr>
+          <w:rFonts w:hint="cs"/>
+          <w:rtl/>
+        </w:rPr>
+        <w:t>מ</w:t>
+      </w:r>
+      <w:r>
+        <w:rPr>
+          <w:rtl/>
+        </w:rPr>
+        <w:t>מנ</w:t>
+      </w:r>
+      <w:r>
+        <w:rPr>
+          <w:rFonts w:hint="cs"/>
+          <w:rtl/>
+        </w:rPr>
+        <w:t>ה</w:t>
+      </w:r>
+      <w:r>
+        <w:rPr>
+          <w:rtl/>
+        </w:rPr>
+        <w:t xml:space="preserve"> מנוי של השוק</w:t>
+      </w:r>
+      <w:r>
+        <w:rPr>
+          <w:rFonts w:hint="cs"/>
+          <w:rtl/>
+        </w:rPr>
+        <w:t xml:space="preserve"> להיות </w:t>
+      </w:r>
+      <w:r>
+        <w:rPr>
+          <w:rFonts w:hint="cs"/>
+          <w:rtl/>
+        </w:rPr>
+        <w:t>מנהל</w:t>
+      </w:r>
+      <w:r>
+        <w:rPr>
+          <w:rFonts w:hint="cs"/>
+          <w:rtl/>
+        </w:rPr>
+        <w:t xml:space="preserve"> חנות </w:t>
+      </w:r>
+      <w:r>
+        <w:rPr>
+          <w:rtl/>
+        </w:rPr>
+        <w:t xml:space="preserve">שעדין איננו </w:t>
+      </w:r>
+      <w:r>
+        <w:rPr>
+          <w:rFonts w:hint="cs"/>
+          <w:rtl/>
+        </w:rPr>
+        <w:t xml:space="preserve">מנהל או בעל </w:t>
+      </w:r>
+      <w:r>
+        <w:rPr>
+          <w:rtl/>
+        </w:rPr>
+        <w:t>החנו</w:t>
+      </w:r>
+      <w:r>
+        <w:rPr>
+          <w:rFonts w:hint="cs"/>
+          <w:rtl/>
+        </w:rPr>
+        <w:t>ת.</w:t>
+      </w:r>
+    </w:p>
+    <w:p>
+      <w:pPr>
+        <w:pStyle w:val="a3"/>
+        <w:ind w:left="1440"/>
+        <w:rPr>
+          <w:rtl/>
+        </w:rPr>
+      </w:pPr>
+      <w:r>
+        <w:rPr>
+          <w:rFonts w:hint="cs"/>
+          <w:rtl/>
+        </w:rPr>
+        <w:t>-</w:t>
+      </w:r>
+      <w:r>
+        <w:rPr>
+          <w:rFonts w:hint="cs"/>
+          <w:u w:val="single"/>
+          <w:rtl/>
+        </w:rPr>
+        <w:t xml:space="preserve"> מקרה רע:</w:t>
+      </w:r>
+      <w:r>
+        <w:rPr>
+          <w:rFonts w:hint="cs"/>
+          <w:rtl/>
+        </w:rPr>
+        <w:t xml:space="preserve"> </w:t>
+      </w:r>
+      <w:r>
+        <w:rPr>
+          <w:rtl/>
+        </w:rPr>
+        <w:t xml:space="preserve">בעל-חנות </w:t>
+      </w:r>
+      <w:r>
+        <w:rPr>
+          <w:rFonts w:hint="cs"/>
+          <w:rtl/>
+        </w:rPr>
+        <w:t>מ</w:t>
+      </w:r>
+      <w:r>
+        <w:rPr>
+          <w:rtl/>
+        </w:rPr>
+        <w:t>מנ</w:t>
+      </w:r>
+      <w:r>
+        <w:rPr>
+          <w:rFonts w:hint="cs"/>
+          <w:rtl/>
+        </w:rPr>
+        <w:t>ה</w:t>
+      </w:r>
+      <w:r>
+        <w:rPr>
+          <w:rtl/>
+        </w:rPr>
+        <w:t xml:space="preserve"> מנוי של השוק</w:t>
+      </w:r>
+      <w:r>
+        <w:rPr>
+          <w:rFonts w:hint="cs"/>
+          <w:rtl/>
+        </w:rPr>
+        <w:t xml:space="preserve"> להיות </w:t>
+      </w:r>
+      <w:r>
+        <w:rPr>
+          <w:rFonts w:hint="cs"/>
+          <w:rtl/>
+        </w:rPr>
+        <w:t>מנהל</w:t>
+      </w:r>
+      <w:r>
+        <w:rPr>
+          <w:rFonts w:hint="cs"/>
+          <w:rtl/>
+        </w:rPr>
+        <w:t xml:space="preserve"> חנות כאשר הוא כבר</w:t>
+      </w:r>
+      <w:r>
+        <w:rPr>
+          <w:rtl/>
+        </w:rPr>
+        <w:t xml:space="preserve"> </w:t>
+      </w:r>
+      <w:r>
+        <w:rPr>
+          <w:rtl/>
+        </w:rPr>
+        <w:t>בעל</w:t>
+      </w:r>
+      <w:r>
+        <w:rPr>
+          <w:rFonts w:hint="cs"/>
+          <w:rtl/>
+        </w:rPr>
+        <w:t xml:space="preserve"> או מנהל </w:t>
+      </w:r>
+      <w:r>
+        <w:rPr>
+          <w:rtl/>
+        </w:rPr>
+        <w:t>הח</w:t>
+      </w:r>
+      <w:r>
+        <w:rPr>
+          <w:rFonts w:hint="cs"/>
+          <w:rtl/>
+        </w:rPr>
+        <w:t>נות.</w:t>
+      </w:r>
+    </w:p>
+    <w:p>
+      <w:pPr>
+        <w:pStyle w:val="a3"/>
+        <w:ind w:left="1440"/>
+      </w:pPr>
+    </w:p>
+    <w:p>
+      <w:pPr>
+        <w:pStyle w:val="a3"/>
+        <w:numPr>
+          <w:ilvl w:val="1"/>
+          <w:numId w:val="12"/>
+        </w:numPr>
+        <w:rPr>
+          <w:b/>
+          <w:bCs/>
+        </w:rPr>
+      </w:pPr>
+      <w:r>
+        <w:rPr>
+          <w:rFonts w:cs="Arial"/>
+          <w:b/>
+          <w:bCs/>
+          <w:rtl/>
+        </w:rPr>
+        <w:lastRenderedPageBreak/>
+        <w:t>שינוי הרשאות של מנהל-חנות</w:t>
+      </w:r>
+      <w:r>
+        <w:rPr>
+          <w:rFonts w:hint="cs"/>
+          <w:b/>
+          <w:bCs/>
+          <w:rtl/>
+        </w:rPr>
+        <w:t>:</w:t>
+      </w:r>
+    </w:p>
+    <w:p>
+      <w:pPr>
+        <w:pStyle w:val="a3"/>
+        <w:ind w:left="1440"/>
+      </w:pPr>
+      <w:r>
+        <w:rPr>
+          <w:rFonts w:cs="Arial" w:hint="cs"/>
+          <w:b/>
+          <w:bCs/>
+          <w:rtl/>
+        </w:rPr>
+        <w:t xml:space="preserve"> </w:t>
+      </w:r>
+      <w:r>
+        <w:rPr>
+          <w:rFonts w:hint="cs"/>
+          <w:rtl/>
+        </w:rPr>
+        <w:t xml:space="preserve">- </w:t>
+      </w:r>
+      <w:r>
+        <w:rPr>
+          <w:rFonts w:hint="cs"/>
+          <w:u w:val="single"/>
+          <w:rtl/>
+        </w:rPr>
+        <w:t>מקרה טוב:</w:t>
+      </w:r>
+      <w:r>
+        <w:rPr>
+          <w:rFonts w:hint="cs"/>
+          <w:rtl/>
+        </w:rPr>
+        <w:t xml:space="preserve"> </w:t>
+      </w:r>
+      <w:r>
+        <w:rPr>
+          <w:rtl/>
+        </w:rPr>
+        <w:t xml:space="preserve">בעל-חנות </w:t>
+      </w:r>
+      <w:r>
+        <w:rPr>
+          <w:rFonts w:hint="cs"/>
+          <w:rtl/>
+        </w:rPr>
+        <w:t>מ</w:t>
+      </w:r>
+      <w:r>
+        <w:rPr>
+          <w:rtl/>
+        </w:rPr>
+        <w:t>שנ</w:t>
+      </w:r>
+      <w:r>
+        <w:rPr>
+          <w:rFonts w:hint="cs"/>
+          <w:rtl/>
+        </w:rPr>
+        <w:t>ה בהצלחה</w:t>
+      </w:r>
+      <w:r>
+        <w:rPr>
+          <w:rtl/>
+        </w:rPr>
+        <w:t xml:space="preserve"> את אפשרויות הניהול </w:t>
+      </w:r>
+      <w:r>
+        <w:rPr>
+          <w:rtl/>
+        </w:rPr>
+        <w:t>עבור מנהל שהוא מינה.</w:t>
+      </w:r>
+    </w:p>
+    <w:p>
+      <w:pPr>
+        <w:pStyle w:val="a3"/>
+        <w:ind w:left="1440"/>
+        <w:rPr>
+          <w:rtl/>
+        </w:rPr>
+      </w:pPr>
+      <w:r>
+        <w:rPr>
+          <w:rFonts w:hint="cs"/>
+          <w:rtl/>
+        </w:rPr>
+        <w:t>-</w:t>
+      </w:r>
+      <w:r>
+        <w:rPr>
+          <w:rFonts w:hint="cs"/>
+          <w:u w:val="single"/>
+          <w:rtl/>
+        </w:rPr>
+        <w:t xml:space="preserve"> מקרה רע:</w:t>
+      </w:r>
+      <w:r>
+        <w:rPr>
+          <w:rtl/>
+        </w:rPr>
+        <w:t xml:space="preserve"> </w:t>
+      </w:r>
+      <w:r>
+        <w:rPr>
+          <w:rtl/>
+        </w:rPr>
+        <w:t xml:space="preserve">בעל-חנות </w:t>
+      </w:r>
+      <w:r>
+        <w:rPr>
+          <w:rFonts w:hint="cs"/>
+          <w:rtl/>
+        </w:rPr>
+        <w:t>מ</w:t>
+      </w:r>
+      <w:r>
+        <w:rPr>
+          <w:rtl/>
+        </w:rPr>
+        <w:t>שנ</w:t>
+      </w:r>
+      <w:r>
+        <w:rPr>
+          <w:rFonts w:hint="cs"/>
+          <w:rtl/>
+        </w:rPr>
+        <w:t>ה</w:t>
+      </w:r>
+      <w:r>
+        <w:rPr>
+          <w:rtl/>
+        </w:rPr>
+        <w:t xml:space="preserve"> את אפשרויות הניהול עבור מנהל שהוא מינה</w:t>
+      </w:r>
+      <w:r>
+        <w:rPr>
+          <w:rFonts w:hint="cs"/>
+          <w:rtl/>
+        </w:rPr>
+        <w:t xml:space="preserve"> אך למנהל הממונה עדיין אין גישה לאפשרויות הניהול</w:t>
+      </w:r>
+      <w:r>
+        <w:rPr>
+          <w:rtl/>
+        </w:rPr>
+        <w:t>.</w:t>
+      </w:r>
+    </w:p>
+    <w:p>
+      <w:pPr>
+        <w:ind w:firstLine="720"/>
+        <w:rPr>
+          <w:b/>
+          <w:bCs/>
+        </w:rPr>
+      </w:pPr>
+      <w:r>
+        <w:rPr>
+          <w:rFonts w:hint="cs"/>
+          <w:b/>
+          <w:bCs/>
+          <w:rtl/>
+        </w:rPr>
+        <w:t xml:space="preserve">4.9) </w:t>
+      </w:r>
+      <w:r>
+        <w:rPr>
+          <w:rFonts w:hint="cs"/>
+          <w:rtl/>
+        </w:rPr>
+        <w:t xml:space="preserve"> </w:t>
+      </w:r>
+      <w:r>
+        <w:rPr>
+          <w:rFonts w:hint="cs"/>
+          <w:b/>
+          <w:bCs/>
+          <w:rtl/>
+        </w:rPr>
+        <w:t>סגירת חנות</w:t>
+      </w:r>
+      <w:r>
+        <w:rPr>
+          <w:rFonts w:hint="cs"/>
+          <w:b/>
+          <w:bCs/>
+          <w:rtl/>
+        </w:rPr>
+        <w:t>:</w:t>
+      </w:r>
+    </w:p>
+    <w:p>
+      <w:pPr>
+        <w:pStyle w:val="a3"/>
+        <w:ind w:left="1440"/>
+      </w:pPr>
+      <w:r>
+        <w:rPr>
+          <w:rFonts w:hint="cs"/>
+          <w:b/>
+          <w:bCs/>
+          <w:rtl/>
+        </w:rPr>
+        <w:t xml:space="preserve"> </w:t>
+      </w:r>
+      <w:r>
+        <w:rPr>
+          <w:rFonts w:hint="cs"/>
+          <w:rtl/>
+        </w:rPr>
+        <w:t xml:space="preserve">- </w:t>
+      </w:r>
+      <w:r>
+        <w:rPr>
+          <w:rFonts w:hint="cs"/>
+          <w:u w:val="single"/>
+          <w:rtl/>
+        </w:rPr>
+        <w:t>מקרה טוב:</w:t>
+      </w:r>
+      <w:r>
+        <w:rPr>
+          <w:rFonts w:hint="cs"/>
+          <w:rtl/>
+        </w:rPr>
+        <w:t xml:space="preserve"> </w:t>
+      </w:r>
+      <w:r>
+        <w:rPr>
+          <w:rtl/>
+        </w:rPr>
+        <w:t>מייסד-חנות ס</w:t>
+      </w:r>
+      <w:r>
+        <w:rPr>
+          <w:rFonts w:hint="cs"/>
+          <w:rtl/>
+        </w:rPr>
+        <w:t>ו</w:t>
+      </w:r>
+      <w:r>
+        <w:rPr>
+          <w:rtl/>
+        </w:rPr>
+        <w:t>גר חנות שפתח</w:t>
+      </w:r>
+      <w:r>
+        <w:rPr>
+          <w:rFonts w:hint="cs"/>
+          <w:rtl/>
+        </w:rPr>
+        <w:t xml:space="preserve"> ו</w:t>
+      </w:r>
+      <w:r>
+        <w:rPr>
+          <w:rtl/>
+        </w:rPr>
+        <w:t xml:space="preserve">היא הופכת לא פעילה. משתמשים שאינם בעלי החנות או מנהלי מערכת המסחר </w:t>
+      </w:r>
+      <w:r>
+        <w:rPr>
+          <w:b/>
+          <w:bCs/>
+          <w:rtl/>
+        </w:rPr>
+        <w:t>אינם</w:t>
+      </w:r>
+      <w:r>
+        <w:rPr>
+          <w:rtl/>
+        </w:rPr>
+        <w:t xml:space="preserve"> יכולים לקבל מידע על חנות סגורה. </w:t>
+      </w:r>
+    </w:p>
+    <w:p>
+      <w:pPr>
+        <w:pStyle w:val="a3"/>
+        <w:ind w:left="1440"/>
+        <w:rPr>
+          <w:rFonts w:hint="cs"/>
+        </w:rPr>
+      </w:pPr>
+      <w:r>
+        <w:rPr>
+          <w:rFonts w:hint="cs"/>
+          <w:rtl/>
+        </w:rPr>
+        <w:t>-</w:t>
+      </w:r>
+      <w:r>
+        <w:rPr>
+          <w:rFonts w:hint="cs"/>
+          <w:u w:val="single"/>
+          <w:rtl/>
+        </w:rPr>
+        <w:t xml:space="preserve"> מקרה רע:</w:t>
+      </w:r>
+      <w:r>
+        <w:rPr>
+          <w:rtl/>
+        </w:rPr>
+        <w:t xml:space="preserve"> </w:t>
+      </w:r>
+      <w:r>
+        <w:rPr>
+          <w:rtl/>
+        </w:rPr>
+        <w:t>מייסד-חנות ס</w:t>
+      </w:r>
+      <w:r>
+        <w:rPr>
+          <w:rFonts w:hint="cs"/>
+          <w:rtl/>
+        </w:rPr>
+        <w:t>ו</w:t>
+      </w:r>
+      <w:r>
+        <w:rPr>
+          <w:rtl/>
+        </w:rPr>
+        <w:t>גר חנות שפתח</w:t>
+      </w:r>
+      <w:r>
+        <w:rPr>
+          <w:rFonts w:hint="cs"/>
+          <w:rtl/>
+        </w:rPr>
+        <w:t xml:space="preserve"> ו</w:t>
+      </w:r>
+      <w:r>
+        <w:rPr>
+          <w:rtl/>
+        </w:rPr>
+        <w:t xml:space="preserve">היא הופכת לא פעילה. משתמשים שאינם בעלי החנות או מנהלי מערכת המסחר </w:t>
+      </w:r>
+      <w:r>
+        <w:rPr>
+          <w:b/>
+          <w:bCs/>
+          <w:rtl/>
+        </w:rPr>
+        <w:t>יכולים</w:t>
+      </w:r>
+      <w:r>
+        <w:rPr>
+          <w:rtl/>
+        </w:rPr>
+        <w:t xml:space="preserve"> לקבל מידע על חנות סגורה.</w:t>
+      </w:r>
+    </w:p>
+    <w:p>
+      <w:pPr>
+        <w:pStyle w:val="a3"/>
+        <w:numPr>
+          <w:ilvl w:val="1"/>
+          <w:numId w:val="14"/>
+        </w:numPr>
+        <w:rPr>
+          <w:b/>
+          <w:bCs/>
+        </w:rPr>
+      </w:pPr>
+      <w:r>
+        <w:rPr>
+          <w:rFonts w:hint="cs"/>
+          <w:b/>
+          <w:bCs/>
+          <w:rtl/>
+        </w:rPr>
+        <w:t>בקשה למידע על תפקידים בחנות:</w:t>
+      </w:r>
+    </w:p>
+    <w:p>
+      <w:pPr>
+        <w:pStyle w:val="a3"/>
+        <w:ind w:left="1440"/>
+      </w:pPr>
+      <w:r>
+        <w:rPr>
+          <w:rFonts w:hint="cs"/>
+          <w:b/>
+          <w:bCs/>
+          <w:rtl/>
+        </w:rPr>
+        <w:t xml:space="preserve"> </w:t>
+      </w:r>
+      <w:r>
+        <w:rPr>
+          <w:rFonts w:hint="cs"/>
+          <w:rtl/>
+        </w:rPr>
+        <w:t xml:space="preserve">- </w:t>
+      </w:r>
+      <w:r>
+        <w:rPr>
+          <w:rFonts w:hint="cs"/>
+          <w:u w:val="single"/>
+          <w:rtl/>
+        </w:rPr>
+        <w:t>מקרה טוב:</w:t>
+      </w:r>
+      <w:r>
+        <w:rPr>
+          <w:rFonts w:hint="cs"/>
+          <w:rtl/>
+        </w:rPr>
+        <w:t xml:space="preserve"> </w:t>
+      </w:r>
+      <w:r>
+        <w:rPr>
+          <w:rtl/>
+        </w:rPr>
+        <w:t xml:space="preserve">בעל-חנות </w:t>
+      </w:r>
+      <w:r>
+        <w:rPr>
+          <w:rFonts w:hint="cs"/>
+          <w:rtl/>
+        </w:rPr>
+        <w:t>מ</w:t>
+      </w:r>
+      <w:r>
+        <w:rPr>
+          <w:rtl/>
+        </w:rPr>
+        <w:t>בקש לקבל מידע על בעלי התפקידים בחנות שבבעלותו, ואילו הרשאות יש למנהלים</w:t>
+      </w:r>
+      <w:r>
+        <w:rPr>
+          <w:rFonts w:hint="cs"/>
+          <w:rtl/>
+        </w:rPr>
+        <w:t xml:space="preserve"> ואכן מקבל מידע תקין.</w:t>
+      </w:r>
+    </w:p>
+    <w:p>
+      <w:pPr>
+        <w:pStyle w:val="a3"/>
+        <w:ind w:left="1440"/>
+      </w:pPr>
+      <w:r>
+        <w:rPr>
+          <w:rFonts w:hint="cs"/>
+          <w:rtl/>
+        </w:rPr>
+        <w:t>-</w:t>
+      </w:r>
+      <w:r>
+        <w:rPr>
+          <w:rFonts w:hint="cs"/>
+          <w:u w:val="single"/>
+          <w:rtl/>
+        </w:rPr>
+        <w:t xml:space="preserve"> מקרה רע:</w:t>
+      </w:r>
+      <w:r>
+        <w:rPr>
+          <w:rFonts w:hint="cs"/>
+          <w:rtl/>
+        </w:rPr>
+        <w:t xml:space="preserve"> </w:t>
+      </w:r>
+      <w:r>
+        <w:rPr>
+          <w:rtl/>
+        </w:rPr>
+        <w:t xml:space="preserve">בעל-חנות </w:t>
+      </w:r>
+      <w:r>
+        <w:rPr>
+          <w:rFonts w:hint="cs"/>
+          <w:rtl/>
+        </w:rPr>
+        <w:t>מ</w:t>
+      </w:r>
+      <w:r>
+        <w:rPr>
+          <w:rtl/>
+        </w:rPr>
+        <w:t>בקש לקבל מידע על בעלי התפקידים בחנות שבבעלותו, ואילו הרשאות יש למנהלים</w:t>
+      </w:r>
+      <w:r>
+        <w:rPr>
+          <w:rFonts w:hint="cs"/>
+          <w:rtl/>
+        </w:rPr>
+        <w:t xml:space="preserve">  מקבל מידע </w:t>
+      </w:r>
+      <w:r>
+        <w:rPr>
+          <w:rFonts w:hint="cs"/>
+          <w:b/>
+          <w:bCs/>
+          <w:rtl/>
+        </w:rPr>
+        <w:t xml:space="preserve">לא </w:t>
+      </w:r>
+      <w:r>
+        <w:rPr>
+          <w:rFonts w:hint="cs"/>
+          <w:b/>
+          <w:bCs/>
+          <w:rtl/>
+        </w:rPr>
+        <w:t>תקין</w:t>
+      </w:r>
+      <w:r>
+        <w:rPr>
+          <w:rFonts w:hint="cs"/>
+          <w:rtl/>
+        </w:rPr>
+        <w:t>.</w:t>
+      </w:r>
+    </w:p>
+    <w:p>
+      <w:pPr>
+        <w:pStyle w:val="a3"/>
+        <w:numPr>
+          <w:ilvl w:val="1"/>
+          <w:numId w:val="15"/>
+        </w:numPr>
+        <w:rPr>
+          <w:b/>
+          <w:bCs/>
+        </w:rPr>
+      </w:pPr>
+      <w:r>
+        <w:rPr>
+          <w:rFonts w:hint="cs"/>
+          <w:b/>
+          <w:bCs/>
+          <w:rtl/>
+        </w:rPr>
+        <w:t>קבלת מידע על היסטוריית רכישות בחנות:</w:t>
+      </w:r>
+    </w:p>
+    <w:p>
+      <w:pPr>
+        <w:pStyle w:val="a3"/>
+        <w:ind w:left="1440"/>
+      </w:pPr>
+      <w:r>
+        <w:rPr>
+          <w:rFonts w:hint="cs"/>
+          <w:rtl/>
+        </w:rPr>
+        <w:t xml:space="preserve">- </w:t>
+      </w:r>
+      <w:r>
+        <w:rPr>
+          <w:rFonts w:hint="cs"/>
+          <w:u w:val="single"/>
+          <w:rtl/>
+        </w:rPr>
+        <w:t>מקרה טוב:</w:t>
+      </w:r>
+      <w:r>
+        <w:rPr>
+          <w:rFonts w:hint="cs"/>
+          <w:rtl/>
+        </w:rPr>
+        <w:t xml:space="preserve"> </w:t>
+      </w:r>
+      <w:r>
+        <w:rPr>
+          <w:rFonts w:hint="cs"/>
+          <w:rtl/>
+        </w:rPr>
+        <w:t>קבלת מידע תקין על כל הרכישות שבוצעו בחנות.</w:t>
+      </w:r>
+    </w:p>
+    <w:p>
+      <w:pPr>
+        <w:pStyle w:val="a3"/>
+        <w:ind w:left="1440"/>
+        <w:rPr>
+          <w:rtl/>
+        </w:rPr>
+      </w:pPr>
+      <w:r>
+        <w:rPr>
+          <w:rFonts w:hint="cs"/>
+          <w:rtl/>
+        </w:rPr>
+        <w:t>-</w:t>
+      </w:r>
+      <w:r>
+        <w:rPr>
+          <w:rFonts w:hint="cs"/>
+          <w:u w:val="single"/>
+          <w:rtl/>
+        </w:rPr>
+        <w:t xml:space="preserve"> מקרה רע:</w:t>
+      </w:r>
+      <w:r>
+        <w:rPr>
+          <w:rFonts w:hint="cs"/>
+          <w:rtl/>
+        </w:rPr>
+        <w:t xml:space="preserve"> </w:t>
+      </w:r>
+      <w:r>
+        <w:rPr>
+          <w:rFonts w:hint="cs"/>
+          <w:rtl/>
+        </w:rPr>
+        <w:t>קבלת מידע על הרכישות שבוצעו ללא מוצרים שהוסרו מהמלאי.</w:t>
+      </w:r>
+    </w:p>
+    <w:p>
+      <w:pPr>
+        <w:pStyle w:val="a3"/>
+        <w:rPr>
+          <w:rtl/>
+        </w:rPr>
+      </w:pPr>
+    </w:p>
+    <w:p>
+      <w:pPr>
+        <w:pStyle w:val="a3"/>
+        <w:numPr>
+          <w:ilvl w:val="0"/>
+          <w:numId w:val="16"/>
+        </w:numPr>
+        <w:rPr>
+          <w:b/>
+          <w:bCs/>
+        </w:rPr>
+      </w:pPr>
+      <w:r>
+        <w:rPr>
+          <w:b/>
+          <w:bCs/>
+          <w:rtl/>
+        </w:rPr>
+        <w:t xml:space="preserve">פעולות </w:t>
+      </w:r>
+      <w:r>
+        <w:rPr>
+          <w:rFonts w:cs="Arial"/>
+          <w:b/>
+          <w:bCs/>
+          <w:rtl/>
+        </w:rPr>
+        <w:t xml:space="preserve">של </w:t>
+      </w:r>
+      <w:r>
+        <w:rPr>
+          <w:rFonts w:cs="Arial"/>
+          <w:b/>
+          <w:bCs/>
+          <w:rtl/>
+        </w:rPr>
+        <w:t>מבקר-מנוי בתפקידו כמנהל מערכת המסחר:</w:t>
+      </w:r>
+    </w:p>
+    <w:p>
+      <w:pPr>
+        <w:pStyle w:val="a3"/>
+        <w:numPr>
+          <w:ilvl w:val="1"/>
+          <w:numId w:val="17"/>
+        </w:numPr>
+        <w:rPr>
+          <w:b/>
+          <w:bCs/>
+        </w:rPr>
+      </w:pPr>
+      <w:r>
+        <w:rPr>
+          <w:rFonts w:cs="Arial"/>
+          <w:b/>
+          <w:bCs/>
+          <w:rtl/>
+        </w:rPr>
+        <w:t>קבלת מידע על היסטוריית רכישות בחנות</w:t>
+      </w:r>
+      <w:r>
+        <w:rPr>
+          <w:rFonts w:hint="cs"/>
+          <w:b/>
+          <w:bCs/>
+          <w:rtl/>
+        </w:rPr>
+        <w:t>:</w:t>
+      </w:r>
+    </w:p>
+    <w:p>
+      <w:pPr>
+        <w:pStyle w:val="a3"/>
+        <w:ind w:left="1440"/>
+        <w:rPr>
+          <w:rFonts w:hint="cs"/>
+          <w:rtl/>
+        </w:rPr>
+      </w:pPr>
+      <w:r>
+        <w:rPr>
+          <w:rFonts w:cs="Arial" w:hint="cs"/>
+          <w:b/>
+          <w:bCs/>
+          <w:rtl/>
+        </w:rPr>
+        <w:t xml:space="preserve"> </w:t>
+      </w:r>
+      <w:r>
+        <w:rPr>
+          <w:rFonts w:hint="cs"/>
+          <w:rtl/>
+        </w:rPr>
+        <w:t xml:space="preserve">- </w:t>
+      </w:r>
+      <w:r>
+        <w:rPr>
+          <w:rFonts w:hint="cs"/>
+          <w:u w:val="single"/>
+          <w:rtl/>
+        </w:rPr>
+        <w:t>מקרה טוב:</w:t>
+      </w:r>
+      <w:r>
+        <w:rPr>
+          <w:rFonts w:hint="cs"/>
+          <w:rtl/>
+        </w:rPr>
+        <w:t xml:space="preserve"> </w:t>
+      </w:r>
+      <w:r>
+        <w:rPr>
+          <w:rtl/>
+        </w:rPr>
+        <w:t xml:space="preserve">מנהל של השוק </w:t>
+      </w:r>
+      <w:r>
+        <w:rPr>
+          <w:rFonts w:hint="cs"/>
+          <w:rtl/>
+        </w:rPr>
+        <w:t>מ</w:t>
+      </w:r>
+      <w:r>
+        <w:rPr>
+          <w:rtl/>
+        </w:rPr>
+        <w:t xml:space="preserve">בקש </w:t>
+      </w:r>
+      <w:r>
+        <w:rPr>
+          <w:rtl/>
+        </w:rPr>
+        <w:t>לקבל מידע על היסטוריית רכישות של קונים וחנויות</w:t>
+      </w:r>
+      <w:r>
+        <w:rPr>
+          <w:rFonts w:hint="cs"/>
+          <w:rtl/>
+        </w:rPr>
+        <w:t xml:space="preserve"> </w:t>
+      </w:r>
+      <w:r>
+        <w:rPr>
+          <w:rFonts w:hint="cs"/>
+          <w:rtl/>
+        </w:rPr>
+        <w:t>ומקבל מידע תקין.</w:t>
+      </w:r>
+      <w:bookmarkStart w:id="0" w:name="_GoBack"/>
+      <w:bookmarkEnd w:id="0"/>
+    </w:p>
+    <w:p>
+      <w:pPr>
+        <w:pStyle w:val="a3"/>
+        <w:ind w:left="1440"/>
+        <w:rPr>
+          <w:rtl/>
+        </w:rPr>
+      </w:pPr>
+      <w:r>
+        <w:rPr>
+          <w:rFonts w:hint="cs"/>
+          <w:rtl/>
+        </w:rPr>
+        <w:t>-</w:t>
+      </w:r>
+      <w:r>
+        <w:rPr>
+          <w:rFonts w:hint="cs"/>
+          <w:u w:val="single"/>
+          <w:rtl/>
+        </w:rPr>
+        <w:t xml:space="preserve"> מקרה רע:</w:t>
+      </w:r>
+      <w:r>
+        <w:rPr>
+          <w:rFonts w:hint="cs"/>
+          <w:rtl/>
+        </w:rPr>
+        <w:t xml:space="preserve"> </w:t>
+      </w:r>
+      <w:r>
+        <w:rPr>
+          <w:rtl/>
+        </w:rPr>
+        <w:t xml:space="preserve">מנהל של השוק </w:t>
+      </w:r>
+      <w:r>
+        <w:rPr>
+          <w:rFonts w:hint="cs"/>
+          <w:rtl/>
+        </w:rPr>
+        <w:t>מ</w:t>
+      </w:r>
+      <w:r>
+        <w:rPr>
+          <w:rtl/>
+        </w:rPr>
+        <w:t>בקש לקבל מידע על היסטוריית רכישות של קונים וחנויות</w:t>
+      </w:r>
+      <w:r>
+        <w:rPr>
+          <w:rFonts w:hint="cs"/>
+          <w:rtl/>
+        </w:rPr>
+        <w:t xml:space="preserve"> ומקבל </w:t>
+      </w:r>
+      <w:r>
+        <w:rPr>
+          <w:rFonts w:hint="cs"/>
+          <w:b/>
+          <w:bCs/>
+          <w:rtl/>
+        </w:rPr>
+        <w:t xml:space="preserve">מידע </w:t>
+      </w:r>
+      <w:r>
+        <w:rPr>
+          <w:rFonts w:hint="cs"/>
+          <w:b/>
+          <w:bCs/>
+          <w:rtl/>
+        </w:rPr>
+        <w:t>לא נכון</w:t>
+      </w:r>
+      <w:r>
+        <w:rPr>
+          <w:rFonts w:hint="cs"/>
+          <w:rtl/>
+        </w:rPr>
+        <w:t>.</w:t>
+      </w:r>
+    </w:p>
+    <w:p>
+      <w:pPr>
+        <w:pStyle w:val="a3"/>
+        <w:ind w:left="1095"/>
+        <w:rPr>
+          <w:b/>
+          <w:bCs/>
+          <w:rtl/>
+        </w:rPr>
+      </w:pPr>
+    </w:p>
+    <w:p>
+      <w:pPr>
+        <w:rPr>
+          <w:rFonts w:hint="cs"/>
+          <w:b/>
+          <w:bCs/>
+          <w:rtl/>
+        </w:rPr>
+      </w:pPr>
+    </w:p>
+    <w:p>
+      <w:pPr>
+        <w:pStyle w:val="a3"/>
+        <w:ind w:left="1440"/>
+        <w:rPr>
+          <w:b/>
+          <w:bCs/>
+          <w:rtl/>
+        </w:rPr>
+      </w:pPr>
+    </w:p>
+    <w:p>
+      <w:pPr>
+        <w:pStyle w:val="a3"/>
+        <w:ind w:left="1440"/>
+        <w:rPr>
+          <w:b/>
+          <w:bCs/>
+        </w:rPr>
+      </w:pPr>
+    </w:p>
+    <w:p>
+      <w:pPr>
+        <w:pStyle w:val="a3"/>
+        <w:ind w:left="1440"/>
+        <w:rPr>
+          <w:rtl/>
+        </w:rPr>
+      </w:pPr>
+    </w:p>
+    <w:p>
+      <w:pPr>
+        <w:pStyle w:val="a3"/>
+        <w:rPr>
+          <w:b/>
+          <w:bCs/>
+        </w:rPr>
+      </w:pPr>
+    </w:p>
+    <w:p>
+      <w:pPr>
+        <w:pStyle w:val="a3"/>
+        <w:ind w:left="1440"/>
+        <w:rPr>
+          <w:rtl/>
+        </w:rPr>
+      </w:pPr>
+    </w:p>
+    <w:p>
+      <w:pPr>
         <w:rPr>
           <w:rFonts w:hint="cs"/>
           <w:b/>
@@ -2233,6 +5602,119 @@
 <file path=word/numbering.xml><?xml version="1.0" encoding="utf-8"?>
 <w:numbering xmlns:wpc="http://schemas.microsoft.com/office/word/2010/wordprocessingCanvas" xmlns:mc="http://schemas.openxmlformats.org/markup-compatibility/2006" xmlns:o="urn:schemas-microsoft-com:office:office" xmlns:r="http://schemas.openxmlformats.org/officeDocument/2006/relationships" xmlns:m="http://schemas.openxmlformats.org/officeDocument/2006/math" xmlns:v="urn:schemas-microsoft-com:vml" xmlns:wp14="http://schemas.microsoft.com/office/word/2010/wordprocessingDrawing" xmlns:wp="http://schemas.openxmlformats.org/drawingml/2006/wordprocessingDrawing" xmlns:w10="urn:schemas-microsoft-com:office:word" xmlns:w="http://schemas.openxmlformats.org/wordprocessingml/2006/main" xmlns:w14="http://schemas.microsoft.com/office/word/2010/wordml" xmlns:w15="http://schemas.microsoft.com/office/word/2012/wordml" xmlns:wpg="http://schemas.microsoft.com/office/word/2010/wordprocessingGroup" xmlns:wpi="http://schemas.microsoft.com/office/word/2010/wordprocessingInk" xmlns:wne="http://schemas.microsoft.com/office/word/2006/wordml" xmlns:wps="http://schemas.microsoft.com/office/word/2010/wordprocessingShape" mc:Ignorable="w14 w15 wp14">
   <w:abstractNum w:abstractNumId="0" w15:restartNumberingAfterBreak="0">
+    <w:nsid w:val="06800A4B"/>
+    <w:multiLevelType w:val="multilevel"/>
+    <w:tmpl w:val="C94C247C"/>
+    <w:lvl w:ilvl="0">
+      <w:start w:val="4"/>
+      <w:numFmt w:val="decimal"/>
+      <w:lvlText w:val="%1."/>
+      <w:lvlJc w:val="left"/>
+      <w:pPr>
+        <w:ind w:left="375" w:hanging="375"/>
+      </w:pPr>
+      <w:rPr>
+        <w:rFonts w:hint="default"/>
+      </w:rPr>
+    </w:lvl>
+    <w:lvl w:ilvl="1">
+      <w:start w:val="11"/>
+      <w:numFmt w:val="decimal"/>
+      <w:lvlText w:val="%1.%2)"/>
+      <w:lvlJc w:val="left"/>
+      <w:pPr>
+        <w:ind w:left="1095" w:hanging="375"/>
+      </w:pPr>
+      <w:rPr>
+        <w:rFonts w:hint="default"/>
+      </w:rPr>
+    </w:lvl>
+    <w:lvl w:ilvl="2">
+      <w:start w:val="1"/>
+      <w:numFmt w:val="decimal"/>
+      <w:lvlText w:val="%1.%2)%3."/>
+      <w:lvlJc w:val="left"/>
+      <w:pPr>
+        <w:ind w:left="2160" w:hanging="720"/>
+      </w:pPr>
+      <w:rPr>
+        <w:rFonts w:hint="default"/>
+      </w:rPr>
+    </w:lvl>
+    <w:lvl w:ilvl="3">
+      <w:start w:val="1"/>
+      <w:numFmt w:val="decimal"/>
+      <w:lvlText w:val="%1.%2)%3.%4."/>
+      <w:lvlJc w:val="left"/>
+      <w:pPr>
+        <w:ind w:left="2880" w:hanging="720"/>
+      </w:pPr>
+      <w:rPr>
+        <w:rFonts w:hint="default"/>
+      </w:rPr>
+    </w:lvl>
+    <w:lvl w:ilvl="4">
+      <w:start w:val="1"/>
+      <w:numFmt w:val="decimal"/>
+      <w:lvlText w:val="%1.%2)%3.%4.%5."/>
+      <w:lvlJc w:val="left"/>
+      <w:pPr>
+        <w:ind w:left="3960" w:hanging="1080"/>
+      </w:pPr>
+      <w:rPr>
+        <w:rFonts w:hint="default"/>
+      </w:rPr>
+    </w:lvl>
+    <w:lvl w:ilvl="5">
+      <w:start w:val="1"/>
+      <w:numFmt w:val="decimal"/>
+      <w:lvlText w:val="%1.%2)%3.%4.%5.%6."/>
+      <w:lvlJc w:val="left"/>
+      <w:pPr>
+        <w:ind w:left="4680" w:hanging="1080"/>
+      </w:pPr>
+      <w:rPr>
+        <w:rFonts w:hint="default"/>
+      </w:rPr>
+    </w:lvl>
+    <w:lvl w:ilvl="6">
+      <w:start w:val="1"/>
+      <w:numFmt w:val="decimal"/>
+      <w:lvlText w:val="%1.%2)%3.%4.%5.%6.%7."/>
+      <w:lvlJc w:val="left"/>
+      <w:pPr>
+        <w:ind w:left="5760" w:hanging="1440"/>
+      </w:pPr>
+      <w:rPr>
+        <w:rFonts w:hint="default"/>
+      </w:rPr>
+    </w:lvl>
+    <w:lvl w:ilvl="7">
+      <w:start w:val="1"/>
+      <w:numFmt w:val="decimal"/>
+      <w:lvlText w:val="%1.%2)%3.%4.%5.%6.%7.%8."/>
+      <w:lvlJc w:val="left"/>
+      <w:pPr>
+        <w:ind w:left="6480" w:hanging="1440"/>
+      </w:pPr>
+      <w:rPr>
+        <w:rFonts w:hint="default"/>
+      </w:rPr>
+    </w:lvl>
+    <w:lvl w:ilvl="8">
+      <w:start w:val="1"/>
+      <w:numFmt w:val="decimal"/>
+      <w:lvlText w:val="%1.%2)%3.%4.%5.%6.%7.%8.%9."/>
+      <w:lvlJc w:val="left"/>
+      <w:pPr>
+        <w:ind w:left="7560" w:hanging="1800"/>
+      </w:pPr>
+      <w:rPr>
+        <w:rFonts w:hint="default"/>
+      </w:rPr>
+    </w:lvl>
+  </w:abstractNum>
+  <w:abstractNum w:abstractNumId="1" w15:restartNumberingAfterBreak="0">
     <w:nsid w:val="137C37F8"/>
     <w:multiLevelType w:val="hybridMultilevel"/>
     <w:tmpl w:val="C8D8A61C"/>
@@ -2321,7 +5803,120 @@
       </w:pPr>
     </w:lvl>
   </w:abstractNum>
-  <w:abstractNum w:abstractNumId="1" w15:restartNumberingAfterBreak="0">
+  <w:abstractNum w:abstractNumId="2" w15:restartNumberingAfterBreak="0">
+    <w:nsid w:val="1590632A"/>
+    <w:multiLevelType w:val="multilevel"/>
+    <w:tmpl w:val="FC24755E"/>
+    <w:lvl w:ilvl="0">
+      <w:start w:val="4"/>
+      <w:numFmt w:val="decimal"/>
+      <w:lvlText w:val="%1."/>
+      <w:lvlJc w:val="left"/>
+      <w:pPr>
+        <w:ind w:left="375" w:hanging="375"/>
+      </w:pPr>
+      <w:rPr>
+        <w:rFonts w:hint="default"/>
+      </w:rPr>
+    </w:lvl>
+    <w:lvl w:ilvl="1">
+      <w:start w:val="9"/>
+      <w:numFmt w:val="decimal"/>
+      <w:lvlText w:val="%1.%2)"/>
+      <w:lvlJc w:val="left"/>
+      <w:pPr>
+        <w:ind w:left="1095" w:hanging="375"/>
+      </w:pPr>
+      <w:rPr>
+        <w:rFonts w:hint="default"/>
+      </w:rPr>
+    </w:lvl>
+    <w:lvl w:ilvl="2">
+      <w:start w:val="1"/>
+      <w:numFmt w:val="decimal"/>
+      <w:lvlText w:val="%1.%2)%3."/>
+      <w:lvlJc w:val="left"/>
+      <w:pPr>
+        <w:ind w:left="2160" w:hanging="720"/>
+      </w:pPr>
+      <w:rPr>
+        <w:rFonts w:hint="default"/>
+      </w:rPr>
+    </w:lvl>
+    <w:lvl w:ilvl="3">
+      <w:start w:val="1"/>
+      <w:numFmt w:val="decimal"/>
+      <w:lvlText w:val="%1.%2)%3.%4."/>
+      <w:lvlJc w:val="left"/>
+      <w:pPr>
+        <w:ind w:left="2880" w:hanging="720"/>
+      </w:pPr>
+      <w:rPr>
+        <w:rFonts w:hint="default"/>
+      </w:rPr>
+    </w:lvl>
+    <w:lvl w:ilvl="4">
+      <w:start w:val="1"/>
+      <w:numFmt w:val="decimal"/>
+      <w:lvlText w:val="%1.%2)%3.%4.%5."/>
+      <w:lvlJc w:val="left"/>
+      <w:pPr>
+        <w:ind w:left="3960" w:hanging="1080"/>
+      </w:pPr>
+      <w:rPr>
+        <w:rFonts w:hint="default"/>
+      </w:rPr>
+    </w:lvl>
+    <w:lvl w:ilvl="5">
+      <w:start w:val="1"/>
+      <w:numFmt w:val="decimal"/>
+      <w:lvlText w:val="%1.%2)%3.%4.%5.%6."/>
+      <w:lvlJc w:val="left"/>
+      <w:pPr>
+        <w:ind w:left="4680" w:hanging="1080"/>
+      </w:pPr>
+      <w:rPr>
+        <w:rFonts w:hint="default"/>
+      </w:rPr>
+    </w:lvl>
+    <w:lvl w:ilvl="6">
+      <w:start w:val="1"/>
+      <w:numFmt w:val="decimal"/>
+      <w:lvlText w:val="%1.%2)%3.%4.%5.%6.%7."/>
+      <w:lvlJc w:val="left"/>
+      <w:pPr>
+        <w:ind w:left="5760" w:hanging="1440"/>
+      </w:pPr>
+      <w:rPr>
+        <w:rFonts w:hint="default"/>
+      </w:rPr>
+    </w:lvl>
+    <w:lvl w:ilvl="7">
+      <w:start w:val="1"/>
+      <w:numFmt w:val="decimal"/>
+      <w:lvlText w:val="%1.%2)%3.%4.%5.%6.%7.%8."/>
+      <w:lvlJc w:val="left"/>
+      <w:pPr>
+        <w:ind w:left="6480" w:hanging="1440"/>
+      </w:pPr>
+      <w:rPr>
+        <w:rFonts w:hint="default"/>
+      </w:rPr>
+    </w:lvl>
+    <w:lvl w:ilvl="8">
+      <w:start w:val="1"/>
+      <w:numFmt w:val="decimal"/>
+      <w:lvlText w:val="%1.%2)%3.%4.%5.%6.%7.%8.%9."/>
+      <w:lvlJc w:val="left"/>
+      <w:pPr>
+        <w:ind w:left="7560" w:hanging="1800"/>
+      </w:pPr>
+      <w:rPr>
+        <w:rFonts w:hint="default"/>
+      </w:rPr>
+    </w:lvl>
+  </w:abstractNum>
+  <w:abstractNum w:abstractNumId="3" w15:restartNumberingAfterBreak="0">
     <w:nsid w:val="17485749"/>
     <w:multiLevelType w:val="hybridMultilevel"/>
     <w:tmpl w:val="0E182AE4"/>
@@ -2410,96 +6005,346 @@
       </w:pPr>
     </w:lvl>
   </w:abstractNum>
-  <w:abstractNum w:abstractNumId="2" w15:restartNumberingAfterBreak="0">
+  <w:abstractNum w:abstractNumId="4" w15:restartNumberingAfterBreak="0">
+    <w:nsid w:val="1B5B395B"/>
+    <w:multiLevelType w:val="multilevel"/>
+    <w:tmpl w:val="79567274"/>
+    <w:lvl w:ilvl="0">
+      <w:start w:val="6"/>
+      <w:numFmt w:val="decimal"/>
+      <w:lvlText w:val="%1."/>
+      <w:lvlJc w:val="left"/>
+      <w:pPr>
+        <w:ind w:left="375" w:hanging="375"/>
+      </w:pPr>
+      <w:rPr>
+        <w:rFonts w:hint="default"/>
+      </w:rPr>
+    </w:lvl>
+    <w:lvl w:ilvl="1">
+      <w:start w:val="1"/>
+      <w:numFmt w:val="decimal"/>
+      <w:lvlText w:val="%1.%2)"/>
+      <w:lvlJc w:val="left"/>
+      <w:pPr>
+        <w:ind w:left="1095" w:hanging="375"/>
+      </w:pPr>
+      <w:rPr>
+        <w:rFonts w:hint="default"/>
+      </w:rPr>
+    </w:lvl>
+    <w:lvl w:ilvl="2">
+      <w:start w:val="1"/>
+      <w:numFmt w:val="decimal"/>
+      <w:lvlText w:val="%1.%2)%3."/>
+      <w:lvlJc w:val="left"/>
+      <w:pPr>
+        <w:ind w:left="2160" w:hanging="720"/>
+      </w:pPr>
+      <w:rPr>
+        <w:rFonts w:hint="default"/>
+      </w:rPr>
+    </w:lvl>
+    <w:lvl w:ilvl="3">
+      <w:start w:val="1"/>
+      <w:numFmt w:val="decimal"/>
+      <w:lvlText w:val="%1.%2)%3.%4."/>
+      <w:lvlJc w:val="left"/>
+      <w:pPr>
+        <w:ind w:left="2880" w:hanging="720"/>
+      </w:pPr>
+      <w:rPr>
+        <w:rFonts w:hint="default"/>
+      </w:rPr>
+    </w:lvl>
+    <w:lvl w:ilvl="4">
+      <w:start w:val="1"/>
+      <w:numFmt w:val="decimal"/>
+      <w:lvlText w:val="%1.%2)%3.%4.%5."/>
+      <w:lvlJc w:val="left"/>
+      <w:pPr>
+        <w:ind w:left="3960" w:hanging="1080"/>
+      </w:pPr>
+      <w:rPr>
+        <w:rFonts w:hint="default"/>
+      </w:rPr>
+    </w:lvl>
+    <w:lvl w:ilvl="5">
+      <w:start w:val="1"/>
+      <w:numFmt w:val="decimal"/>
+      <w:lvlText w:val="%1.%2)%3.%4.%5.%6."/>
+      <w:lvlJc w:val="left"/>
+      <w:pPr>
+        <w:ind w:left="4680" w:hanging="1080"/>
+      </w:pPr>
+      <w:rPr>
+        <w:rFonts w:hint="default"/>
+      </w:rPr>
+    </w:lvl>
+    <w:lvl w:ilvl="6">
+      <w:start w:val="1"/>
+      <w:numFmt w:val="decimal"/>
+      <w:lvlText w:val="%1.%2)%3.%4.%5.%6.%7."/>
+      <w:lvlJc w:val="left"/>
+      <w:pPr>
+        <w:ind w:left="5760" w:hanging="1440"/>
+      </w:pPr>
+      <w:rPr>
+        <w:rFonts w:hint="default"/>
+      </w:rPr>
+    </w:lvl>
+    <w:lvl w:ilvl="7">
+      <w:start w:val="1"/>
+      <w:numFmt w:val="decimal"/>
+      <w:lvlText w:val="%1.%2)%3.%4.%5.%6.%7.%8."/>
+      <w:lvlJc w:val="left"/>
+      <w:pPr>
+        <w:ind w:left="6480" w:hanging="1440"/>
+      </w:pPr>
+      <w:rPr>
+        <w:rFonts w:hint="default"/>
+      </w:rPr>
+    </w:lvl>
+    <w:lvl w:ilvl="8">
+      <w:start w:val="1"/>
+      <w:numFmt w:val="decimal"/>
+      <w:lvlText w:val="%1.%2)%3.%4.%5.%6.%7.%8.%9."/>
+      <w:lvlJc w:val="left"/>
+      <w:pPr>
+        <w:ind w:left="7560" w:hanging="1800"/>
+      </w:pPr>
+      <w:rPr>
+        <w:rFonts w:hint="default"/>
+      </w:rPr>
+    </w:lvl>
+  </w:abstractNum>
+  <w:abstractNum w:abstractNumId="5" w15:restartNumberingAfterBreak="0">
+    <w:nsid w:val="1E2B141F"/>
+    <w:multiLevelType w:val="multilevel"/>
+    <w:tmpl w:val="4A481E3C"/>
+    <w:lvl w:ilvl="0">
+      <w:start w:val="4"/>
+      <w:numFmt w:val="decimal"/>
+      <w:lvlText w:val="%1."/>
+      <w:lvlJc w:val="left"/>
+      <w:pPr>
+        <w:ind w:left="375" w:hanging="375"/>
+      </w:pPr>
+      <w:rPr>
+        <w:rFonts w:hint="default"/>
+      </w:rPr>
+    </w:lvl>
+    <w:lvl w:ilvl="1">
+      <w:start w:val="6"/>
+      <w:numFmt w:val="decimal"/>
+      <w:lvlText w:val="%1.%2)"/>
+      <w:lvlJc w:val="left"/>
+      <w:pPr>
+        <w:ind w:left="1095" w:hanging="375"/>
+      </w:pPr>
+      <w:rPr>
+        <w:rFonts w:hint="default"/>
+      </w:rPr>
+    </w:lvl>
+    <w:lvl w:ilvl="2">
+      <w:start w:val="1"/>
+      <w:numFmt w:val="decimal"/>
+      <w:lvlText w:val="%1.%2)%3."/>
+      <w:lvlJc w:val="left"/>
+      <w:pPr>
+        <w:ind w:left="2160" w:hanging="720"/>
+      </w:pPr>
+      <w:rPr>
+        <w:rFonts w:hint="default"/>
+      </w:rPr>
+    </w:lvl>
+    <w:lvl w:ilvl="3">
+      <w:start w:val="1"/>
+      <w:numFmt w:val="decimal"/>
+      <w:lvlText w:val="%1.%2)%3.%4."/>
+      <w:lvlJc w:val="left"/>
+      <w:pPr>
+        <w:ind w:left="2880" w:hanging="720"/>
+      </w:pPr>
+      <w:rPr>
+        <w:rFonts w:hint="default"/>
+      </w:rPr>
+    </w:lvl>
+    <w:lvl w:ilvl="4">
+      <w:start w:val="1"/>
+      <w:numFmt w:val="decimal"/>
+      <w:lvlText w:val="%1.%2)%3.%4.%5."/>
+      <w:lvlJc w:val="left"/>
+      <w:pPr>
+        <w:ind w:left="3960" w:hanging="1080"/>
+      </w:pPr>
+      <w:rPr>
+        <w:rFonts w:hint="default"/>
+      </w:rPr>
+    </w:lvl>
+    <w:lvl w:ilvl="5">
+      <w:start w:val="1"/>
+      <w:numFmt w:val="decimal"/>
+      <w:lvlText w:val="%1.%2)%3.%4.%5.%6."/>
+      <w:lvlJc w:val="left"/>
+      <w:pPr>
+        <w:ind w:left="4680" w:hanging="1080"/>
+      </w:pPr>
+      <w:rPr>
+        <w:rFonts w:hint="default"/>
+      </w:rPr>
+    </w:lvl>
+    <w:lvl w:ilvl="6">
+      <w:start w:val="1"/>
+      <w:numFmt w:val="decimal"/>
+      <w:lvlText w:val="%1.%2)%3.%4.%5.%6.%7."/>
+      <w:lvlJc w:val="left"/>
+      <w:pPr>
+        <w:ind w:left="5760" w:hanging="1440"/>
+      </w:pPr>
+      <w:rPr>
+        <w:rFonts w:hint="default"/>
+      </w:rPr>
+    </w:lvl>
+    <w:lvl w:ilvl="7">
+      <w:start w:val="1"/>
+      <w:numFmt w:val="decimal"/>
+      <w:lvlText w:val="%1.%2)%3.%4.%5.%6.%7.%8."/>
+      <w:lvlJc w:val="left"/>
+      <w:pPr>
+        <w:ind w:left="6480" w:hanging="1440"/>
+      </w:pPr>
+      <w:rPr>
+        <w:rFonts w:hint="default"/>
+      </w:rPr>
+    </w:lvl>
+    <w:lvl w:ilvl="8">
+      <w:start w:val="1"/>
+      <w:numFmt w:val="decimal"/>
+      <w:lvlText w:val="%1.%2)%3.%4.%5.%6.%7.%8.%9."/>
+      <w:lvlJc w:val="left"/>
+      <w:pPr>
+        <w:ind w:left="7560" w:hanging="1800"/>
+      </w:pPr>
+      <w:rPr>
+        <w:rFonts w:hint="default"/>
+      </w:rPr>
+    </w:lvl>
+  </w:abstractNum>
+  <w:abstractNum w:abstractNumId="6" w15:restartNumberingAfterBreak="0">
     <w:nsid w:val="20010B30"/>
-    <w:multiLevelType w:val="hybridMultilevel"/>
-    <w:tmpl w:val="C8D8A61C"/>
-    <w:lvl w:ilvl="0" w:tplc="04090011">
-      <w:start w:val="1"/>
-      <w:numFmt w:val="decimal"/>
-      <w:lvlText w:val="%1)"/>
-      <w:lvlJc w:val="left"/>
-      <w:pPr>
-        <w:ind w:left="720" w:hanging="360"/>
-      </w:pPr>
-      <w:rPr>
-        <w:rFonts w:hint="default"/>
-      </w:rPr>
-    </w:lvl>
-    <w:lvl w:ilvl="1" w:tplc="04090019">
-      <w:start w:val="1"/>
-      <w:numFmt w:val="lowerLetter"/>
-      <w:lvlText w:val="%2."/>
-      <w:lvlJc w:val="left"/>
-      <w:pPr>
-        <w:ind w:left="1440" w:hanging="360"/>
-      </w:pPr>
-    </w:lvl>
-    <w:lvl w:ilvl="2" w:tplc="0409001B" w:tentative="1">
-      <w:start w:val="1"/>
-      <w:numFmt w:val="lowerRoman"/>
-      <w:lvlText w:val="%3."/>
-      <w:lvlJc w:val="right"/>
-      <w:pPr>
-        <w:ind w:left="2160" w:hanging="180"/>
-      </w:pPr>
-    </w:lvl>
-    <w:lvl w:ilvl="3" w:tplc="0409000F" w:tentative="1">
-      <w:start w:val="1"/>
-      <w:numFmt w:val="decimal"/>
-      <w:lvlText w:val="%4."/>
-      <w:lvlJc w:val="left"/>
-      <w:pPr>
-        <w:ind w:left="2880" w:hanging="360"/>
-      </w:pPr>
-    </w:lvl>
-    <w:lvl w:ilvl="4" w:tplc="04090019" w:tentative="1">
-      <w:start w:val="1"/>
-      <w:numFmt w:val="lowerLetter"/>
-      <w:lvlText w:val="%5."/>
-      <w:lvlJc w:val="left"/>
-      <w:pPr>
-        <w:ind w:left="3600" w:hanging="360"/>
-      </w:pPr>
-    </w:lvl>
-    <w:lvl w:ilvl="5" w:tplc="0409001B" w:tentative="1">
-      <w:start w:val="1"/>
-      <w:numFmt w:val="lowerRoman"/>
-      <w:lvlText w:val="%6."/>
-      <w:lvlJc w:val="right"/>
-      <w:pPr>
-        <w:ind w:left="4320" w:hanging="180"/>
-      </w:pPr>
-    </w:lvl>
-    <w:lvl w:ilvl="6" w:tplc="0409000F" w:tentative="1">
-      <w:start w:val="1"/>
-      <w:numFmt w:val="decimal"/>
-      <w:lvlText w:val="%7."/>
-      <w:lvlJc w:val="left"/>
-      <w:pPr>
-        <w:ind w:left="5040" w:hanging="360"/>
-      </w:pPr>
-    </w:lvl>
-    <w:lvl w:ilvl="7" w:tplc="04090019" w:tentative="1">
-      <w:start w:val="1"/>
-      <w:numFmt w:val="lowerLetter"/>
-      <w:lvlText w:val="%8."/>
-      <w:lvlJc w:val="left"/>
-      <w:pPr>
-        <w:ind w:left="5760" w:hanging="360"/>
-      </w:pPr>
-    </w:lvl>
-    <w:lvl w:ilvl="8" w:tplc="0409001B" w:tentative="1">
-      <w:start w:val="1"/>
-      <w:numFmt w:val="lowerRoman"/>
-      <w:lvlText w:val="%9."/>
-      <w:lvlJc w:val="right"/>
-      <w:pPr>
-        <w:ind w:left="6480" w:hanging="180"/>
-      </w:pPr>
+    <w:multiLevelType w:val="multilevel"/>
+    <w:tmpl w:val="4D08B504"/>
+    <w:lvl w:ilvl="0">
+      <w:start w:val="1"/>
+      <w:numFmt w:val="decimal"/>
+      <w:lvlText w:val="%1."/>
+      <w:lvlJc w:val="left"/>
+      <w:pPr>
+        <w:ind w:left="375" w:hanging="375"/>
+      </w:pPr>
+      <w:rPr>
+        <w:rFonts w:hint="default"/>
+      </w:rPr>
+    </w:lvl>
+    <w:lvl w:ilvl="1">
+      <w:start w:val="1"/>
+      <w:numFmt w:val="decimal"/>
+      <w:lvlText w:val="%1.%2)"/>
+      <w:lvlJc w:val="left"/>
+      <w:pPr>
+        <w:ind w:left="1095" w:hanging="375"/>
+      </w:pPr>
+      <w:rPr>
+        <w:rFonts w:hint="default"/>
+      </w:rPr>
+    </w:lvl>
+    <w:lvl w:ilvl="2">
+      <w:start w:val="1"/>
+      <w:numFmt w:val="decimal"/>
+      <w:lvlText w:val="%1.%2)%3."/>
+      <w:lvlJc w:val="left"/>
+      <w:pPr>
+        <w:ind w:left="2160" w:hanging="720"/>
+      </w:pPr>
+      <w:rPr>
+        <w:rFonts w:hint="default"/>
+      </w:rPr>
+    </w:lvl>
+    <w:lvl w:ilvl="3">
+      <w:start w:val="1"/>
+      <w:numFmt w:val="decimal"/>
+      <w:lvlText w:val="%1.%2)%3.%4."/>
+      <w:lvlJc w:val="left"/>
+      <w:pPr>
+        <w:ind w:left="2880" w:hanging="720"/>
+      </w:pPr>
+      <w:rPr>
+        <w:rFonts w:hint="default"/>
+      </w:rPr>
+    </w:lvl>
+    <w:lvl w:ilvl="4">
+      <w:start w:val="1"/>
+      <w:numFmt w:val="decimal"/>
+      <w:lvlText w:val="%1.%2)%3.%4.%5."/>
+      <w:lvlJc w:val="left"/>
+      <w:pPr>
+        <w:ind w:left="3960" w:hanging="1080"/>
+      </w:pPr>
+      <w:rPr>
+        <w:rFonts w:hint="default"/>
+      </w:rPr>
+    </w:lvl>
+    <w:lvl w:ilvl="5">
+      <w:start w:val="1"/>
+      <w:numFmt w:val="decimal"/>
+      <w:lvlText w:val="%1.%2)%3.%4.%5.%6."/>
+      <w:lvlJc w:val="left"/>
+      <w:pPr>
+        <w:ind w:left="4680" w:hanging="1080"/>
+      </w:pPr>
+      <w:rPr>
+        <w:rFonts w:hint="default"/>
+      </w:rPr>
+    </w:lvl>
+    <w:lvl w:ilvl="6">
+      <w:start w:val="1"/>
+      <w:numFmt w:val="decimal"/>
+      <w:lvlText w:val="%1.%2)%3.%4.%5.%6.%7."/>
+      <w:lvlJc w:val="left"/>
+      <w:pPr>
+        <w:ind w:left="5760" w:hanging="1440"/>
+      </w:pPr>
+      <w:rPr>
+        <w:rFonts w:hint="default"/>
+      </w:rPr>
+    </w:lvl>
+    <w:lvl w:ilvl="7">
+      <w:start w:val="1"/>
+      <w:numFmt w:val="decimal"/>
+      <w:lvlText w:val="%1.%2)%3.%4.%5.%6.%7.%8."/>
+      <w:lvlJc w:val="left"/>
+      <w:pPr>
+        <w:ind w:left="6480" w:hanging="1440"/>
+      </w:pPr>
+      <w:rPr>
+        <w:rFonts w:hint="default"/>
+      </w:rPr>
+    </w:lvl>
+    <w:lvl w:ilvl="8">
+      <w:start w:val="1"/>
+      <w:numFmt w:val="decimal"/>
+      <w:lvlText w:val="%1.%2)%3.%4.%5.%6.%7.%8.%9."/>
+      <w:lvlJc w:val="left"/>
+      <w:pPr>
+        <w:ind w:left="7560" w:hanging="1800"/>
+      </w:pPr>
+      <w:rPr>
+        <w:rFonts w:hint="default"/>
+      </w:rPr>
     </w:lvl>
   </w:abstractNum>
-  <w:abstractNum w:abstractNumId="3" w15:restartNumberingAfterBreak="0">
+  <w:abstractNum w:abstractNumId="7" w15:restartNumberingAfterBreak="0">
     <w:nsid w:val="202610A7"/>
     <w:multiLevelType w:val="multilevel"/>
     <w:tmpl w:val="FCEA5ACA"/>
@@ -2612,7 +6457,7 @@
       </w:rPr>
     </w:lvl>
   </w:abstractNum>
-  <w:abstractNum w:abstractNumId="4" w15:restartNumberingAfterBreak="0">
+  <w:abstractNum w:abstractNumId="8" w15:restartNumberingAfterBreak="0">
     <w:nsid w:val="20CA0BF4"/>
     <w:multiLevelType w:val="hybridMultilevel"/>
     <w:tmpl w:val="2D440F90"/>
@@ -2725,7 +6570,120 @@
       </w:rPr>
     </w:lvl>
   </w:abstractNum>
-  <w:abstractNum w:abstractNumId="5" w15:restartNumberingAfterBreak="0">
+  <w:abstractNum w:abstractNumId="9" w15:restartNumberingAfterBreak="0">
+    <w:nsid w:val="2DED229A"/>
+    <w:multiLevelType w:val="multilevel"/>
+    <w:tmpl w:val="F418DA2C"/>
+    <w:lvl w:ilvl="0">
+      <w:start w:val="6"/>
+      <w:numFmt w:val="decimal"/>
+      <w:lvlText w:val="%1."/>
+      <w:lvlJc w:val="left"/>
+      <w:pPr>
+        <w:ind w:left="375" w:hanging="375"/>
+      </w:pPr>
+      <w:rPr>
+        <w:rFonts w:hint="default"/>
+      </w:rPr>
+    </w:lvl>
+    <w:lvl w:ilvl="1">
+      <w:start w:val="4"/>
+      <w:numFmt w:val="decimal"/>
+      <w:lvlText w:val="%1.%2)"/>
+      <w:lvlJc w:val="left"/>
+      <w:pPr>
+        <w:ind w:left="1095" w:hanging="375"/>
+      </w:pPr>
+      <w:rPr>
+        <w:rFonts w:hint="default"/>
+      </w:rPr>
+    </w:lvl>
+    <w:lvl w:ilvl="2">
+      <w:start w:val="1"/>
+      <w:numFmt w:val="decimal"/>
+      <w:lvlText w:val="%1.%2)%3."/>
+      <w:lvlJc w:val="left"/>
+      <w:pPr>
+        <w:ind w:left="2160" w:hanging="720"/>
+      </w:pPr>
+      <w:rPr>
+        <w:rFonts w:hint="default"/>
+      </w:rPr>
+    </w:lvl>
+    <w:lvl w:ilvl="3">
+      <w:start w:val="1"/>
+      <w:numFmt w:val="decimal"/>
+      <w:lvlText w:val="%1.%2)%3.%4."/>
+      <w:lvlJc w:val="left"/>
+      <w:pPr>
+        <w:ind w:left="2880" w:hanging="720"/>
+      </w:pPr>
+      <w:rPr>
+        <w:rFonts w:hint="default"/>
+      </w:rPr>
+    </w:lvl>
+    <w:lvl w:ilvl="4">
+      <w:start w:val="1"/>
+      <w:numFmt w:val="decimal"/>
+      <w:lvlText w:val="%1.%2)%3.%4.%5."/>
+      <w:lvlJc w:val="left"/>
+      <w:pPr>
+        <w:ind w:left="3960" w:hanging="1080"/>
+      </w:pPr>
+      <w:rPr>
+        <w:rFonts w:hint="default"/>
+      </w:rPr>
+    </w:lvl>
+    <w:lvl w:ilvl="5">
+      <w:start w:val="1"/>
+      <w:numFmt w:val="decimal"/>
+      <w:lvlText w:val="%1.%2)%3.%4.%5.%6."/>
+      <w:lvlJc w:val="left"/>
+      <w:pPr>
+        <w:ind w:left="4680" w:hanging="1080"/>
+      </w:pPr>
+      <w:rPr>
+        <w:rFonts w:hint="default"/>
+      </w:rPr>
+    </w:lvl>
+    <w:lvl w:ilvl="6">
+      <w:start w:val="1"/>
+      <w:numFmt w:val="decimal"/>
+      <w:lvlText w:val="%1.%2)%3.%4.%5.%6.%7."/>
+      <w:lvlJc w:val="left"/>
+      <w:pPr>
+        <w:ind w:left="5760" w:hanging="1440"/>
+      </w:pPr>
+      <w:rPr>
+        <w:rFonts w:hint="default"/>
+      </w:rPr>
+    </w:lvl>
+    <w:lvl w:ilvl="7">
+      <w:start w:val="1"/>
+      <w:numFmt w:val="decimal"/>
+      <w:lvlText w:val="%1.%2)%3.%4.%5.%6.%7.%8."/>
+      <w:lvlJc w:val="left"/>
+      <w:pPr>
+        <w:ind w:left="6480" w:hanging="1440"/>
+      </w:pPr>
+      <w:rPr>
+        <w:rFonts w:hint="default"/>
+      </w:rPr>
+    </w:lvl>
+    <w:lvl w:ilvl="8">
+      <w:start w:val="1"/>
+      <w:numFmt w:val="decimal"/>
+      <w:lvlText w:val="%1.%2)%3.%4.%5.%6.%7.%8.%9."/>
+      <w:lvlJc w:val="left"/>
+      <w:pPr>
+        <w:ind w:left="7560" w:hanging="1800"/>
+      </w:pPr>
+      <w:rPr>
+        <w:rFonts w:hint="default"/>
+      </w:rPr>
+    </w:lvl>
+  </w:abstractNum>
+  <w:abstractNum w:abstractNumId="10" w15:restartNumberingAfterBreak="0">
     <w:nsid w:val="4E113864"/>
     <w:multiLevelType w:val="multilevel"/>
     <w:tmpl w:val="4D08B504"/>
@@ -2838,7 +6796,7 @@
       </w:rPr>
     </w:lvl>
   </w:abstractNum>
-  <w:abstractNum w:abstractNumId="6" w15:restartNumberingAfterBreak="0">
+  <w:abstractNum w:abstractNumId="11" w15:restartNumberingAfterBreak="0">
     <w:nsid w:val="61C75D6B"/>
     <w:multiLevelType w:val="multilevel"/>
     <w:tmpl w:val="33328538"/>
@@ -2951,7 +6909,120 @@
       </w:rPr>
     </w:lvl>
   </w:abstractNum>
-  <w:abstractNum w:abstractNumId="7" w15:restartNumberingAfterBreak="0">
+  <w:abstractNum w:abstractNumId="12" w15:restartNumberingAfterBreak="0">
+    <w:nsid w:val="61F70C14"/>
+    <w:multiLevelType w:val="multilevel"/>
+    <w:tmpl w:val="37CCF112"/>
+    <w:lvl w:ilvl="0">
+      <w:start w:val="4"/>
+      <w:numFmt w:val="decimal"/>
+      <w:lvlText w:val="%1."/>
+      <w:lvlJc w:val="left"/>
+      <w:pPr>
+        <w:ind w:left="375" w:hanging="375"/>
+      </w:pPr>
+      <w:rPr>
+        <w:rFonts w:hint="default"/>
+      </w:rPr>
+    </w:lvl>
+    <w:lvl w:ilvl="1">
+      <w:start w:val="4"/>
+      <w:numFmt w:val="decimal"/>
+      <w:lvlText w:val="%1.%2)"/>
+      <w:lvlJc w:val="left"/>
+      <w:pPr>
+        <w:ind w:left="1095" w:hanging="375"/>
+      </w:pPr>
+      <w:rPr>
+        <w:rFonts w:hint="default"/>
+      </w:rPr>
+    </w:lvl>
+    <w:lvl w:ilvl="2">
+      <w:start w:val="1"/>
+      <w:numFmt w:val="decimal"/>
+      <w:lvlText w:val="%1.%2)%3."/>
+      <w:lvlJc w:val="left"/>
+      <w:pPr>
+        <w:ind w:left="2160" w:hanging="720"/>
+      </w:pPr>
+      <w:rPr>
+        <w:rFonts w:hint="default"/>
+      </w:rPr>
+    </w:lvl>
+    <w:lvl w:ilvl="3">
+      <w:start w:val="1"/>
+      <w:numFmt w:val="decimal"/>
+      <w:lvlText w:val="%1.%2)%3.%4."/>
+      <w:lvlJc w:val="left"/>
+      <w:pPr>
+        <w:ind w:left="2880" w:hanging="720"/>
+      </w:pPr>
+      <w:rPr>
+        <w:rFonts w:hint="default"/>
+      </w:rPr>
+    </w:lvl>
+    <w:lvl w:ilvl="4">
+      <w:start w:val="1"/>
+      <w:numFmt w:val="decimal"/>
+      <w:lvlText w:val="%1.%2)%3.%4.%5."/>
+      <w:lvlJc w:val="left"/>
+      <w:pPr>
+        <w:ind w:left="3960" w:hanging="1080"/>
+      </w:pPr>
+      <w:rPr>
+        <w:rFonts w:hint="default"/>
+      </w:rPr>
+    </w:lvl>
+    <w:lvl w:ilvl="5">
+      <w:start w:val="1"/>
+      <w:numFmt w:val="decimal"/>
+      <w:lvlText w:val="%1.%2)%3.%4.%5.%6."/>
+      <w:lvlJc w:val="left"/>
+      <w:pPr>
+        <w:ind w:left="4680" w:hanging="1080"/>
+      </w:pPr>
+      <w:rPr>
+        <w:rFonts w:hint="default"/>
+      </w:rPr>
+    </w:lvl>
+    <w:lvl w:ilvl="6">
+      <w:start w:val="1"/>
+      <w:numFmt w:val="decimal"/>
+      <w:lvlText w:val="%1.%2)%3.%4.%5.%6.%7."/>
+      <w:lvlJc w:val="left"/>
+      <w:pPr>
+        <w:ind w:left="5760" w:hanging="1440"/>
+      </w:pPr>
+      <w:rPr>
+        <w:rFonts w:hint="default"/>
+      </w:rPr>
+    </w:lvl>
+    <w:lvl w:ilvl="7">
+      <w:start w:val="1"/>
+      <w:numFmt w:val="decimal"/>
+      <w:lvlText w:val="%1.%2)%3.%4.%5.%6.%7.%8."/>
+      <w:lvlJc w:val="left"/>
+      <w:pPr>
+        <w:ind w:left="6480" w:hanging="1440"/>
+      </w:pPr>
+      <w:rPr>
+        <w:rFonts w:hint="default"/>
+      </w:rPr>
+    </w:lvl>
+    <w:lvl w:ilvl="8">
+      <w:start w:val="1"/>
+      <w:numFmt w:val="decimal"/>
+      <w:lvlText w:val="%1.%2)%3.%4.%5.%6.%7.%8.%9."/>
+      <w:lvlJc w:val="left"/>
+      <w:pPr>
+        <w:ind w:left="7560" w:hanging="1800"/>
+      </w:pPr>
+      <w:rPr>
+        <w:rFonts w:hint="default"/>
+      </w:rPr>
+    </w:lvl>
+  </w:abstractNum>
+  <w:abstractNum w:abstractNumId="13" w15:restartNumberingAfterBreak="0">
     <w:nsid w:val="639F0F57"/>
     <w:multiLevelType w:val="hybridMultilevel"/>
     <w:tmpl w:val="4DDE9C30"/>
@@ -3040,7 +7111,120 @@
       </w:pPr>
     </w:lvl>
   </w:abstractNum>
-  <w:abstractNum w:abstractNumId="8" w15:restartNumberingAfterBreak="0">
+  <w:abstractNum w:abstractNumId="14" w15:restartNumberingAfterBreak="0">
+    <w:nsid w:val="6DAD499E"/>
+    <w:multiLevelType w:val="multilevel"/>
+    <w:tmpl w:val="EB0CB95E"/>
+    <w:lvl w:ilvl="0">
+      <w:start w:val="4"/>
+      <w:numFmt w:val="decimal"/>
+      <w:lvlText w:val="%1."/>
+      <w:lvlJc w:val="left"/>
+      <w:pPr>
+        <w:ind w:left="375" w:hanging="375"/>
+      </w:pPr>
+      <w:rPr>
+        <w:rFonts w:hint="default"/>
+      </w:rPr>
+    </w:lvl>
+    <w:lvl w:ilvl="1">
+      <w:start w:val="13"/>
+      <w:numFmt w:val="decimal"/>
+      <w:lvlText w:val="%1.%2)"/>
+      <w:lvlJc w:val="left"/>
+      <w:pPr>
+        <w:ind w:left="1095" w:hanging="375"/>
+      </w:pPr>
+      <w:rPr>
+        <w:rFonts w:hint="default"/>
+      </w:rPr>
+    </w:lvl>
+    <w:lvl w:ilvl="2">
+      <w:start w:val="1"/>
+      <w:numFmt w:val="decimal"/>
+      <w:lvlText w:val="%1.%2)%3."/>
+      <w:lvlJc w:val="left"/>
+      <w:pPr>
+        <w:ind w:left="2160" w:hanging="720"/>
+      </w:pPr>
+      <w:rPr>
+        <w:rFonts w:hint="default"/>
+      </w:rPr>
+    </w:lvl>
+    <w:lvl w:ilvl="3">
+      <w:start w:val="1"/>
+      <w:numFmt w:val="decimal"/>
+      <w:lvlText w:val="%1.%2)%3.%4."/>
+      <w:lvlJc w:val="left"/>
+      <w:pPr>
+        <w:ind w:left="2880" w:hanging="720"/>
+      </w:pPr>
+      <w:rPr>
+        <w:rFonts w:hint="default"/>
+      </w:rPr>
+    </w:lvl>
+    <w:lvl w:ilvl="4">
+      <w:start w:val="1"/>
+      <w:numFmt w:val="decimal"/>
+      <w:lvlText w:val="%1.%2)%3.%4.%5."/>
+      <w:lvlJc w:val="left"/>
+      <w:pPr>
+        <w:ind w:left="3960" w:hanging="1080"/>
+      </w:pPr>
+      <w:rPr>
+        <w:rFonts w:hint="default"/>
+      </w:rPr>
+    </w:lvl>
+    <w:lvl w:ilvl="5">
+      <w:start w:val="1"/>
+      <w:numFmt w:val="decimal"/>
+      <w:lvlText w:val="%1.%2)%3.%4.%5.%6."/>
+      <w:lvlJc w:val="left"/>
+      <w:pPr>
+        <w:ind w:left="4680" w:hanging="1080"/>
+      </w:pPr>
+      <w:rPr>
+        <w:rFonts w:hint="default"/>
+      </w:rPr>
+    </w:lvl>
+    <w:lvl w:ilvl="6">
+      <w:start w:val="1"/>
+      <w:numFmt w:val="decimal"/>
+      <w:lvlText w:val="%1.%2)%3.%4.%5.%6.%7."/>
+      <w:lvlJc w:val="left"/>
+      <w:pPr>
+        <w:ind w:left="5760" w:hanging="1440"/>
+      </w:pPr>
+      <w:rPr>
+        <w:rFonts w:hint="default"/>
+      </w:rPr>
+    </w:lvl>
+    <w:lvl w:ilvl="7">
+      <w:start w:val="1"/>
+      <w:numFmt w:val="decimal"/>
+      <w:lvlText w:val="%1.%2)%3.%4.%5.%6.%7.%8."/>
+      <w:lvlJc w:val="left"/>
+      <w:pPr>
+        <w:ind w:left="6480" w:hanging="1440"/>
+      </w:pPr>
+      <w:rPr>
+        <w:rFonts w:hint="default"/>
+      </w:rPr>
+    </w:lvl>
+    <w:lvl w:ilvl="8">
+      <w:start w:val="1"/>
+      <w:numFmt w:val="decimal"/>
+      <w:lvlText w:val="%1.%2)%3.%4.%5.%6.%7.%8.%9."/>
+      <w:lvlJc w:val="left"/>
+      <w:pPr>
+        <w:ind w:left="7560" w:hanging="1800"/>
+      </w:pPr>
+      <w:rPr>
+        <w:rFonts w:hint="default"/>
+      </w:rPr>
+    </w:lvl>
+  </w:abstractNum>
+  <w:abstractNum w:abstractNumId="15" w15:restartNumberingAfterBreak="0">
     <w:nsid w:val="71B50782"/>
     <w:multiLevelType w:val="hybridMultilevel"/>
     <w:tmpl w:val="E4FC2B98"/>
@@ -3129,7 +7313,7 @@
       </w:pPr>
     </w:lvl>
   </w:abstractNum>
-  <w:abstractNum w:abstractNumId="9" w15:restartNumberingAfterBreak="0">
+  <w:abstractNum w:abstractNumId="16" w15:restartNumberingAfterBreak="0">
     <w:nsid w:val="722841F0"/>
     <w:multiLevelType w:val="hybridMultilevel"/>
     <w:tmpl w:val="AAFAB6B6"/>
@@ -3219,34 +7403,55 @@
     </w:lvl>
   </w:abstractNum>
   <w:num w:numId="1">
+    <w:abstractNumId w:val="3"/>
+  </w:num>
+  <w:num w:numId="2">
+    <w:abstractNumId w:val="15"/>
+  </w:num>
+  <w:num w:numId="3">
+    <w:abstractNumId w:val="16"/>
+  </w:num>
+  <w:num w:numId="4">
+    <w:abstractNumId w:val="8"/>
+  </w:num>
+  <w:num w:numId="5">
+    <w:abstractNumId w:val="13"/>
+  </w:num>
+  <w:num w:numId="6">
+    <w:abstractNumId w:val="6"/>
+  </w:num>
+  <w:num w:numId="7">
+    <w:abstractNumId w:val="10"/>
+  </w:num>
+  <w:num w:numId="8">
+    <w:abstractNumId w:val="11"/>
+  </w:num>
+  <w:num w:numId="9">
     <w:abstractNumId w:val="1"/>
   </w:num>
-  <w:num w:numId="2">
-    <w:abstractNumId w:val="8"/>
+  <w:num w:numId="10">
+    <w:abstractNumId w:val="7"/>
   </w:num>
-  <w:num w:numId="3">
-    <w:abstractNumId w:val="9"/>
+  <w:num w:numId="11">
+    <w:abstractNumId w:val="12"/>
   </w:num>
-  <w:num w:numId="4">
+  <w:num w:numId="12">
+    <w:abstractNumId w:val="5"/>
+  </w:num>
+  <w:num w:numId="13">
+    <w:abstractNumId w:val="2"/>
+  </w:num>
+  <w:num w:numId="14">
+    <w:abstractNumId w:val="0"/>
+  </w:num>
+  <w:num w:numId="15">
+    <w:abstractNumId w:val="14"/>
+  </w:num>
+  <w:num w:numId="16">
     <w:abstractNumId w:val="4"/>
   </w:num>
-  <w:num w:numId="5">
-    <w:abstractNumId w:val="7"/>
-  </w:num>
-  <w:num w:numId="6">
-    <w:abstractNumId w:val="2"/>
-  </w:num>
-  <w:num w:numId="7">
-    <w:abstractNumId w:val="5"/>
-  </w:num>
-  <w:num w:numId="8">
-    <w:abstractNumId w:val="6"/>
-  </w:num>
-  <w:num w:numId="9">
-    <w:abstractNumId w:val="0"/>
-  </w:num>
-  <w:num w:numId="10">
-    <w:abstractNumId w:val="3"/>
+  <w:num w:numId="17">
+    <w:abstractNumId w:val="9"/>
   </w:num>
 </w:numbering>
 </file>

</xml_diff>

<commit_message>
added architecture diagram and dictionary
</commit_message>
<xml_diff>
--- a/תרחישי קבלה.docx
+++ b/תרחישי קבלה.docx
@@ -1,6 +1,6 @@
 
 <file path=word/document.xml><?xml version="1.0" encoding="utf-8"?>
-<w:document xmlns:wpc="http://schemas.microsoft.com/office/word/2010/wordprocessingCanvas" xmlns:mc="http://schemas.openxmlformats.org/markup-compatibility/2006" xmlns:o="urn:schemas-microsoft-com:office:office" xmlns:r="http://schemas.openxmlformats.org/officeDocument/2006/relationships" xmlns:m="http://schemas.openxmlformats.org/officeDocument/2006/math" xmlns:v="urn:schemas-microsoft-com:vml" xmlns:wp14="http://schemas.microsoft.com/office/word/2010/wordprocessingDrawing" xmlns:wp="http://schemas.openxmlformats.org/drawingml/2006/wordprocessingDrawing" xmlns:w10="urn:schemas-microsoft-com:office:word" xmlns:w="http://schemas.openxmlformats.org/wordprocessingml/2006/main" xmlns:w14="http://schemas.microsoft.com/office/word/2010/wordml" xmlns:w15="http://schemas.microsoft.com/office/word/2012/wordml" xmlns:wpg="http://schemas.microsoft.com/office/word/2010/wordprocessingGroup" xmlns:wpi="http://schemas.microsoft.com/office/word/2010/wordprocessingInk" xmlns:wne="http://schemas.microsoft.com/office/word/2006/wordml" xmlns:wps="http://schemas.microsoft.com/office/word/2010/wordprocessingShape" mc:Ignorable="w14 w15 wp14">
+<w:document xmlns:wpc="http://schemas.microsoft.com/office/word/2010/wordprocessingCanvas" xmlns:cx="http://schemas.microsoft.com/office/drawing/2014/chartex" xmlns:cx1="http://schemas.microsoft.com/office/drawing/2015/9/8/chartex" xmlns:cx2="http://schemas.microsoft.com/office/drawing/2015/10/21/chartex" xmlns:cx3="http://schemas.microsoft.com/office/drawing/2016/5/9/chartex" xmlns:cx4="http://schemas.microsoft.com/office/drawing/2016/5/10/chartex" xmlns:cx5="http://schemas.microsoft.com/office/drawing/2016/5/11/chartex" xmlns:cx6="http://schemas.microsoft.com/office/drawing/2016/5/12/chartex" xmlns:cx7="http://schemas.microsoft.com/office/drawing/2016/5/13/chartex" xmlns:cx8="http://schemas.microsoft.com/office/drawing/2016/5/14/chartex" xmlns:mc="http://schemas.openxmlformats.org/markup-compatibility/2006" xmlns:aink="http://schemas.microsoft.com/office/drawing/2016/ink" xmlns:am3d="http://schemas.microsoft.com/office/drawing/2017/model3d" xmlns:o="urn:schemas-microsoft-com:office:office" xmlns:r="http://schemas.openxmlformats.org/officeDocument/2006/relationships" xmlns:m="http://schemas.openxmlformats.org/officeDocument/2006/math" xmlns:v="urn:schemas-microsoft-com:vml" xmlns:wp14="http://schemas.microsoft.com/office/word/2010/wordprocessingDrawing" xmlns:wp="http://schemas.openxmlformats.org/drawingml/2006/wordprocessingDrawing" xmlns:w10="urn:schemas-microsoft-com:office:word" xmlns:w="http://schemas.openxmlformats.org/wordprocessingml/2006/main" xmlns:w14="http://schemas.microsoft.com/office/word/2010/wordml" xmlns:w15="http://schemas.microsoft.com/office/word/2012/wordml" xmlns:w16cex="http://schemas.microsoft.com/office/word/2018/wordml/cex" xmlns:w16cid="http://schemas.microsoft.com/office/word/2016/wordml/cid" xmlns:w16="http://schemas.microsoft.com/office/word/2018/wordml" xmlns:w16sdtdh="http://schemas.microsoft.com/office/word/2020/wordml/sdtdatahash" xmlns:w16se="http://schemas.microsoft.com/office/word/2015/wordml/symex" xmlns:wpg="http://schemas.microsoft.com/office/word/2010/wordprocessingGroup" xmlns:wpi="http://schemas.microsoft.com/office/word/2010/wordprocessingInk" xmlns:wne="http://schemas.microsoft.com/office/word/2006/wordml" xmlns:wps="http://schemas.microsoft.com/office/word/2010/wordprocessingShape" mc:Ignorable="w14 w15 w16se w16cid w16 w16cex w16sdtdh wp14">
   <w:body>
     <w:p>
       <w:pPr>
@@ -55,7 +55,7 @@
     </w:p>
     <w:p>
       <w:pPr>
-        <w:pStyle w:val="a3"/>
+        <w:pStyle w:val="ListParagraph"/>
         <w:numPr>
           <w:ilvl w:val="0"/>
           <w:numId w:val="3"/>
@@ -147,7 +147,7 @@
     </w:p>
     <w:p>
       <w:pPr>
-        <w:pStyle w:val="a3"/>
+        <w:pStyle w:val="ListParagraph"/>
         <w:numPr>
           <w:ilvl w:val="0"/>
           <w:numId w:val="4"/>
@@ -180,7 +180,7 @@
     </w:p>
     <w:p>
       <w:pPr>
-        <w:pStyle w:val="a3"/>
+        <w:pStyle w:val="ListParagraph"/>
         <w:numPr>
           <w:ilvl w:val="0"/>
           <w:numId w:val="4"/>
@@ -223,7 +223,7 @@
     </w:p>
     <w:p>
       <w:pPr>
-        <w:pStyle w:val="a3"/>
+        <w:pStyle w:val="ListParagraph"/>
         <w:numPr>
           <w:ilvl w:val="0"/>
           <w:numId w:val="3"/>
@@ -253,7 +253,7 @@
     </w:p>
     <w:p>
       <w:pPr>
-        <w:pStyle w:val="a3"/>
+        <w:pStyle w:val="ListParagraph"/>
         <w:numPr>
           <w:ilvl w:val="0"/>
           <w:numId w:val="4"/>
@@ -280,7 +280,7 @@
     </w:p>
     <w:p>
       <w:pPr>
-        <w:pStyle w:val="a3"/>
+        <w:pStyle w:val="ListParagraph"/>
         <w:numPr>
           <w:ilvl w:val="0"/>
           <w:numId w:val="4"/>
@@ -323,7 +323,7 @@
     </w:p>
     <w:p>
       <w:pPr>
-        <w:pStyle w:val="a3"/>
+        <w:pStyle w:val="ListParagraph"/>
         <w:numPr>
           <w:ilvl w:val="0"/>
           <w:numId w:val="3"/>
@@ -345,7 +345,7 @@
     </w:p>
     <w:p>
       <w:pPr>
-        <w:pStyle w:val="a3"/>
+        <w:pStyle w:val="ListParagraph"/>
         <w:numPr>
           <w:ilvl w:val="0"/>
           <w:numId w:val="4"/>
@@ -379,7 +379,7 @@
     </w:p>
     <w:p>
       <w:pPr>
-        <w:pStyle w:val="a3"/>
+        <w:pStyle w:val="ListParagraph"/>
         <w:numPr>
           <w:ilvl w:val="0"/>
           <w:numId w:val="4"/>
@@ -422,7 +422,7 @@
     </w:p>
     <w:p>
       <w:pPr>
-        <w:pStyle w:val="a3"/>
+        <w:pStyle w:val="ListParagraph"/>
         <w:numPr>
           <w:ilvl w:val="0"/>
           <w:numId w:val="3"/>
@@ -444,7 +444,7 @@
     </w:p>
     <w:p>
       <w:pPr>
-        <w:pStyle w:val="a3"/>
+        <w:pStyle w:val="ListParagraph"/>
         <w:numPr>
           <w:ilvl w:val="0"/>
           <w:numId w:val="4"/>
@@ -488,7 +488,7 @@
     </w:p>
     <w:p>
       <w:pPr>
-        <w:pStyle w:val="a3"/>
+        <w:pStyle w:val="ListParagraph"/>
         <w:numPr>
           <w:ilvl w:val="0"/>
           <w:numId w:val="4"/>
@@ -526,28 +526,12 @@
           <w:rFonts w:cs="Arial" w:hint="cs"/>
           <w:rtl/>
         </w:rPr>
-        <w:t xml:space="preserve"> פניה למערכת </w:t>
-      </w:r>
-      <w:proofErr w:type="spellStart"/>
-      <w:r>
-        <w:rPr>
-          <w:rFonts w:cs="Arial" w:hint="cs"/>
-          <w:rtl/>
-        </w:rPr>
-        <w:t>תאספקת</w:t>
-      </w:r>
-      <w:proofErr w:type="spellEnd"/>
-      <w:r>
-        <w:rPr>
-          <w:rFonts w:cs="Arial" w:hint="cs"/>
-          <w:rtl/>
-        </w:rPr>
-        <w:t xml:space="preserve"> מוצרים עם פרטי חבילה שגויים או פרטי לקוח שגויים  או פנייה למערכת אספקת מוצרים לא עדכנית וביצוע העסקה עם הפרטים השגויים.</w:t>
-      </w:r>
-    </w:p>
-    <w:p>
-      <w:pPr>
-        <w:pStyle w:val="a3"/>
+        <w:t xml:space="preserve"> פניה למערכת אספקת מוצרים עם פרטי חבילה שגויים או פרטי לקוח שגויים  או פנייה למערכת אספקת מוצרים לא עדכנית וביצוע העסקה עם הפרטים השגויים.</w:t>
+      </w:r>
+    </w:p>
+    <w:p>
+      <w:pPr>
+        <w:pStyle w:val="ListParagraph"/>
         <w:numPr>
           <w:ilvl w:val="0"/>
           <w:numId w:val="3"/>
@@ -569,7 +553,7 @@
     </w:p>
     <w:p>
       <w:pPr>
-        <w:pStyle w:val="a3"/>
+        <w:pStyle w:val="ListParagraph"/>
         <w:numPr>
           <w:ilvl w:val="0"/>
           <w:numId w:val="4"/>
@@ -605,7 +589,7 @@
     </w:p>
     <w:p>
       <w:pPr>
-        <w:pStyle w:val="a3"/>
+        <w:pStyle w:val="ListParagraph"/>
         <w:numPr>
           <w:ilvl w:val="0"/>
           <w:numId w:val="4"/>
@@ -648,7 +632,7 @@
     </w:p>
     <w:p>
       <w:pPr>
-        <w:pStyle w:val="a3"/>
+        <w:pStyle w:val="ListParagraph"/>
         <w:numPr>
           <w:ilvl w:val="0"/>
           <w:numId w:val="3"/>
@@ -670,7 +654,7 @@
     </w:p>
     <w:p>
       <w:pPr>
-        <w:pStyle w:val="a3"/>
+        <w:pStyle w:val="ListParagraph"/>
         <w:numPr>
           <w:ilvl w:val="0"/>
           <w:numId w:val="4"/>
@@ -706,7 +690,7 @@
     </w:p>
     <w:p>
       <w:pPr>
-        <w:pStyle w:val="a3"/>
+        <w:pStyle w:val="ListParagraph"/>
         <w:numPr>
           <w:ilvl w:val="0"/>
           <w:numId w:val="4"/>
@@ -832,6 +816,7 @@
           <w:u w:val="single"/>
           <w:rtl/>
         </w:rPr>
+        <w:lastRenderedPageBreak/>
         <w:t>משתמשים</w:t>
       </w:r>
       <w:r>
@@ -845,7 +830,7 @@
     </w:p>
     <w:p>
       <w:pPr>
-        <w:pStyle w:val="a3"/>
+        <w:pStyle w:val="ListParagraph"/>
         <w:numPr>
           <w:ilvl w:val="0"/>
           <w:numId w:val="6"/>
@@ -873,7 +858,7 @@
     </w:p>
     <w:p>
       <w:pPr>
-        <w:pStyle w:val="a3"/>
+        <w:pStyle w:val="ListParagraph"/>
         <w:numPr>
           <w:ilvl w:val="1"/>
           <w:numId w:val="7"/>
@@ -895,7 +880,7 @@
     </w:p>
     <w:p>
       <w:pPr>
-        <w:pStyle w:val="a3"/>
+        <w:pStyle w:val="ListParagraph"/>
         <w:numPr>
           <w:ilvl w:val="0"/>
           <w:numId w:val="4"/>
@@ -930,19 +915,12 @@
           <w:rFonts w:hint="cs"/>
           <w:rtl/>
         </w:rPr>
-        <w:t xml:space="preserve"> </w:t>
-      </w:r>
-      <w:r>
-        <w:rPr>
-          <w:rFonts w:hint="cs"/>
-          <w:rtl/>
-        </w:rPr>
-        <w:t>אורח נכנס למערכת, מקבל עגלת קניות ויכול לתפקד כקונה</w:t>
-      </w:r>
-    </w:p>
-    <w:p>
-      <w:pPr>
-        <w:pStyle w:val="a3"/>
+        <w:t xml:space="preserve"> אורח נכנס למערכת, מקבל עגלת קניות ויכול לתפקד כקונה</w:t>
+      </w:r>
+    </w:p>
+    <w:p>
+      <w:pPr>
+        <w:pStyle w:val="ListParagraph"/>
         <w:numPr>
           <w:ilvl w:val="0"/>
           <w:numId w:val="4"/>
@@ -968,25 +946,17 @@
           <w:rFonts w:hint="cs"/>
           <w:rtl/>
         </w:rPr>
-        <w:t xml:space="preserve"> אורח נכנס למערכת</w:t>
-      </w:r>
-      <w:r>
-        <w:rPr>
-          <w:rFonts w:hint="cs"/>
-          <w:rtl/>
-        </w:rPr>
-        <w:t>, מקבל עגלת קניות אך אינו יכול לתפקד כקונה</w:t>
-      </w:r>
-    </w:p>
-    <w:p>
-      <w:pPr>
-        <w:pStyle w:val="a3"/>
+        <w:t xml:space="preserve"> אורח נכנס למערכת, מקבל עגלת קניות אך אינו יכול לתפקד כקונה</w:t>
+      </w:r>
+    </w:p>
+    <w:p>
+      <w:pPr>
+        <w:pStyle w:val="ListParagraph"/>
         <w:numPr>
           <w:ilvl w:val="1"/>
           <w:numId w:val="7"/>
         </w:numPr>
         <w:rPr>
-          <w:rFonts w:hint="cs"/>
           <w:b/>
           <w:bCs/>
         </w:rPr>
@@ -1010,7 +980,7 @@
     </w:p>
     <w:p>
       <w:pPr>
-        <w:pStyle w:val="a3"/>
+        <w:pStyle w:val="ListParagraph"/>
         <w:numPr>
           <w:ilvl w:val="0"/>
           <w:numId w:val="4"/>
@@ -1070,14 +1040,11 @@
     </w:p>
     <w:p>
       <w:pPr>
-        <w:pStyle w:val="a3"/>
+        <w:pStyle w:val="ListParagraph"/>
         <w:numPr>
           <w:ilvl w:val="0"/>
           <w:numId w:val="4"/>
         </w:numPr>
-        <w:rPr>
-          <w:rFonts w:hint="cs"/>
-        </w:rPr>
       </w:pPr>
       <w:r>
         <w:rPr>
@@ -1123,7 +1090,7 @@
     </w:p>
     <w:p>
       <w:pPr>
-        <w:pStyle w:val="a3"/>
+        <w:pStyle w:val="ListParagraph"/>
         <w:numPr>
           <w:ilvl w:val="1"/>
           <w:numId w:val="7"/>
@@ -1145,7 +1112,7 @@
     </w:p>
     <w:p>
       <w:pPr>
-        <w:pStyle w:val="a3"/>
+        <w:pStyle w:val="ListParagraph"/>
         <w:numPr>
           <w:ilvl w:val="0"/>
           <w:numId w:val="4"/>
@@ -1211,13 +1178,12 @@
     </w:p>
     <w:p>
       <w:pPr>
-        <w:pStyle w:val="a3"/>
+        <w:pStyle w:val="ListParagraph"/>
         <w:numPr>
           <w:ilvl w:val="0"/>
           <w:numId w:val="4"/>
         </w:numPr>
         <w:rPr>
-          <w:rFonts w:hint="cs"/>
           <w:u w:val="single"/>
         </w:rPr>
       </w:pPr>
@@ -1277,13 +1243,12 @@
     </w:p>
     <w:p>
       <w:pPr>
-        <w:pStyle w:val="a3"/>
+        <w:pStyle w:val="ListParagraph"/>
         <w:numPr>
           <w:ilvl w:val="1"/>
           <w:numId w:val="7"/>
         </w:numPr>
         <w:rPr>
-          <w:rFonts w:hint="cs"/>
           <w:b/>
           <w:bCs/>
         </w:rPr>
@@ -1300,7 +1265,7 @@
     </w:p>
     <w:p>
       <w:pPr>
-        <w:pStyle w:val="a3"/>
+        <w:pStyle w:val="ListParagraph"/>
         <w:numPr>
           <w:ilvl w:val="0"/>
           <w:numId w:val="4"/>
@@ -1345,7 +1310,7 @@
     </w:p>
     <w:p>
       <w:pPr>
-        <w:pStyle w:val="a3"/>
+        <w:pStyle w:val="ListParagraph"/>
         <w:numPr>
           <w:ilvl w:val="0"/>
           <w:numId w:val="4"/>
@@ -1387,7 +1352,7 @@
     </w:p>
     <w:p>
       <w:pPr>
-        <w:pStyle w:val="a3"/>
+        <w:pStyle w:val="ListParagraph"/>
         <w:ind w:left="1080"/>
         <w:rPr>
           <w:b/>
@@ -1402,16 +1367,7 @@
           <w:bCs/>
           <w:rtl/>
         </w:rPr>
-        <w:t>1.4.1</w:t>
-      </w:r>
-      <w:r>
-        <w:rPr>
-          <w:rFonts w:cs="Arial" w:hint="cs"/>
-          <w:b/>
-          <w:bCs/>
-          <w:rtl/>
-        </w:rPr>
-        <w:t>) וידוא סיסמ</w:t>
+        <w:t>1.4.1) וידוא סיסמ</w:t>
       </w:r>
       <w:r>
         <w:rPr>
@@ -1443,7 +1399,7 @@
     </w:p>
     <w:p>
       <w:pPr>
-        <w:pStyle w:val="a3"/>
+        <w:pStyle w:val="ListParagraph"/>
         <w:numPr>
           <w:ilvl w:val="1"/>
           <w:numId w:val="4"/>
@@ -1497,7 +1453,7 @@
     </w:p>
     <w:p>
       <w:pPr>
-        <w:pStyle w:val="a3"/>
+        <w:pStyle w:val="ListParagraph"/>
         <w:numPr>
           <w:ilvl w:val="1"/>
           <w:numId w:val="4"/>
@@ -1550,7 +1506,7 @@
     </w:p>
     <w:p>
       <w:pPr>
-        <w:pStyle w:val="a3"/>
+        <w:pStyle w:val="ListParagraph"/>
         <w:numPr>
           <w:ilvl w:val="0"/>
           <w:numId w:val="6"/>
@@ -1595,7 +1551,7 @@
     </w:p>
     <w:p>
       <w:pPr>
-        <w:pStyle w:val="a3"/>
+        <w:pStyle w:val="ListParagraph"/>
         <w:numPr>
           <w:ilvl w:val="1"/>
           <w:numId w:val="10"/>
@@ -1617,7 +1573,7 @@
     </w:p>
     <w:p>
       <w:pPr>
-        <w:pStyle w:val="a3"/>
+        <w:pStyle w:val="ListParagraph"/>
         <w:numPr>
           <w:ilvl w:val="0"/>
           <w:numId w:val="4"/>
@@ -1657,7 +1613,7 @@
     </w:p>
     <w:p>
       <w:pPr>
-        <w:pStyle w:val="a3"/>
+        <w:pStyle w:val="ListParagraph"/>
         <w:numPr>
           <w:ilvl w:val="0"/>
           <w:numId w:val="4"/>
@@ -1697,7 +1653,7 @@
     </w:p>
     <w:p>
       <w:pPr>
-        <w:pStyle w:val="a3"/>
+        <w:pStyle w:val="ListParagraph"/>
         <w:numPr>
           <w:ilvl w:val="1"/>
           <w:numId w:val="10"/>
@@ -1728,7 +1684,7 @@
     </w:p>
     <w:p>
       <w:pPr>
-        <w:pStyle w:val="a3"/>
+        <w:pStyle w:val="ListParagraph"/>
         <w:numPr>
           <w:ilvl w:val="0"/>
           <w:numId w:val="4"/>
@@ -1772,7 +1728,7 @@
     </w:p>
     <w:p>
       <w:pPr>
-        <w:pStyle w:val="a3"/>
+        <w:pStyle w:val="ListParagraph"/>
         <w:numPr>
           <w:ilvl w:val="0"/>
           <w:numId w:val="4"/>
@@ -1794,47 +1750,12 @@
           <w:rFonts w:hint="cs"/>
           <w:rtl/>
         </w:rPr>
-        <w:t xml:space="preserve"> </w:t>
-      </w:r>
-      <w:r>
-        <w:rPr>
-          <w:rFonts w:hint="cs"/>
-          <w:rtl/>
-        </w:rPr>
-        <w:t>אורח</w:t>
-      </w:r>
-      <w:r>
-        <w:rPr>
-          <w:rFonts w:hint="cs"/>
-          <w:rtl/>
-        </w:rPr>
-        <w:t xml:space="preserve"> לא מוצא את המוצר שחיפש אפילו</w:t>
-      </w:r>
-      <w:r>
-        <w:rPr>
-          <w:rFonts w:hint="cs"/>
-          <w:rtl/>
-        </w:rPr>
-        <w:t xml:space="preserve"> </w:t>
-      </w:r>
-      <w:r>
-        <w:rPr>
-          <w:rFonts w:hint="cs"/>
-          <w:rtl/>
-        </w:rPr>
-        <w:t>ש</w:t>
-      </w:r>
-      <w:r>
-        <w:rPr>
-          <w:rFonts w:hint="cs"/>
-          <w:rtl/>
-        </w:rPr>
-        <w:t>קיים בשוק.</w:t>
-      </w:r>
-    </w:p>
-    <w:p>
-      <w:pPr>
-        <w:pStyle w:val="a3"/>
+        <w:t xml:space="preserve"> אורח לא מוצא את המוצר שחיפש אפילו שקיים בשוק.</w:t>
+      </w:r>
+    </w:p>
+    <w:p>
+      <w:pPr>
+        <w:pStyle w:val="ListParagraph"/>
         <w:numPr>
           <w:ilvl w:val="1"/>
           <w:numId w:val="10"/>
@@ -1865,7 +1786,7 @@
     </w:p>
     <w:p>
       <w:pPr>
-        <w:pStyle w:val="a3"/>
+        <w:pStyle w:val="ListParagraph"/>
         <w:numPr>
           <w:ilvl w:val="0"/>
           <w:numId w:val="4"/>
@@ -1916,7 +1837,7 @@
     </w:p>
     <w:p>
       <w:pPr>
-        <w:pStyle w:val="a3"/>
+        <w:pStyle w:val="ListParagraph"/>
         <w:numPr>
           <w:ilvl w:val="0"/>
           <w:numId w:val="4"/>
@@ -1945,33 +1866,13 @@
           <w:rFonts w:hint="cs"/>
           <w:rtl/>
         </w:rPr>
-        <w:t xml:space="preserve">אורח שומר מוצר והמוצר </w:t>
-      </w:r>
-      <w:r>
-        <w:rPr>
-          <w:rFonts w:hint="cs"/>
-          <w:rtl/>
-        </w:rPr>
-        <w:t xml:space="preserve">לא </w:t>
-      </w:r>
-      <w:r>
-        <w:rPr>
-          <w:rFonts w:hint="cs"/>
-          <w:rtl/>
-        </w:rPr>
-        <w:t xml:space="preserve">נשמר </w:t>
-      </w:r>
-      <w:r>
-        <w:rPr>
-          <w:rtl/>
-        </w:rPr>
-        <w:t>בסל הקניות</w:t>
-      </w:r>
-      <w:r>
-        <w:rPr>
-          <w:rtl/>
-        </w:rPr>
-        <w:t xml:space="preserve"> של הקונה</w:t>
+        <w:t xml:space="preserve">אורח שומר מוצר והמוצר לא נשמר </w:t>
+      </w:r>
+      <w:r>
+        <w:rPr>
+          <w:rtl/>
+        </w:rPr>
+        <w:t>בסל הקניות של הקונה</w:t>
       </w:r>
       <w:r>
         <w:rPr>
@@ -1983,7 +1884,7 @@
     </w:p>
     <w:p>
       <w:pPr>
-        <w:pStyle w:val="a3"/>
+        <w:pStyle w:val="ListParagraph"/>
         <w:numPr>
           <w:ilvl w:val="1"/>
           <w:numId w:val="10"/>
@@ -2023,7 +1924,7 @@
     </w:p>
     <w:p>
       <w:pPr>
-        <w:pStyle w:val="a3"/>
+        <w:pStyle w:val="ListParagraph"/>
         <w:ind w:left="1095"/>
         <w:rPr>
           <w:b/>
@@ -2061,7 +1962,7 @@
     </w:p>
     <w:p>
       <w:pPr>
-        <w:pStyle w:val="a3"/>
+        <w:pStyle w:val="ListParagraph"/>
         <w:ind w:left="1440"/>
         <w:rPr>
           <w:rtl/>
@@ -2099,7 +2000,7 @@
     </w:p>
     <w:p>
       <w:pPr>
-        <w:pStyle w:val="a3"/>
+        <w:pStyle w:val="ListParagraph"/>
         <w:ind w:left="1440"/>
         <w:rPr>
           <w:rtl/>
@@ -2141,40 +2042,12 @@
           <w:rFonts w:hint="cs"/>
           <w:rtl/>
         </w:rPr>
-        <w:t xml:space="preserve"> בקשה לקבל</w:t>
-      </w:r>
-      <w:r>
-        <w:rPr>
-          <w:rFonts w:hint="cs"/>
-          <w:rtl/>
-        </w:rPr>
-        <w:t xml:space="preserve">ת מידע על תכולת העגלה וקבלה של </w:t>
-      </w:r>
-      <w:r>
-        <w:rPr>
-          <w:rFonts w:hint="cs"/>
-          <w:rtl/>
-        </w:rPr>
-        <w:t xml:space="preserve">מידע </w:t>
-      </w:r>
-      <w:r>
-        <w:rPr>
-          <w:rFonts w:hint="cs"/>
-          <w:rtl/>
-        </w:rPr>
-        <w:t xml:space="preserve">לא </w:t>
-      </w:r>
-      <w:r>
-        <w:rPr>
-          <w:rFonts w:hint="cs"/>
-          <w:rtl/>
-        </w:rPr>
-        <w:t>נכון.</w:t>
-      </w:r>
-    </w:p>
-    <w:p>
-      <w:pPr>
-        <w:pStyle w:val="a3"/>
+        <w:t xml:space="preserve"> בקשה לקבלת מידע על תכולת העגלה וקבלה של מידע לא נכון.</w:t>
+      </w:r>
+    </w:p>
+    <w:p>
+      <w:pPr>
+        <w:pStyle w:val="ListParagraph"/>
         <w:ind w:left="1095"/>
         <w:rPr>
           <w:b/>
@@ -2207,51 +2080,14 @@
           <w:bCs/>
           <w:rtl/>
         </w:rPr>
-        <w:t>4.</w:t>
-      </w:r>
-      <w:r>
-        <w:rPr>
-          <w:rFonts w:hint="cs"/>
-          <w:b/>
-          <w:bCs/>
-          <w:rtl/>
-        </w:rPr>
-        <w:t>2</w:t>
-      </w:r>
-      <w:r>
-        <w:rPr>
-          <w:rFonts w:hint="cs"/>
-          <w:b/>
-          <w:bCs/>
-          <w:rtl/>
-        </w:rPr>
-        <w:t xml:space="preserve">) </w:t>
-      </w:r>
-      <w:r>
-        <w:rPr>
-          <w:rFonts w:hint="cs"/>
-          <w:b/>
-          <w:bCs/>
-          <w:rtl/>
-        </w:rPr>
-        <w:t xml:space="preserve">   שינוי </w:t>
-      </w:r>
-      <w:r>
-        <w:rPr>
-          <w:rFonts w:hint="cs"/>
-          <w:b/>
-          <w:bCs/>
-          <w:rtl/>
-        </w:rPr>
-        <w:t>תכולת העגלה:</w:t>
-      </w:r>
-    </w:p>
-    <w:p>
-      <w:pPr>
-        <w:pStyle w:val="a3"/>
+        <w:t>4.2)    שינוי תכולת העגלה:</w:t>
+      </w:r>
+    </w:p>
+    <w:p>
+      <w:pPr>
+        <w:pStyle w:val="ListParagraph"/>
         <w:ind w:left="1440"/>
         <w:rPr>
-          <w:rFonts w:hint="cs"/>
           <w:rtl/>
         </w:rPr>
       </w:pPr>
@@ -2287,7 +2123,7 @@
     </w:p>
     <w:p>
       <w:pPr>
-        <w:pStyle w:val="a3"/>
+        <w:pStyle w:val="ListParagraph"/>
         <w:ind w:left="1440"/>
       </w:pPr>
       <w:r>
@@ -2331,7 +2167,7 @@
     </w:p>
     <w:p>
       <w:pPr>
-        <w:pStyle w:val="a3"/>
+        <w:pStyle w:val="ListParagraph"/>
         <w:numPr>
           <w:ilvl w:val="1"/>
           <w:numId w:val="10"/>
@@ -2362,7 +2198,7 @@
     </w:p>
     <w:p>
       <w:pPr>
-        <w:pStyle w:val="a3"/>
+        <w:pStyle w:val="ListParagraph"/>
         <w:ind w:left="1095"/>
         <w:rPr>
           <w:b/>
@@ -2400,7 +2236,7 @@
     </w:p>
     <w:p>
       <w:pPr>
-        <w:pStyle w:val="a3"/>
+        <w:pStyle w:val="ListParagraph"/>
         <w:ind w:left="1440"/>
       </w:pPr>
       <w:r>
@@ -2428,7 +2264,7 @@
     </w:p>
     <w:p>
       <w:pPr>
-        <w:pStyle w:val="a3"/>
+        <w:pStyle w:val="ListParagraph"/>
         <w:ind w:left="1440"/>
         <w:rPr>
           <w:rtl/>
@@ -2459,7 +2295,7 @@
     </w:p>
     <w:p>
       <w:pPr>
-        <w:pStyle w:val="a3"/>
+        <w:pStyle w:val="ListParagraph"/>
         <w:ind w:left="1440"/>
         <w:rPr>
           <w:b/>
@@ -2479,10 +2315,9 @@
     </w:p>
     <w:p>
       <w:pPr>
-        <w:pStyle w:val="a3"/>
+        <w:pStyle w:val="ListParagraph"/>
         <w:ind w:left="1440"/>
         <w:rPr>
-          <w:rFonts w:hint="cs"/>
           <w:rtl/>
         </w:rPr>
       </w:pPr>
@@ -2511,7 +2346,7 @@
     </w:p>
     <w:p>
       <w:pPr>
-        <w:pStyle w:val="a3"/>
+        <w:pStyle w:val="ListParagraph"/>
         <w:ind w:left="1440"/>
         <w:rPr>
           <w:rtl/>
@@ -2542,7 +2377,7 @@
     </w:p>
     <w:p>
       <w:pPr>
-        <w:pStyle w:val="a3"/>
+        <w:pStyle w:val="ListParagraph"/>
         <w:rPr>
           <w:rFonts w:cs="Arial"/>
           <w:b/>
@@ -2562,57 +2397,94 @@
     </w:p>
     <w:p>
       <w:pPr>
-        <w:pStyle w:val="a3"/>
-        <w:rPr>
-          <w:b/>
-          <w:bCs/>
-          <w:rtl/>
-        </w:rPr>
-      </w:pPr>
-      <w:r>
-        <w:rPr>
-          <w:rFonts w:cs="Arial" w:hint="cs"/>
+        <w:pStyle w:val="ListParagraph"/>
+        <w:rPr>
+          <w:b/>
+          <w:bCs/>
+          <w:rtl/>
+        </w:rPr>
+      </w:pPr>
+      <w:r>
+        <w:rPr>
+          <w:rFonts w:cs="Arial" w:hint="cs"/>
+          <w:b/>
+          <w:bCs/>
+          <w:rtl/>
+        </w:rPr>
+        <w:t xml:space="preserve"> 2</w:t>
+      </w:r>
+      <w:r>
+        <w:rPr>
+          <w:rFonts w:hint="cs"/>
+          <w:b/>
+          <w:bCs/>
+          <w:rtl/>
+        </w:rPr>
+        <w:t>.</w:t>
+      </w:r>
+      <w:r>
+        <w:rPr>
+          <w:rFonts w:hint="cs"/>
+          <w:b/>
+          <w:bCs/>
+          <w:rtl/>
+        </w:rPr>
+        <w:t>5.2)    ביצוע משלוח:</w:t>
+      </w:r>
+    </w:p>
+    <w:p>
+      <w:pPr>
+        <w:pStyle w:val="ListParagraph"/>
+        <w:rPr>
+          <w:rFonts w:cs="Arial"/>
+          <w:rtl/>
+        </w:rPr>
+      </w:pPr>
+      <w:r>
+        <w:rPr>
+          <w:rFonts w:cs="Arial"/>
           <w:b/>
           <w:bCs/>
           <w:rtl/>
         </w:rPr>
         <w:lastRenderedPageBreak/>
-        <w:t xml:space="preserve"> 2</w:t>
-      </w:r>
-      <w:r>
-        <w:rPr>
-          <w:rFonts w:hint="cs"/>
-          <w:b/>
-          <w:bCs/>
-          <w:rtl/>
-        </w:rPr>
-        <w:t>.</w:t>
-      </w:r>
-      <w:r>
-        <w:rPr>
-          <w:rFonts w:hint="cs"/>
-          <w:b/>
-          <w:bCs/>
-          <w:rtl/>
-        </w:rPr>
-        <w:t>5.2)    ביצוע משלוח:</w:t>
-      </w:r>
-    </w:p>
-    <w:p>
-      <w:pPr>
-        <w:pStyle w:val="a3"/>
+        <w:tab/>
+      </w:r>
+      <w:r>
+        <w:rPr>
+          <w:rFonts w:cs="Arial" w:hint="cs"/>
+          <w:rtl/>
+        </w:rPr>
+        <w:t>-</w:t>
+      </w:r>
+      <w:r>
+        <w:rPr>
+          <w:rFonts w:cs="Arial" w:hint="cs"/>
+          <w:u w:val="single"/>
+          <w:rtl/>
+        </w:rPr>
+        <w:t xml:space="preserve"> מקרה טוב:</w:t>
+      </w:r>
+      <w:r>
+        <w:rPr>
+          <w:rFonts w:cs="Arial" w:hint="cs"/>
+          <w:rtl/>
+        </w:rPr>
+        <w:t xml:space="preserve"> המשלוח בוצע בהצלחה עם כל הנתונים שהוזנו.</w:t>
+      </w:r>
+    </w:p>
+    <w:p>
+      <w:pPr>
+        <w:pStyle w:val="ListParagraph"/>
+        <w:rPr>
+          <w:rtl/>
+        </w:rPr>
+      </w:pPr>
+      <w:r>
         <w:rPr>
           <w:rFonts w:cs="Arial"/>
           <w:rtl/>
         </w:rPr>
-      </w:pPr>
-      <w:r>
-        <w:rPr>
-          <w:rFonts w:cs="Arial"/>
-          <w:b/>
-          <w:bCs/>
-          <w:rtl/>
-        </w:rPr>
         <w:tab/>
       </w:r>
       <w:r>
@@ -2628,43 +2500,6 @@
           <w:u w:val="single"/>
           <w:rtl/>
         </w:rPr>
-        <w:t xml:space="preserve"> מקרה טוב:</w:t>
-      </w:r>
-      <w:r>
-        <w:rPr>
-          <w:rFonts w:cs="Arial" w:hint="cs"/>
-          <w:rtl/>
-        </w:rPr>
-        <w:t xml:space="preserve"> המשלוח בוצע בהצלחה עם כל הנתונים שהוזנו.</w:t>
-      </w:r>
-    </w:p>
-    <w:p>
-      <w:pPr>
-        <w:pStyle w:val="a3"/>
-        <w:rPr>
-          <w:rtl/>
-        </w:rPr>
-      </w:pPr>
-      <w:r>
-        <w:rPr>
-          <w:rFonts w:cs="Arial"/>
-          <w:rtl/>
-        </w:rPr>
-        <w:tab/>
-      </w:r>
-      <w:r>
-        <w:rPr>
-          <w:rFonts w:cs="Arial" w:hint="cs"/>
-          <w:rtl/>
-        </w:rPr>
-        <w:t>-</w:t>
-      </w:r>
-      <w:r>
-        <w:rPr>
-          <w:rFonts w:cs="Arial" w:hint="cs"/>
-          <w:u w:val="single"/>
-          <w:rtl/>
-        </w:rPr>
         <w:t xml:space="preserve"> מקרה רע: </w:t>
       </w:r>
       <w:r>
@@ -2677,7 +2512,7 @@
     </w:p>
     <w:p>
       <w:pPr>
-        <w:pStyle w:val="a3"/>
+        <w:pStyle w:val="ListParagraph"/>
         <w:ind w:left="1440"/>
         <w:rPr>
           <w:b/>
@@ -2692,43 +2527,7 @@
           <w:bCs/>
           <w:rtl/>
         </w:rPr>
-        <w:t>2.</w:t>
-      </w:r>
-      <w:r>
-        <w:rPr>
-          <w:rFonts w:hint="cs"/>
-          <w:b/>
-          <w:bCs/>
-          <w:rtl/>
-        </w:rPr>
-        <w:t>6</w:t>
-      </w:r>
-      <w:r>
-        <w:rPr>
-          <w:rFonts w:hint="cs"/>
-          <w:b/>
-          <w:bCs/>
-          <w:rtl/>
-        </w:rPr>
-        <w:t>.</w:t>
-      </w:r>
-      <w:r>
-        <w:rPr>
-          <w:rFonts w:hint="cs"/>
-          <w:b/>
-          <w:bCs/>
-          <w:rtl/>
-        </w:rPr>
-        <w:t>2</w:t>
-      </w:r>
-      <w:r>
-        <w:rPr>
-          <w:rFonts w:hint="cs"/>
-          <w:b/>
-          <w:bCs/>
-          <w:rtl/>
-        </w:rPr>
-        <w:t xml:space="preserve">.1) </w:t>
+        <w:t xml:space="preserve">2.6.2.1) </w:t>
       </w:r>
       <w:r>
         <w:rPr>
@@ -2742,10 +2541,9 @@
     </w:p>
     <w:p>
       <w:pPr>
-        <w:pStyle w:val="a3"/>
+        <w:pStyle w:val="ListParagraph"/>
         <w:ind w:left="1440"/>
         <w:rPr>
-          <w:rFonts w:hint="cs"/>
           <w:rtl/>
         </w:rPr>
       </w:pPr>
@@ -2774,7 +2572,7 @@
     </w:p>
     <w:p>
       <w:pPr>
-        <w:pStyle w:val="a3"/>
+        <w:pStyle w:val="ListParagraph"/>
         <w:ind w:left="1440"/>
         <w:rPr>
           <w:rtl/>
@@ -2805,7 +2603,7 @@
     </w:p>
     <w:p>
       <w:pPr>
-        <w:pStyle w:val="a3"/>
+        <w:pStyle w:val="ListParagraph"/>
         <w:ind w:left="1440"/>
         <w:rPr>
           <w:rtl/>
@@ -2814,7 +2612,7 @@
     </w:p>
     <w:p>
       <w:pPr>
-        <w:pStyle w:val="a3"/>
+        <w:pStyle w:val="ListParagraph"/>
         <w:ind w:left="1440"/>
         <w:rPr>
           <w:rtl/>
@@ -2823,7 +2621,7 @@
     </w:p>
     <w:p>
       <w:pPr>
-        <w:pStyle w:val="a3"/>
+        <w:pStyle w:val="ListParagraph"/>
         <w:numPr>
           <w:ilvl w:val="0"/>
           <w:numId w:val="6"/>
@@ -2877,7 +2675,7 @@
     </w:p>
     <w:p>
       <w:pPr>
-        <w:pStyle w:val="a3"/>
+        <w:pStyle w:val="ListParagraph"/>
         <w:rPr>
           <w:rFonts w:cs="Arial"/>
           <w:b/>
@@ -2940,7 +2738,7 @@
     </w:p>
     <w:p>
       <w:pPr>
-        <w:pStyle w:val="a3"/>
+        <w:pStyle w:val="ListParagraph"/>
         <w:ind w:left="1440"/>
       </w:pPr>
       <w:r>
@@ -2974,10 +2772,9 @@
     </w:p>
     <w:p>
       <w:pPr>
-        <w:pStyle w:val="a3"/>
+        <w:pStyle w:val="ListParagraph"/>
         <w:ind w:left="1440"/>
         <w:rPr>
-          <w:rFonts w:hint="cs"/>
           <w:rtl/>
         </w:rPr>
       </w:pPr>
@@ -3025,7 +2822,7 @@
     </w:p>
     <w:p>
       <w:pPr>
-        <w:pStyle w:val="a3"/>
+        <w:pStyle w:val="ListParagraph"/>
         <w:ind w:left="1440"/>
         <w:rPr>
           <w:b/>
@@ -3045,7 +2842,7 @@
     </w:p>
     <w:p>
       <w:pPr>
-        <w:pStyle w:val="a3"/>
+        <w:pStyle w:val="ListParagraph"/>
         <w:ind w:left="2160"/>
       </w:pPr>
       <w:r>
@@ -3068,20 +2865,148 @@
           <w:rFonts w:hint="cs"/>
           <w:rtl/>
         </w:rPr>
+        <w:t xml:space="preserve"> עם יציאת המנוי עגלת הקניות נשמרת במערכת</w:t>
+      </w:r>
+    </w:p>
+    <w:p>
+      <w:pPr>
+        <w:pStyle w:val="ListParagraph"/>
+        <w:ind w:left="2160"/>
+        <w:rPr>
+          <w:rtl/>
+        </w:rPr>
+      </w:pPr>
+      <w:r>
+        <w:rPr>
+          <w:rFonts w:hint="cs"/>
+          <w:rtl/>
+        </w:rPr>
+        <w:t>-</w:t>
+      </w:r>
+      <w:r>
+        <w:rPr>
+          <w:rFonts w:hint="cs"/>
+          <w:u w:val="single"/>
+          <w:rtl/>
+        </w:rPr>
+        <w:t xml:space="preserve"> מקרה רע:</w:t>
+      </w:r>
+      <w:r>
+        <w:rPr>
+          <w:rFonts w:hint="cs"/>
+          <w:rtl/>
+        </w:rPr>
+        <w:t xml:space="preserve"> עם יציאת המנוי עגלת הקניות לא נשמרת במערכת</w:t>
+      </w:r>
+    </w:p>
+    <w:p>
+      <w:pPr>
+        <w:rPr>
+          <w:b/>
+          <w:bCs/>
+          <w:rtl/>
+        </w:rPr>
+      </w:pPr>
+      <w:r>
+        <w:rPr>
+          <w:rtl/>
+        </w:rPr>
+        <w:tab/>
+      </w:r>
+      <w:r>
+        <w:rPr>
+          <w:rFonts w:hint="cs"/>
+          <w:b/>
+          <w:bCs/>
+          <w:rtl/>
+        </w:rPr>
+        <w:t>3.2) פתיחת חנות:</w:t>
+      </w:r>
+    </w:p>
+    <w:p>
+      <w:pPr>
+        <w:pStyle w:val="ListParagraph"/>
+        <w:ind w:left="1440"/>
+      </w:pPr>
+      <w:r>
+        <w:rPr>
+          <w:rFonts w:hint="cs"/>
+          <w:rtl/>
+        </w:rPr>
+        <w:t xml:space="preserve">- </w:t>
+      </w:r>
+      <w:r>
+        <w:rPr>
+          <w:rFonts w:hint="cs"/>
+          <w:u w:val="single"/>
+          <w:rtl/>
+        </w:rPr>
+        <w:t>מקרה טוב:</w:t>
+      </w:r>
+      <w:r>
+        <w:rPr>
+          <w:rFonts w:hint="cs"/>
+          <w:rtl/>
+        </w:rPr>
         <w:t xml:space="preserve"> </w:t>
       </w:r>
       <w:r>
         <w:rPr>
-          <w:rFonts w:hint="cs"/>
-          <w:rtl/>
-        </w:rPr>
-        <w:t>עם יציאת המנוי עגלת הקניות נשמרת במערכת</w:t>
-      </w:r>
-    </w:p>
-    <w:p>
-      <w:pPr>
-        <w:pStyle w:val="a3"/>
-        <w:ind w:left="2160"/>
+          <w:rtl/>
+        </w:rPr>
+        <w:t>מנוי של השוק פ</w:t>
+      </w:r>
+      <w:r>
+        <w:rPr>
+          <w:rFonts w:hint="cs"/>
+          <w:rtl/>
+        </w:rPr>
+        <w:t>ו</w:t>
+      </w:r>
+      <w:r>
+        <w:rPr>
+          <w:rtl/>
+        </w:rPr>
+        <w:t>ת</w:t>
+      </w:r>
+      <w:r>
+        <w:rPr>
+          <w:rFonts w:hint="cs"/>
+          <w:rtl/>
+        </w:rPr>
+        <w:t>ח</w:t>
+      </w:r>
+      <w:r>
+        <w:rPr>
+          <w:rtl/>
+        </w:rPr>
+        <w:t xml:space="preserve"> חנות, </w:t>
+      </w:r>
+      <w:r>
+        <w:rPr>
+          <w:rFonts w:hint="cs"/>
+          <w:rtl/>
+        </w:rPr>
+        <w:t>והוא</w:t>
+      </w:r>
+      <w:r>
+        <w:rPr>
+          <w:rtl/>
+        </w:rPr>
+        <w:t xml:space="preserve"> מייסד/פותח החנות</w:t>
+      </w:r>
+      <w:r>
+        <w:rPr>
+          <w:rFonts w:hint="cs"/>
+          <w:rtl/>
+        </w:rPr>
+        <w:t>.</w:t>
+      </w:r>
+    </w:p>
+    <w:p>
+      <w:pPr>
+        <w:pStyle w:val="ListParagraph"/>
+        <w:ind w:left="1440"/>
         <w:rPr>
           <w:rtl/>
         </w:rPr>
@@ -3106,243 +3031,93 @@
           <w:rFonts w:hint="cs"/>
           <w:rtl/>
         </w:rPr>
-        <w:t xml:space="preserve"> עם יציאת המנוי עגלת הקניות</w:t>
-      </w:r>
-      <w:r>
-        <w:rPr>
-          <w:rFonts w:hint="cs"/>
-          <w:rtl/>
-        </w:rPr>
-        <w:t xml:space="preserve"> לא</w:t>
-      </w:r>
-      <w:r>
-        <w:rPr>
-          <w:rFonts w:hint="cs"/>
-          <w:rtl/>
-        </w:rPr>
-        <w:t xml:space="preserve"> נשמרת במערכת</w:t>
-      </w:r>
-    </w:p>
-    <w:p>
-      <w:pPr>
-        <w:rPr>
-          <w:b/>
-          <w:bCs/>
-          <w:rtl/>
-        </w:rPr>
-      </w:pPr>
-      <w:r>
-        <w:rPr>
-          <w:rtl/>
-        </w:rPr>
-        <w:tab/>
-      </w:r>
-      <w:r>
-        <w:rPr>
-          <w:rFonts w:hint="cs"/>
-          <w:b/>
-          <w:bCs/>
-          <w:rtl/>
-        </w:rPr>
-        <w:t>3.2) פתיחת חנות:</w:t>
-      </w:r>
-    </w:p>
-    <w:p>
-      <w:pPr>
-        <w:pStyle w:val="a3"/>
+        <w:t xml:space="preserve"> </w:t>
+      </w:r>
+      <w:r>
+        <w:rPr>
+          <w:rtl/>
+        </w:rPr>
+        <w:t>מנוי של השוק פ</w:t>
+      </w:r>
+      <w:r>
+        <w:rPr>
+          <w:rFonts w:hint="cs"/>
+          <w:rtl/>
+        </w:rPr>
+        <w:t>ו</w:t>
+      </w:r>
+      <w:r>
+        <w:rPr>
+          <w:rtl/>
+        </w:rPr>
+        <w:t>ת</w:t>
+      </w:r>
+      <w:r>
+        <w:rPr>
+          <w:rFonts w:hint="cs"/>
+          <w:rtl/>
+        </w:rPr>
+        <w:t>ח</w:t>
+      </w:r>
+      <w:r>
+        <w:rPr>
+          <w:rtl/>
+        </w:rPr>
+        <w:t xml:space="preserve"> חנות, </w:t>
+      </w:r>
+      <w:r>
+        <w:rPr>
+          <w:rFonts w:hint="cs"/>
+          <w:rtl/>
+        </w:rPr>
+        <w:t>והוא</w:t>
+      </w:r>
+      <w:r>
+        <w:rPr>
+          <w:rtl/>
+        </w:rPr>
+        <w:t xml:space="preserve"> </w:t>
+      </w:r>
+      <w:r>
+        <w:rPr>
+          <w:rFonts w:hint="cs"/>
+          <w:rtl/>
+        </w:rPr>
+        <w:t xml:space="preserve">אינו </w:t>
+      </w:r>
+      <w:r>
+        <w:rPr>
+          <w:rtl/>
+        </w:rPr>
+        <w:t>מייסד/פותח החנות</w:t>
+      </w:r>
+      <w:r>
+        <w:rPr>
+          <w:rFonts w:hint="cs"/>
+          <w:rtl/>
+        </w:rPr>
+        <w:t>.</w:t>
+      </w:r>
+    </w:p>
+    <w:p>
+      <w:pPr>
+        <w:rPr>
+          <w:rtl/>
+        </w:rPr>
+      </w:pPr>
+    </w:p>
+    <w:p>
+      <w:pPr>
+        <w:pStyle w:val="ListParagraph"/>
         <w:ind w:left="1440"/>
-      </w:pPr>
-      <w:r>
-        <w:rPr>
-          <w:rFonts w:hint="cs"/>
-          <w:rtl/>
-        </w:rPr>
-        <w:t xml:space="preserve">- </w:t>
-      </w:r>
-      <w:r>
-        <w:rPr>
-          <w:rFonts w:hint="cs"/>
-          <w:u w:val="single"/>
-          <w:rtl/>
-        </w:rPr>
-        <w:t>מקרה טוב:</w:t>
-      </w:r>
-      <w:r>
-        <w:rPr>
-          <w:rFonts w:hint="cs"/>
-          <w:rtl/>
-        </w:rPr>
-        <w:t xml:space="preserve"> </w:t>
-      </w:r>
-      <w:r>
-        <w:rPr>
-          <w:rtl/>
-        </w:rPr>
-        <w:t>מנוי של השוק פ</w:t>
-      </w:r>
-      <w:r>
-        <w:rPr>
-          <w:rFonts w:hint="cs"/>
-          <w:rtl/>
-        </w:rPr>
-        <w:t>ו</w:t>
-      </w:r>
-      <w:r>
-        <w:rPr>
-          <w:rtl/>
-        </w:rPr>
-        <w:t>ת</w:t>
-      </w:r>
-      <w:r>
-        <w:rPr>
-          <w:rFonts w:hint="cs"/>
-          <w:rtl/>
-        </w:rPr>
-        <w:t>ח</w:t>
-      </w:r>
-      <w:r>
-        <w:rPr>
-          <w:rtl/>
-        </w:rPr>
-        <w:t xml:space="preserve"> חנות, </w:t>
-      </w:r>
-      <w:r>
-        <w:rPr>
-          <w:rFonts w:hint="cs"/>
-          <w:rtl/>
-        </w:rPr>
-        <w:t>והוא</w:t>
-      </w:r>
-      <w:r>
-        <w:rPr>
-          <w:rtl/>
-        </w:rPr>
-        <w:t xml:space="preserve"> מייסד/פותח החנות</w:t>
-      </w:r>
-      <w:r>
-        <w:rPr>
-          <w:rFonts w:hint="cs"/>
-          <w:rtl/>
-        </w:rPr>
-        <w:t>.</w:t>
-      </w:r>
-    </w:p>
-    <w:p>
-      <w:pPr>
-        <w:pStyle w:val="a3"/>
-        <w:ind w:left="1440"/>
-        <w:rPr>
-          <w:rtl/>
-        </w:rPr>
-      </w:pPr>
-      <w:r>
-        <w:rPr>
-          <w:rFonts w:hint="cs"/>
-          <w:rtl/>
-        </w:rPr>
-        <w:t>-</w:t>
-      </w:r>
-      <w:r>
-        <w:rPr>
-          <w:rFonts w:hint="cs"/>
-          <w:u w:val="single"/>
-          <w:rtl/>
-        </w:rPr>
-        <w:t xml:space="preserve"> מקרה רע:</w:t>
-      </w:r>
-      <w:r>
-        <w:rPr>
-          <w:rFonts w:hint="cs"/>
-          <w:rtl/>
-        </w:rPr>
-        <w:t xml:space="preserve"> </w:t>
-      </w:r>
-      <w:r>
-        <w:rPr>
-          <w:rtl/>
-        </w:rPr>
-        <w:t>מנוי של השוק פ</w:t>
-      </w:r>
-      <w:r>
-        <w:rPr>
-          <w:rFonts w:hint="cs"/>
-          <w:rtl/>
-        </w:rPr>
-        <w:t>ו</w:t>
-      </w:r>
-      <w:r>
-        <w:rPr>
-          <w:rtl/>
-        </w:rPr>
-        <w:t>ת</w:t>
-      </w:r>
-      <w:r>
-        <w:rPr>
-          <w:rFonts w:hint="cs"/>
-          <w:rtl/>
-        </w:rPr>
-        <w:t>ח</w:t>
-      </w:r>
-      <w:r>
-        <w:rPr>
-          <w:rtl/>
-        </w:rPr>
-        <w:t xml:space="preserve"> חנות, </w:t>
-      </w:r>
-      <w:r>
-        <w:rPr>
-          <w:rFonts w:hint="cs"/>
-          <w:rtl/>
-        </w:rPr>
-        <w:t>והוא</w:t>
-      </w:r>
-      <w:r>
-        <w:rPr>
-          <w:rtl/>
-        </w:rPr>
-        <w:t xml:space="preserve"> </w:t>
-      </w:r>
-      <w:r>
-        <w:rPr>
-          <w:rFonts w:hint="cs"/>
-          <w:rtl/>
-        </w:rPr>
-        <w:t xml:space="preserve">אינו </w:t>
-      </w:r>
-      <w:r>
-        <w:rPr>
-          <w:rtl/>
-        </w:rPr>
-        <w:t>מייסד/פותח החנות</w:t>
-      </w:r>
-      <w:r>
-        <w:rPr>
-          <w:rFonts w:hint="cs"/>
-          <w:rtl/>
-        </w:rPr>
-        <w:t>.</w:t>
-      </w:r>
-    </w:p>
-    <w:p>
-      <w:pPr>
-        <w:rPr>
-          <w:rtl/>
-        </w:rPr>
-      </w:pPr>
-    </w:p>
-    <w:p>
-      <w:pPr>
-        <w:pStyle w:val="a3"/>
-        <w:ind w:left="1440"/>
-        <w:rPr>
-          <w:rFonts w:hint="cs"/>
-          <w:rtl/>
-        </w:rPr>
-      </w:pPr>
-    </w:p>
-    <w:p>
-      <w:pPr>
-        <w:pStyle w:val="a3"/>
+        <w:rPr>
+          <w:rtl/>
+        </w:rPr>
+      </w:pPr>
+    </w:p>
+    <w:p>
+      <w:pPr>
+        <w:pStyle w:val="ListParagraph"/>
         <w:numPr>
           <w:ilvl w:val="0"/>
           <w:numId w:val="6"/>
@@ -3381,7 +3156,7 @@
     </w:p>
     <w:p>
       <w:pPr>
-        <w:pStyle w:val="a3"/>
+        <w:pStyle w:val="ListParagraph"/>
         <w:numPr>
           <w:ilvl w:val="1"/>
           <w:numId w:val="6"/>
@@ -3412,7 +3187,7 @@
     </w:p>
     <w:p>
       <w:pPr>
-        <w:pStyle w:val="a3"/>
+        <w:pStyle w:val="ListParagraph"/>
         <w:ind w:left="1095"/>
         <w:rPr>
           <w:b/>
@@ -3432,7 +3207,7 @@
     </w:p>
     <w:p>
       <w:pPr>
-        <w:pStyle w:val="a3"/>
+        <w:pStyle w:val="ListParagraph"/>
         <w:ind w:firstLine="720"/>
         <w:rPr>
           <w:rFonts w:cs="Arial"/>
@@ -3485,7 +3260,7 @@
     </w:p>
     <w:p>
       <w:pPr>
-        <w:pStyle w:val="a3"/>
+        <w:pStyle w:val="ListParagraph"/>
         <w:rPr>
           <w:rtl/>
         </w:rPr>
@@ -3530,7 +3305,129 @@
           <w:rFonts w:hint="cs"/>
           <w:rtl/>
         </w:rPr>
-        <w:t xml:space="preserve">מוסיף מוצר למלאי והמלאי </w:t>
+        <w:t>מוסיף מוצר למלאי והמלאי לא מתעדכן.</w:t>
+      </w:r>
+    </w:p>
+    <w:p>
+      <w:pPr>
+        <w:pStyle w:val="ListParagraph"/>
+        <w:ind w:left="1095"/>
+        <w:rPr>
+          <w:b/>
+          <w:bCs/>
+          <w:rtl/>
+        </w:rPr>
+      </w:pPr>
+      <w:r>
+        <w:rPr>
+          <w:rFonts w:hint="cs"/>
+          <w:b/>
+          <w:bCs/>
+          <w:rtl/>
+        </w:rPr>
+        <w:t>4.1.2) מחיקת מוצר:</w:t>
+      </w:r>
+    </w:p>
+    <w:p>
+      <w:pPr>
+        <w:pStyle w:val="ListParagraph"/>
+        <w:ind w:firstLine="720"/>
+        <w:rPr>
+          <w:rFonts w:cs="Arial"/>
+          <w:rtl/>
+        </w:rPr>
+      </w:pPr>
+      <w:r>
+        <w:rPr>
+          <w:rFonts w:cs="Arial" w:hint="cs"/>
+          <w:rtl/>
+        </w:rPr>
+        <w:t>-</w:t>
+      </w:r>
+      <w:r>
+        <w:rPr>
+          <w:rFonts w:cs="Arial" w:hint="cs"/>
+          <w:u w:val="single"/>
+          <w:rtl/>
+        </w:rPr>
+        <w:t xml:space="preserve"> מקרה טוב:</w:t>
+      </w:r>
+      <w:r>
+        <w:rPr>
+          <w:rFonts w:cs="Arial" w:hint="cs"/>
+          <w:rtl/>
+        </w:rPr>
+        <w:t xml:space="preserve"> </w:t>
+      </w:r>
+      <w:r>
+        <w:rPr>
+          <w:rtl/>
+        </w:rPr>
+        <w:t xml:space="preserve">בעל-חנות </w:t>
+      </w:r>
+      <w:r>
+        <w:rPr>
+          <w:rFonts w:hint="cs"/>
+          <w:rtl/>
+        </w:rPr>
+        <w:t>מוחק מוצר מהמלאי והמלאי מתעדכן</w:t>
+      </w:r>
+      <w:r>
+        <w:rPr>
+          <w:rFonts w:cs="Arial" w:hint="cs"/>
+          <w:rtl/>
+        </w:rPr>
+        <w:t>.</w:t>
+      </w:r>
+    </w:p>
+    <w:p>
+      <w:pPr>
+        <w:pStyle w:val="ListParagraph"/>
+        <w:rPr>
+          <w:rtl/>
+        </w:rPr>
+      </w:pPr>
+      <w:r>
+        <w:rPr>
+          <w:rFonts w:cs="Arial"/>
+          <w:rtl/>
+        </w:rPr>
+        <w:tab/>
+      </w:r>
+      <w:r>
+        <w:rPr>
+          <w:rFonts w:cs="Arial" w:hint="cs"/>
+          <w:rtl/>
+        </w:rPr>
+        <w:t>-</w:t>
+      </w:r>
+      <w:r>
+        <w:rPr>
+          <w:rFonts w:cs="Arial" w:hint="cs"/>
+          <w:u w:val="single"/>
+          <w:rtl/>
+        </w:rPr>
+        <w:t xml:space="preserve"> מקרה רע: </w:t>
+      </w:r>
+      <w:r>
+        <w:rPr>
+          <w:rFonts w:hint="cs"/>
+          <w:rtl/>
+        </w:rPr>
+        <w:t xml:space="preserve"> </w:t>
+      </w:r>
+      <w:r>
+        <w:rPr>
+          <w:rtl/>
+        </w:rPr>
+        <w:t xml:space="preserve">בעל-חנות </w:t>
+      </w:r>
+      <w:r>
+        <w:rPr>
+          <w:rFonts w:hint="cs"/>
+          <w:rtl/>
+        </w:rPr>
+        <w:t xml:space="preserve">מוחק מוצר מהמלאי והמלאי </w:t>
       </w:r>
       <w:r>
         <w:rPr>
@@ -3548,7 +3445,7 @@
       </w:r>
       <w:r>
         <w:rPr>
-          <w:rFonts w:hint="cs"/>
+          <w:rFonts w:cs="Arial" w:hint="cs"/>
           <w:rtl/>
         </w:rPr>
         <w:t>.</w:t>
@@ -3556,7 +3453,7 @@
     </w:p>
     <w:p>
       <w:pPr>
-        <w:pStyle w:val="a3"/>
+        <w:pStyle w:val="ListParagraph"/>
         <w:ind w:left="1095"/>
         <w:rPr>
           <w:b/>
@@ -3571,12 +3468,19 @@
           <w:bCs/>
           <w:rtl/>
         </w:rPr>
-        <w:t>4.1.2) מחיקת מוצר:</w:t>
-      </w:r>
-    </w:p>
-    <w:p>
-      <w:pPr>
-        <w:pStyle w:val="a3"/>
+        <w:t>4.1.3) שינוי מוצר</w:t>
+      </w:r>
+      <w:r>
+        <w:rPr>
+          <w:b/>
+          <w:bCs/>
+        </w:rPr>
+        <w:t>:</w:t>
+      </w:r>
+    </w:p>
+    <w:p>
+      <w:pPr>
+        <w:pStyle w:val="ListParagraph"/>
         <w:ind w:firstLine="720"/>
         <w:rPr>
           <w:rFonts w:cs="Arial"/>
@@ -3588,6 +3492,60 @@
           <w:rFonts w:cs="Arial" w:hint="cs"/>
           <w:rtl/>
         </w:rPr>
+        <w:t xml:space="preserve">- </w:t>
+      </w:r>
+      <w:r>
+        <w:rPr>
+          <w:rFonts w:cs="Arial" w:hint="cs"/>
+          <w:u w:val="single"/>
+          <w:rtl/>
+        </w:rPr>
+        <w:t>מקרה טוב:</w:t>
+      </w:r>
+      <w:r>
+        <w:rPr>
+          <w:rFonts w:cs="Arial" w:hint="cs"/>
+          <w:rtl/>
+        </w:rPr>
+        <w:t xml:space="preserve"> </w:t>
+      </w:r>
+      <w:r>
+        <w:rPr>
+          <w:rtl/>
+        </w:rPr>
+        <w:t xml:space="preserve">בעל-חנות </w:t>
+      </w:r>
+      <w:r>
+        <w:rPr>
+          <w:rFonts w:hint="cs"/>
+          <w:rtl/>
+        </w:rPr>
+        <w:t>משנה פרטים של מוצר מהמלאי והמוצר מתעדכן</w:t>
+      </w:r>
+      <w:r>
+        <w:rPr>
+          <w:rFonts w:cs="Arial" w:hint="cs"/>
+          <w:rtl/>
+        </w:rPr>
+        <w:t>.</w:t>
+      </w:r>
+    </w:p>
+    <w:p>
+      <w:pPr>
+        <w:pStyle w:val="ListParagraph"/>
+      </w:pPr>
+      <w:r>
+        <w:rPr>
+          <w:rFonts w:cs="Arial"/>
+          <w:rtl/>
+        </w:rPr>
+        <w:tab/>
+      </w:r>
+      <w:r>
+        <w:rPr>
+          <w:rFonts w:cs="Arial" w:hint="cs"/>
+          <w:rtl/>
+        </w:rPr>
         <w:t>-</w:t>
       </w:r>
       <w:r>
@@ -3596,25 +3554,17 @@
           <w:u w:val="single"/>
           <w:rtl/>
         </w:rPr>
+        <w:t xml:space="preserve"> מקרה רע: </w:t>
+      </w:r>
+      <w:r>
+        <w:rPr>
+          <w:rFonts w:hint="cs"/>
+          <w:rtl/>
+        </w:rPr>
         <w:t xml:space="preserve"> </w:t>
       </w:r>
       <w:r>
         <w:rPr>
-          <w:rFonts w:cs="Arial" w:hint="cs"/>
-          <w:u w:val="single"/>
-          <w:rtl/>
-        </w:rPr>
-        <w:t>מקרה טוב:</w:t>
-      </w:r>
-      <w:r>
-        <w:rPr>
-          <w:rFonts w:cs="Arial" w:hint="cs"/>
-          <w:rtl/>
-        </w:rPr>
-        <w:t xml:space="preserve"> </w:t>
-      </w:r>
-      <w:r>
-        <w:rPr>
           <w:rtl/>
         </w:rPr>
         <w:t xml:space="preserve">בעל-חנות </w:t>
@@ -3624,14 +3574,7 @@
           <w:rFonts w:hint="cs"/>
           <w:rtl/>
         </w:rPr>
-        <w:t>מוחק מוצר מה</w:t>
-      </w:r>
-      <w:r>
-        <w:rPr>
-          <w:rFonts w:hint="cs"/>
-          <w:rtl/>
-        </w:rPr>
-        <w:t>מלאי והמלאי מתעדכן</w:t>
+        <w:t>משנה פרטים של מוצר מהמלאי והמוצר לא מתעדכן</w:t>
       </w:r>
       <w:r>
         <w:rPr>
@@ -3643,260 +3586,7 @@
     </w:p>
     <w:p>
       <w:pPr>
-        <w:pStyle w:val="a3"/>
-        <w:rPr>
-          <w:rtl/>
-        </w:rPr>
-      </w:pPr>
-      <w:r>
-        <w:rPr>
-          <w:rFonts w:cs="Arial"/>
-          <w:rtl/>
-        </w:rPr>
-        <w:tab/>
-      </w:r>
-      <w:r>
-        <w:rPr>
-          <w:rFonts w:cs="Arial" w:hint="cs"/>
-          <w:rtl/>
-        </w:rPr>
-        <w:t>-</w:t>
-      </w:r>
-      <w:r>
-        <w:rPr>
-          <w:rFonts w:cs="Arial" w:hint="cs"/>
-          <w:u w:val="single"/>
-          <w:rtl/>
-        </w:rPr>
-        <w:t xml:space="preserve"> מקרה רע: </w:t>
-      </w:r>
-      <w:r>
-        <w:rPr>
-          <w:rFonts w:hint="cs"/>
-          <w:rtl/>
-        </w:rPr>
-        <w:t xml:space="preserve"> </w:t>
-      </w:r>
-      <w:r>
-        <w:rPr>
-          <w:rtl/>
-        </w:rPr>
-        <w:t xml:space="preserve">בעל-חנות </w:t>
-      </w:r>
-      <w:r>
-        <w:rPr>
-          <w:rFonts w:hint="cs"/>
-          <w:rtl/>
-        </w:rPr>
-        <w:t xml:space="preserve">מוחק מוצר מהמלאי והמלאי </w:t>
-      </w:r>
-      <w:r>
-        <w:rPr>
-          <w:rFonts w:hint="cs"/>
-          <w:rtl/>
-        </w:rPr>
-        <w:t xml:space="preserve">לא </w:t>
-      </w:r>
-      <w:r>
-        <w:rPr>
-          <w:rFonts w:hint="cs"/>
-          <w:rtl/>
-        </w:rPr>
-        <w:t>מתעדכן</w:t>
-      </w:r>
-      <w:r>
-        <w:rPr>
-          <w:rFonts w:cs="Arial" w:hint="cs"/>
-          <w:rtl/>
-        </w:rPr>
-        <w:t>.</w:t>
-      </w:r>
-    </w:p>
-    <w:p>
-      <w:pPr>
-        <w:pStyle w:val="a3"/>
-        <w:ind w:left="1095"/>
-        <w:rPr>
-          <w:b/>
-          <w:bCs/>
-          <w:rtl/>
-        </w:rPr>
-      </w:pPr>
-      <w:r>
-        <w:rPr>
-          <w:rFonts w:hint="cs"/>
-          <w:b/>
-          <w:bCs/>
-          <w:rtl/>
-        </w:rPr>
-        <w:t>4.1.3) שינוי מוצר</w:t>
-      </w:r>
-      <w:r>
-        <w:rPr>
-          <w:b/>
-          <w:bCs/>
-        </w:rPr>
-        <w:t>:</w:t>
-      </w:r>
-    </w:p>
-    <w:p>
-      <w:pPr>
-        <w:pStyle w:val="a3"/>
-        <w:ind w:firstLine="720"/>
-        <w:rPr>
-          <w:rFonts w:cs="Arial"/>
-          <w:rtl/>
-        </w:rPr>
-      </w:pPr>
-      <w:r>
-        <w:rPr>
-          <w:rFonts w:cs="Arial" w:hint="cs"/>
-          <w:rtl/>
-        </w:rPr>
-        <w:t xml:space="preserve">- </w:t>
-      </w:r>
-      <w:r>
-        <w:rPr>
-          <w:rFonts w:cs="Arial" w:hint="cs"/>
-          <w:u w:val="single"/>
-          <w:rtl/>
-        </w:rPr>
-        <w:t>מקרה טוב:</w:t>
-      </w:r>
-      <w:r>
-        <w:rPr>
-          <w:rFonts w:cs="Arial" w:hint="cs"/>
-          <w:rtl/>
-        </w:rPr>
-        <w:t xml:space="preserve"> </w:t>
-      </w:r>
-      <w:r>
-        <w:rPr>
-          <w:rtl/>
-        </w:rPr>
-        <w:t xml:space="preserve">בעל-חנות </w:t>
-      </w:r>
-      <w:r>
-        <w:rPr>
-          <w:rFonts w:hint="cs"/>
-          <w:rtl/>
-        </w:rPr>
-        <w:t>משנה</w:t>
-      </w:r>
-      <w:r>
-        <w:rPr>
-          <w:rFonts w:hint="cs"/>
-          <w:rtl/>
-        </w:rPr>
-        <w:t xml:space="preserve"> </w:t>
-      </w:r>
-      <w:r>
-        <w:rPr>
-          <w:rFonts w:hint="cs"/>
-          <w:rtl/>
-        </w:rPr>
-        <w:t xml:space="preserve">פרטים של </w:t>
-      </w:r>
-      <w:r>
-        <w:rPr>
-          <w:rFonts w:hint="cs"/>
-          <w:rtl/>
-        </w:rPr>
-        <w:t xml:space="preserve">מוצר מהמלאי </w:t>
-      </w:r>
-      <w:r>
-        <w:rPr>
-          <w:rFonts w:hint="cs"/>
-          <w:rtl/>
-        </w:rPr>
-        <w:t>והמוצר</w:t>
-      </w:r>
-      <w:r>
-        <w:rPr>
-          <w:rFonts w:hint="cs"/>
-          <w:rtl/>
-        </w:rPr>
-        <w:t xml:space="preserve"> מתעדכן</w:t>
-      </w:r>
-      <w:r>
-        <w:rPr>
-          <w:rFonts w:cs="Arial" w:hint="cs"/>
-          <w:rtl/>
-        </w:rPr>
-        <w:t>.</w:t>
-      </w:r>
-    </w:p>
-    <w:p>
-      <w:pPr>
-        <w:pStyle w:val="a3"/>
-      </w:pPr>
-      <w:r>
-        <w:rPr>
-          <w:rFonts w:cs="Arial"/>
-          <w:rtl/>
-        </w:rPr>
-        <w:tab/>
-      </w:r>
-      <w:r>
-        <w:rPr>
-          <w:rFonts w:cs="Arial" w:hint="cs"/>
-          <w:rtl/>
-        </w:rPr>
-        <w:t>-</w:t>
-      </w:r>
-      <w:r>
-        <w:rPr>
-          <w:rFonts w:cs="Arial" w:hint="cs"/>
-          <w:u w:val="single"/>
-          <w:rtl/>
-        </w:rPr>
-        <w:t xml:space="preserve"> מקרה רע: </w:t>
-      </w:r>
-      <w:r>
-        <w:rPr>
-          <w:rFonts w:hint="cs"/>
-          <w:rtl/>
-        </w:rPr>
-        <w:t xml:space="preserve"> </w:t>
-      </w:r>
-      <w:r>
-        <w:rPr>
-          <w:rtl/>
-        </w:rPr>
-        <w:t xml:space="preserve">בעל-חנות </w:t>
-      </w:r>
-      <w:r>
-        <w:rPr>
-          <w:rFonts w:hint="cs"/>
-          <w:rtl/>
-        </w:rPr>
-        <w:t xml:space="preserve">משנה פרטים של מוצר מהמלאי והמוצר </w:t>
-      </w:r>
-      <w:r>
-        <w:rPr>
-          <w:rFonts w:hint="cs"/>
-          <w:rtl/>
-        </w:rPr>
-        <w:t xml:space="preserve">לא </w:t>
-      </w:r>
-      <w:r>
-        <w:rPr>
-          <w:rFonts w:hint="cs"/>
-          <w:rtl/>
-        </w:rPr>
-        <w:t>מתעדכן</w:t>
-      </w:r>
-      <w:r>
-        <w:rPr>
-          <w:rFonts w:cs="Arial" w:hint="cs"/>
-          <w:rtl/>
-        </w:rPr>
-        <w:t>.</w:t>
-      </w:r>
-    </w:p>
-    <w:p>
-      <w:pPr>
-        <w:pStyle w:val="a3"/>
+        <w:pStyle w:val="ListParagraph"/>
         <w:numPr>
           <w:ilvl w:val="1"/>
           <w:numId w:val="6"/>
@@ -3954,10 +3644,9 @@
     </w:p>
     <w:p>
       <w:pPr>
-        <w:pStyle w:val="a3"/>
+        <w:pStyle w:val="ListParagraph"/>
         <w:ind w:left="1440"/>
         <w:rPr>
-          <w:rFonts w:hint="cs"/>
           <w:rtl/>
         </w:rPr>
       </w:pPr>
@@ -4036,7 +3725,7 @@
     </w:p>
     <w:p>
       <w:pPr>
-        <w:pStyle w:val="a3"/>
+        <w:pStyle w:val="ListParagraph"/>
         <w:ind w:left="1440"/>
       </w:pPr>
       <w:r>
@@ -4101,26 +3790,12 @@
           <w:rFonts w:hint="cs"/>
           <w:rtl/>
         </w:rPr>
-        <w:t xml:space="preserve">והמדיניות </w:t>
-      </w:r>
-      <w:r>
-        <w:rPr>
-          <w:rFonts w:hint="cs"/>
-          <w:rtl/>
-        </w:rPr>
-        <w:t xml:space="preserve">לא </w:t>
-      </w:r>
-      <w:r>
-        <w:rPr>
-          <w:rFonts w:hint="cs"/>
-          <w:rtl/>
-        </w:rPr>
-        <w:t>מתעדכנת</w:t>
-      </w:r>
-    </w:p>
-    <w:p>
-      <w:pPr>
-        <w:pStyle w:val="a3"/>
+        <w:t>והמדיניות לא מתעדכנת</w:t>
+      </w:r>
+    </w:p>
+    <w:p>
+      <w:pPr>
+        <w:pStyle w:val="ListParagraph"/>
         <w:numPr>
           <w:ilvl w:val="1"/>
           <w:numId w:val="11"/>
@@ -4142,10 +3817,9 @@
     </w:p>
     <w:p>
       <w:pPr>
-        <w:pStyle w:val="a3"/>
+        <w:pStyle w:val="ListParagraph"/>
         <w:ind w:left="1440"/>
         <w:rPr>
-          <w:rFonts w:hint="cs"/>
           <w:rtl/>
         </w:rPr>
       </w:pPr>
@@ -4235,10 +3909,9 @@
     </w:p>
     <w:p>
       <w:pPr>
-        <w:pStyle w:val="a3"/>
+        <w:pStyle w:val="ListParagraph"/>
         <w:ind w:left="1440"/>
         <w:rPr>
-          <w:rFonts w:hint="cs"/>
           <w:rtl/>
         </w:rPr>
       </w:pPr>
@@ -4301,26 +3974,13 @@
           <w:rFonts w:hint="cs"/>
           <w:rtl/>
         </w:rPr>
-        <w:t xml:space="preserve"> להיות בעל חנות </w:t>
-      </w:r>
-      <w:r>
-        <w:rPr>
-          <w:rFonts w:hint="cs"/>
-          <w:rtl/>
-        </w:rPr>
-        <w:t>כאשר הוא כבר</w:t>
-      </w:r>
-      <w:r>
-        <w:rPr>
-          <w:rtl/>
-        </w:rPr>
-        <w:t xml:space="preserve"> </w:t>
-      </w:r>
-      <w:r>
-        <w:rPr>
-          <w:rtl/>
-        </w:rPr>
-        <w:t>בעל-הח</w:t>
+        <w:t xml:space="preserve"> להיות בעל חנות כאשר הוא כבר</w:t>
+      </w:r>
+      <w:r>
+        <w:rPr>
+          <w:rtl/>
+        </w:rPr>
+        <w:t xml:space="preserve"> בעל-הח</w:t>
       </w:r>
       <w:r>
         <w:rPr>
@@ -4332,7 +3992,7 @@
     </w:p>
     <w:p>
       <w:pPr>
-        <w:pStyle w:val="a3"/>
+        <w:pStyle w:val="ListParagraph"/>
         <w:numPr>
           <w:ilvl w:val="1"/>
           <w:numId w:val="12"/>
@@ -4354,7 +4014,7 @@
     </w:p>
     <w:p>
       <w:pPr>
-        <w:pStyle w:val="a3"/>
+        <w:pStyle w:val="ListParagraph"/>
         <w:ind w:left="1440"/>
       </w:pPr>
       <w:r>
@@ -4425,21 +4085,7 @@
           <w:rFonts w:hint="cs"/>
           <w:rtl/>
         </w:rPr>
-        <w:t xml:space="preserve"> להיות </w:t>
-      </w:r>
-      <w:r>
-        <w:rPr>
-          <w:rFonts w:hint="cs"/>
-          <w:rtl/>
-        </w:rPr>
-        <w:t>מנהל</w:t>
-      </w:r>
-      <w:r>
-        <w:rPr>
-          <w:rFonts w:hint="cs"/>
-          <w:rtl/>
-        </w:rPr>
-        <w:t xml:space="preserve"> חנות </w:t>
+        <w:t xml:space="preserve"> להיות מנהל חנות </w:t>
       </w:r>
       <w:r>
         <w:rPr>
@@ -4470,7 +4116,7 @@
     </w:p>
     <w:p>
       <w:pPr>
-        <w:pStyle w:val="a3"/>
+        <w:pStyle w:val="ListParagraph"/>
         <w:ind w:left="1440"/>
         <w:rPr>
           <w:rtl/>
@@ -4535,33 +4181,13 @@
           <w:rFonts w:hint="cs"/>
           <w:rtl/>
         </w:rPr>
-        <w:t xml:space="preserve"> להיות </w:t>
-      </w:r>
-      <w:r>
-        <w:rPr>
-          <w:rFonts w:hint="cs"/>
-          <w:rtl/>
-        </w:rPr>
-        <w:t>מנהל</w:t>
-      </w:r>
-      <w:r>
-        <w:rPr>
-          <w:rFonts w:hint="cs"/>
-          <w:rtl/>
-        </w:rPr>
-        <w:t xml:space="preserve"> חנות כאשר הוא כבר</w:t>
-      </w:r>
-      <w:r>
-        <w:rPr>
-          <w:rtl/>
-        </w:rPr>
-        <w:t xml:space="preserve"> </w:t>
-      </w:r>
-      <w:r>
-        <w:rPr>
-          <w:rtl/>
-        </w:rPr>
-        <w:t>בעל</w:t>
+        <w:t xml:space="preserve"> להיות מנהל חנות כאשר הוא כבר</w:t>
+      </w:r>
+      <w:r>
+        <w:rPr>
+          <w:rtl/>
+        </w:rPr>
+        <w:t xml:space="preserve"> בעל</w:t>
       </w:r>
       <w:r>
         <w:rPr>
@@ -4586,13 +4212,19 @@
     </w:p>
     <w:p>
       <w:pPr>
-        <w:pStyle w:val="a3"/>
+        <w:pStyle w:val="ListParagraph"/>
         <w:ind w:left="1440"/>
       </w:pPr>
     </w:p>
     <w:p>
       <w:pPr>
-        <w:pStyle w:val="a3"/>
+        <w:pStyle w:val="ListParagraph"/>
+        <w:ind w:left="1440"/>
+      </w:pPr>
+    </w:p>
+    <w:p>
+      <w:pPr>
+        <w:pStyle w:val="ListParagraph"/>
         <w:numPr>
           <w:ilvl w:val="1"/>
           <w:numId w:val="12"/>
@@ -4624,7 +4256,7 @@
     </w:p>
     <w:p>
       <w:pPr>
-        <w:pStyle w:val="a3"/>
+        <w:pStyle w:val="ListParagraph"/>
         <w:ind w:left="1440"/>
       </w:pPr>
       <w:r>
@@ -4688,18 +4320,12 @@
         <w:rPr>
           <w:rtl/>
         </w:rPr>
-        <w:t xml:space="preserve"> את אפשרויות הניהול </w:t>
-      </w:r>
-      <w:r>
-        <w:rPr>
-          <w:rtl/>
-        </w:rPr>
-        <w:t>עבור מנהל שהוא מינה.</w:t>
-      </w:r>
-    </w:p>
-    <w:p>
-      <w:pPr>
-        <w:pStyle w:val="a3"/>
+        <w:t xml:space="preserve"> את אפשרויות הניהול עבור מנהל שהוא מינה.</w:t>
+      </w:r>
+    </w:p>
+    <w:p>
+      <w:pPr>
+        <w:pStyle w:val="ListParagraph"/>
         <w:ind w:left="1440"/>
         <w:rPr>
           <w:rtl/>
@@ -4817,7 +4443,7 @@
     </w:p>
     <w:p>
       <w:pPr>
-        <w:pStyle w:val="a3"/>
+        <w:pStyle w:val="ListParagraph"/>
         <w:ind w:left="1440"/>
       </w:pPr>
       <w:r>
@@ -4900,11 +4526,8 @@
     </w:p>
     <w:p>
       <w:pPr>
-        <w:pStyle w:val="a3"/>
+        <w:pStyle w:val="ListParagraph"/>
         <w:ind w:left="1440"/>
-        <w:rPr>
-          <w:rFonts w:hint="cs"/>
-        </w:rPr>
       </w:pPr>
       <w:r>
         <w:rPr>
@@ -4976,7 +4599,7 @@
     </w:p>
     <w:p>
       <w:pPr>
-        <w:pStyle w:val="a3"/>
+        <w:pStyle w:val="ListParagraph"/>
         <w:numPr>
           <w:ilvl w:val="1"/>
           <w:numId w:val="14"/>
@@ -4998,7 +4621,7 @@
     </w:p>
     <w:p>
       <w:pPr>
-        <w:pStyle w:val="a3"/>
+        <w:pStyle w:val="ListParagraph"/>
         <w:ind w:left="1440"/>
       </w:pPr>
       <w:r>
@@ -5061,7 +4684,7 @@
     </w:p>
     <w:p>
       <w:pPr>
-        <w:pStyle w:val="a3"/>
+        <w:pStyle w:val="ListParagraph"/>
         <w:ind w:left="1440"/>
       </w:pPr>
       <w:r>
@@ -5119,16 +4742,7 @@
           <w:bCs/>
           <w:rtl/>
         </w:rPr>
-        <w:t xml:space="preserve">לא </w:t>
-      </w:r>
-      <w:r>
-        <w:rPr>
-          <w:rFonts w:hint="cs"/>
-          <w:b/>
-          <w:bCs/>
-          <w:rtl/>
-        </w:rPr>
-        <w:t>תקין</w:t>
+        <w:t>לא תקין</w:t>
       </w:r>
       <w:r>
         <w:rPr>
@@ -5140,7 +4754,7 @@
     </w:p>
     <w:p>
       <w:pPr>
-        <w:pStyle w:val="a3"/>
+        <w:pStyle w:val="ListParagraph"/>
         <w:numPr>
           <w:ilvl w:val="1"/>
           <w:numId w:val="15"/>
@@ -5162,7 +4776,7 @@
     </w:p>
     <w:p>
       <w:pPr>
-        <w:pStyle w:val="a3"/>
+        <w:pStyle w:val="ListParagraph"/>
         <w:ind w:left="1440"/>
       </w:pPr>
       <w:r>
@@ -5197,7 +4811,7 @@
     </w:p>
     <w:p>
       <w:pPr>
-        <w:pStyle w:val="a3"/>
+        <w:pStyle w:val="ListParagraph"/>
         <w:ind w:left="1440"/>
         <w:rPr>
           <w:rtl/>
@@ -5235,15 +4849,15 @@
     </w:p>
     <w:p>
       <w:pPr>
-        <w:pStyle w:val="a3"/>
-        <w:rPr>
-          <w:rtl/>
-        </w:rPr>
-      </w:pPr>
-    </w:p>
-    <w:p>
-      <w:pPr>
-        <w:pStyle w:val="a3"/>
+        <w:pStyle w:val="ListParagraph"/>
+        <w:rPr>
+          <w:rtl/>
+        </w:rPr>
+      </w:pPr>
+    </w:p>
+    <w:p>
+      <w:pPr>
+        <w:pStyle w:val="ListParagraph"/>
         <w:numPr>
           <w:ilvl w:val="0"/>
           <w:numId w:val="16"/>
@@ -5268,21 +4882,12 @@
           <w:bCs/>
           <w:rtl/>
         </w:rPr>
-        <w:t xml:space="preserve">של </w:t>
-      </w:r>
-      <w:r>
-        <w:rPr>
-          <w:rFonts w:cs="Arial"/>
-          <w:b/>
-          <w:bCs/>
-          <w:rtl/>
-        </w:rPr>
-        <w:t>מבקר-מנוי בתפקידו כמנהל מערכת המסחר:</w:t>
-      </w:r>
-    </w:p>
-    <w:p>
-      <w:pPr>
-        <w:pStyle w:val="a3"/>
+        <w:t>של מבקר-מנוי בתפקידו כמנהל מערכת המסחר:</w:t>
+      </w:r>
+    </w:p>
+    <w:p>
+      <w:pPr>
+        <w:pStyle w:val="ListParagraph"/>
         <w:numPr>
           <w:ilvl w:val="1"/>
           <w:numId w:val="17"/>
@@ -5313,10 +4918,9 @@
     </w:p>
     <w:p>
       <w:pPr>
-        <w:pStyle w:val="a3"/>
+        <w:pStyle w:val="ListParagraph"/>
         <w:ind w:left="1440"/>
         <w:rPr>
-          <w:rFonts w:hint="cs"/>
           <w:rtl/>
         </w:rPr>
       </w:pPr>
@@ -5368,13 +4972,7 @@
         <w:rPr>
           <w:rtl/>
         </w:rPr>
-        <w:t xml:space="preserve">בקש </w:t>
-      </w:r>
-      <w:r>
-        <w:rPr>
-          <w:rtl/>
-        </w:rPr>
-        <w:t>לקבל מידע על היסטוריית רכישות של קונים וחנויות</w:t>
+        <w:t>בקש לקבל מידע על היסטוריית רכישות של קונים וחנויות</w:t>
       </w:r>
       <w:r>
         <w:rPr>
@@ -5390,12 +4988,10 @@
         </w:rPr>
         <w:t>ומקבל מידע תקין.</w:t>
       </w:r>
-      <w:bookmarkStart w:id="0" w:name="_GoBack"/>
-      <w:bookmarkEnd w:id="0"/>
-    </w:p>
-    <w:p>
-      <w:pPr>
-        <w:pStyle w:val="a3"/>
+    </w:p>
+    <w:p>
+      <w:pPr>
+        <w:pStyle w:val="ListParagraph"/>
         <w:ind w:left="1440"/>
         <w:rPr>
           <w:rtl/>
@@ -5456,16 +5052,7 @@
           <w:bCs/>
           <w:rtl/>
         </w:rPr>
-        <w:t xml:space="preserve">מידע </w:t>
-      </w:r>
-      <w:r>
-        <w:rPr>
-          <w:rFonts w:hint="cs"/>
-          <w:b/>
-          <w:bCs/>
-          <w:rtl/>
-        </w:rPr>
-        <w:t>לא נכון</w:t>
+        <w:t>מידע לא נכון</w:t>
       </w:r>
       <w:r>
         <w:rPr>
@@ -5477,7 +5064,7 @@
     </w:p>
     <w:p>
       <w:pPr>
-        <w:pStyle w:val="a3"/>
+        <w:pStyle w:val="ListParagraph"/>
         <w:ind w:left="1095"/>
         <w:rPr>
           <w:b/>
@@ -5489,16 +5076,15 @@
     <w:p>
       <w:pPr>
         <w:rPr>
-          <w:rFonts w:hint="cs"/>
-          <w:b/>
-          <w:bCs/>
-          <w:rtl/>
-        </w:rPr>
-      </w:pPr>
-    </w:p>
-    <w:p>
-      <w:pPr>
-        <w:pStyle w:val="a3"/>
+          <w:b/>
+          <w:bCs/>
+          <w:rtl/>
+        </w:rPr>
+      </w:pPr>
+    </w:p>
+    <w:p>
+      <w:pPr>
+        <w:pStyle w:val="ListParagraph"/>
         <w:ind w:left="1440"/>
         <w:rPr>
           <w:b/>
@@ -5509,7 +5095,7 @@
     </w:p>
     <w:p>
       <w:pPr>
-        <w:pStyle w:val="a3"/>
+        <w:pStyle w:val="ListParagraph"/>
         <w:ind w:left="1440"/>
         <w:rPr>
           <w:b/>
@@ -5519,7 +5105,7 @@
     </w:p>
     <w:p>
       <w:pPr>
-        <w:pStyle w:val="a3"/>
+        <w:pStyle w:val="ListParagraph"/>
         <w:ind w:left="1440"/>
         <w:rPr>
           <w:rtl/>
@@ -5528,16 +5114,16 @@
     </w:p>
     <w:p>
       <w:pPr>
-        <w:pStyle w:val="a3"/>
-        <w:rPr>
-          <w:b/>
-          <w:bCs/>
-        </w:rPr>
-      </w:pPr>
-    </w:p>
-    <w:p>
-      <w:pPr>
-        <w:pStyle w:val="a3"/>
+        <w:pStyle w:val="ListParagraph"/>
+        <w:rPr>
+          <w:b/>
+          <w:bCs/>
+        </w:rPr>
+      </w:pPr>
+    </w:p>
+    <w:p>
+      <w:pPr>
+        <w:pStyle w:val="ListParagraph"/>
         <w:ind w:left="1440"/>
         <w:rPr>
           <w:rtl/>
@@ -5547,45 +5133,615 @@
     <w:p>
       <w:pPr>
         <w:rPr>
-          <w:rFonts w:hint="cs"/>
-          <w:b/>
-          <w:bCs/>
-        </w:rPr>
-      </w:pPr>
-    </w:p>
-    <w:p>
-      <w:pPr>
-        <w:pStyle w:val="a3"/>
-        <w:rPr>
-          <w:b/>
-          <w:bCs/>
-        </w:rPr>
-      </w:pPr>
-    </w:p>
-    <w:p>
-      <w:pPr>
-        <w:rPr>
-          <w:rFonts w:hint="cs"/>
-          <w:rtl/>
-        </w:rPr>
-      </w:pPr>
-    </w:p>
-    <w:p>
-      <w:pPr>
-        <w:rPr>
-          <w:u w:val="single"/>
-          <w:rtl/>
-        </w:rPr>
-      </w:pPr>
-    </w:p>
-    <w:p>
-      <w:pPr>
-        <w:pStyle w:val="a3"/>
+          <w:b/>
+          <w:bCs/>
+        </w:rPr>
+      </w:pPr>
+    </w:p>
+    <w:p>
+      <w:pPr>
+        <w:pStyle w:val="ListParagraph"/>
+        <w:rPr>
+          <w:b/>
+          <w:bCs/>
+        </w:rPr>
+      </w:pPr>
+    </w:p>
+    <w:p>
+      <w:pPr>
+        <w:rPr>
+          <w:rtl/>
+        </w:rPr>
+      </w:pPr>
+    </w:p>
+    <w:p>
+      <w:pPr>
+        <w:rPr>
+          <w:u w:val="single"/>
+          <w:rtl/>
+        </w:rPr>
+      </w:pPr>
+    </w:p>
+    <w:p>
+      <w:pPr>
+        <w:pStyle w:val="ListParagraph"/>
         <w:rPr>
           <w:sz w:val="20"/>
           <w:szCs w:val="20"/>
         </w:rPr>
       </w:pPr>
+    </w:p>
+    <w:p>
+      <w:pPr>
+        <w:pStyle w:val="ListParagraph"/>
+        <w:rPr>
+          <w:sz w:val="20"/>
+          <w:szCs w:val="20"/>
+        </w:rPr>
+      </w:pPr>
+    </w:p>
+    <w:p>
+      <w:pPr>
+        <w:pStyle w:val="ListParagraph"/>
+        <w:rPr>
+          <w:sz w:val="20"/>
+          <w:szCs w:val="20"/>
+        </w:rPr>
+      </w:pPr>
+    </w:p>
+    <w:p>
+      <w:pPr>
+        <w:pStyle w:val="ListParagraph"/>
+        <w:rPr>
+          <w:sz w:val="20"/>
+          <w:szCs w:val="20"/>
+        </w:rPr>
+      </w:pPr>
+    </w:p>
+    <w:p>
+      <w:pPr>
+        <w:pStyle w:val="ListParagraph"/>
+        <w:rPr>
+          <w:sz w:val="20"/>
+          <w:szCs w:val="20"/>
+        </w:rPr>
+      </w:pPr>
+    </w:p>
+    <w:p>
+      <w:pPr>
+        <w:pStyle w:val="ListParagraph"/>
+        <w:rPr>
+          <w:sz w:val="20"/>
+          <w:szCs w:val="20"/>
+        </w:rPr>
+      </w:pPr>
+    </w:p>
+    <w:p>
+      <w:pPr>
+        <w:pStyle w:val="ListParagraph"/>
+        <w:rPr>
+          <w:sz w:val="20"/>
+          <w:szCs w:val="20"/>
+        </w:rPr>
+      </w:pPr>
+    </w:p>
+    <w:p>
+      <w:pPr>
+        <w:pStyle w:val="ListParagraph"/>
+        <w:rPr>
+          <w:sz w:val="20"/>
+          <w:szCs w:val="20"/>
+        </w:rPr>
+      </w:pPr>
+    </w:p>
+    <w:p>
+      <w:pPr>
+        <w:rPr>
+          <w:sz w:val="26"/>
+          <w:szCs w:val="26"/>
+          <w:u w:val="single"/>
+          <w:rtl/>
+        </w:rPr>
+      </w:pPr>
+      <w:r>
+        <w:rPr>
+          <w:rFonts w:hint="cs"/>
+          <w:sz w:val="26"/>
+          <w:szCs w:val="26"/>
+          <w:u w:val="single"/>
+          <w:rtl/>
+        </w:rPr>
+        <w:lastRenderedPageBreak/>
+        <w:t>מילון מונחים</w:t>
+      </w:r>
+      <w:r>
+        <w:rPr>
+          <w:rFonts w:hint="cs"/>
+          <w:sz w:val="26"/>
+          <w:szCs w:val="26"/>
+          <w:u w:val="single"/>
+          <w:rtl/>
+        </w:rPr>
+        <w:t>:</w:t>
+      </w:r>
+    </w:p>
+    <w:p>
+      <w:pPr>
+        <w:rPr>
+          <w:rtl/>
+        </w:rPr>
+      </w:pPr>
+      <w:r>
+        <w:rPr>
+          <w:rFonts w:hint="cs"/>
+          <w:rtl/>
+        </w:rPr>
+        <w:t xml:space="preserve">מערכת מסחר </w:t>
+      </w:r>
+      <w:r>
+        <w:rPr>
+          <w:rtl/>
+        </w:rPr>
+        <w:t>–</w:t>
+      </w:r>
+      <w:r>
+        <w:rPr>
+          <w:rFonts w:hint="cs"/>
+          <w:rtl/>
+        </w:rPr>
+        <w:t xml:space="preserve"> המערכת שמנהלת את השוק.</w:t>
+      </w:r>
+      <w:r>
+        <w:rPr>
+          <w:rtl/>
+        </w:rPr>
+        <w:br/>
+      </w:r>
+      <w:r>
+        <w:rPr>
+          <w:rFonts w:hint="cs"/>
+          <w:rtl/>
+        </w:rPr>
+        <w:t xml:space="preserve">משתמש </w:t>
+      </w:r>
+      <w:r>
+        <w:rPr>
+          <w:rtl/>
+        </w:rPr>
+        <w:t>–</w:t>
+      </w:r>
+      <w:r>
+        <w:rPr>
+          <w:rFonts w:hint="cs"/>
+          <w:rtl/>
+        </w:rPr>
+        <w:t xml:space="preserve"> מונח עבור קליינט של </w:t>
+      </w:r>
+      <w:r>
+        <w:rPr>
+          <w:rFonts w:hint="cs"/>
+          <w:rtl/>
+        </w:rPr>
+        <w:t>מערכת המסחר</w:t>
+      </w:r>
+      <w:r>
+        <w:rPr>
+          <w:rFonts w:hint="cs"/>
+          <w:rtl/>
+        </w:rPr>
+        <w:t>.</w:t>
+      </w:r>
+      <w:r>
+        <w:rPr>
+          <w:rtl/>
+        </w:rPr>
+        <w:br/>
+      </w:r>
+      <w:r>
+        <w:rPr>
+          <w:rFonts w:hint="cs"/>
+          <w:rtl/>
+        </w:rPr>
+        <w:t>מבקר</w:t>
+      </w:r>
+      <w:r>
+        <w:rPr>
+          <w:rFonts w:hint="cs"/>
+          <w:rtl/>
+        </w:rPr>
+        <w:t xml:space="preserve"> </w:t>
+      </w:r>
+      <w:r>
+        <w:rPr>
+          <w:rtl/>
+        </w:rPr>
+        <w:t>–</w:t>
+      </w:r>
+      <w:r>
+        <w:rPr>
+          <w:rFonts w:hint="cs"/>
+          <w:rtl/>
+        </w:rPr>
+        <w:t xml:space="preserve"> משתמש שנכנס </w:t>
+      </w:r>
+      <w:r>
+        <w:rPr>
+          <w:rFonts w:hint="cs"/>
+          <w:rtl/>
+        </w:rPr>
+        <w:t>מערכת המסחר</w:t>
+      </w:r>
+      <w:r>
+        <w:rPr>
+          <w:rFonts w:hint="cs"/>
+          <w:rtl/>
+        </w:rPr>
+        <w:t>.</w:t>
+      </w:r>
+      <w:r>
+        <w:rPr>
+          <w:rtl/>
+        </w:rPr>
+        <w:br/>
+      </w:r>
+      <w:r>
+        <w:rPr>
+          <w:rFonts w:hint="cs"/>
+          <w:rtl/>
+        </w:rPr>
+        <w:t xml:space="preserve">מנוי </w:t>
+      </w:r>
+      <w:r>
+        <w:rPr>
+          <w:rtl/>
+        </w:rPr>
+        <w:t>–</w:t>
+      </w:r>
+      <w:r>
+        <w:rPr>
+          <w:rFonts w:hint="cs"/>
+          <w:rtl/>
+        </w:rPr>
+        <w:t xml:space="preserve"> משתמש </w:t>
+      </w:r>
+      <w:r>
+        <w:rPr>
+          <w:rFonts w:hint="cs"/>
+          <w:b/>
+          <w:bCs/>
+          <w:rtl/>
+        </w:rPr>
+        <w:t>שנרשם</w:t>
+      </w:r>
+      <w:r>
+        <w:rPr>
+          <w:rFonts w:hint="cs"/>
+          <w:rtl/>
+        </w:rPr>
+        <w:t xml:space="preserve"> </w:t>
+      </w:r>
+      <w:r>
+        <w:rPr>
+          <w:rFonts w:hint="cs"/>
+          <w:rtl/>
+        </w:rPr>
+        <w:t>מערכת המסחר</w:t>
+      </w:r>
+      <w:r>
+        <w:rPr>
+          <w:rFonts w:hint="cs"/>
+          <w:rtl/>
+        </w:rPr>
+        <w:t>.</w:t>
+      </w:r>
+      <w:r>
+        <w:rPr>
+          <w:rtl/>
+        </w:rPr>
+        <w:br/>
+      </w:r>
+      <w:r>
+        <w:rPr>
+          <w:rFonts w:hint="cs"/>
+          <w:rtl/>
+        </w:rPr>
+        <w:t xml:space="preserve">מנהל מערכת מסחר </w:t>
+      </w:r>
+      <w:r>
+        <w:rPr>
+          <w:rtl/>
+        </w:rPr>
+        <w:t>–</w:t>
+      </w:r>
+      <w:r>
+        <w:rPr>
+          <w:rFonts w:hint="cs"/>
+          <w:rtl/>
+        </w:rPr>
+        <w:t xml:space="preserve"> משתמש שמנהל את </w:t>
+      </w:r>
+      <w:r>
+        <w:rPr>
+          <w:rFonts w:hint="cs"/>
+          <w:rtl/>
+        </w:rPr>
+        <w:t xml:space="preserve">מערכת המסחר </w:t>
+      </w:r>
+      <w:r>
+        <w:rPr>
+          <w:rFonts w:hint="cs"/>
+          <w:rtl/>
+        </w:rPr>
+        <w:t>כול</w:t>
+      </w:r>
+      <w:r>
+        <w:rPr>
+          <w:rFonts w:hint="cs"/>
+          <w:rtl/>
+        </w:rPr>
+        <w:t>ה</w:t>
+      </w:r>
+      <w:r>
+        <w:rPr>
+          <w:rFonts w:hint="cs"/>
+          <w:rtl/>
+        </w:rPr>
+        <w:t>.</w:t>
+      </w:r>
+      <w:r>
+        <w:rPr>
+          <w:rtl/>
+        </w:rPr>
+        <w:br/>
+      </w:r>
+      <w:r>
+        <w:rPr>
+          <w:rFonts w:hint="cs"/>
+          <w:rtl/>
+        </w:rPr>
+        <w:t xml:space="preserve">מנהל חנות </w:t>
+      </w:r>
+      <w:r>
+        <w:rPr>
+          <w:rtl/>
+        </w:rPr>
+        <w:t>–</w:t>
+      </w:r>
+      <w:r>
+        <w:rPr>
+          <w:rFonts w:hint="cs"/>
+          <w:rtl/>
+        </w:rPr>
+        <w:t xml:space="preserve"> משתמש עם הרשאות</w:t>
+      </w:r>
+      <w:r>
+        <w:rPr>
+          <w:rFonts w:hint="cs"/>
+          <w:rtl/>
+        </w:rPr>
+        <w:t xml:space="preserve"> חלקיות/מלאות</w:t>
+      </w:r>
+      <w:r>
+        <w:rPr>
+          <w:rFonts w:hint="cs"/>
+          <w:rtl/>
+        </w:rPr>
+        <w:t xml:space="preserve"> לביצוע פעולות בחנות מסחר</w:t>
+      </w:r>
+      <w:r>
+        <w:rPr>
+          <w:rFonts w:hint="cs"/>
+          <w:rtl/>
+        </w:rPr>
+        <w:t>.</w:t>
+      </w:r>
+      <w:r>
+        <w:rPr>
+          <w:rtl/>
+        </w:rPr>
+        <w:br/>
+      </w:r>
+      <w:r>
+        <w:rPr>
+          <w:rFonts w:hint="cs"/>
+          <w:rtl/>
+        </w:rPr>
+        <w:t xml:space="preserve">בעל חנות </w:t>
+      </w:r>
+      <w:r>
+        <w:rPr>
+          <w:rtl/>
+        </w:rPr>
+        <w:t>–</w:t>
+      </w:r>
+      <w:r>
+        <w:rPr>
+          <w:rFonts w:hint="cs"/>
+          <w:rtl/>
+        </w:rPr>
+        <w:t xml:space="preserve"> מנהל חנות עם כל ההרשאות לביצוע פעולות בחנות</w:t>
+      </w:r>
+      <w:r>
+        <w:rPr>
+          <w:rFonts w:hint="cs"/>
+          <w:rtl/>
+        </w:rPr>
+        <w:t>.</w:t>
+      </w:r>
+      <w:r>
+        <w:rPr>
+          <w:rtl/>
+        </w:rPr>
+        <w:br/>
+      </w:r>
+      <w:r>
+        <w:rPr>
+          <w:rFonts w:hint="cs"/>
+          <w:rtl/>
+        </w:rPr>
+        <w:t xml:space="preserve">מוכר </w:t>
+      </w:r>
+      <w:r>
+        <w:rPr>
+          <w:rtl/>
+        </w:rPr>
+        <w:t>–</w:t>
+      </w:r>
+      <w:r>
+        <w:rPr>
+          <w:rFonts w:hint="cs"/>
+          <w:rtl/>
+        </w:rPr>
+        <w:t xml:space="preserve"> מונח כללי עבור בעל/מנהל חנות.</w:t>
+      </w:r>
+      <w:r>
+        <w:rPr>
+          <w:rtl/>
+        </w:rPr>
+        <w:br/>
+      </w:r>
+    </w:p>
+    <w:p>
+      <w:pPr>
+        <w:rPr>
+          <w:rtl/>
+        </w:rPr>
+      </w:pPr>
+      <w:r>
+        <w:rPr>
+          <w:rFonts w:hint="cs"/>
+          <w:noProof/>
+        </w:rPr>
+        <w:lastRenderedPageBreak/>
+        <w:drawing>
+          <wp:inline distT="0" distB="0" distL="0" distR="0" wp14:anchorId="748D3647" wp14:editId="57869ED1">
+            <wp:extent cx="2870200" cy="8849995"/>
+            <wp:effectExtent l="0" t="0" r="6350" b="8255"/>
+            <wp:docPr id="2" name="Picture 2"/>
+            <wp:cNvGraphicFramePr>
+              <a:graphicFrameLocks xmlns:a="http://schemas.openxmlformats.org/drawingml/2006/main" noChangeAspect="1"/>
+            </wp:cNvGraphicFramePr>
+            <a:graphic xmlns:a="http://schemas.openxmlformats.org/drawingml/2006/main">
+              <a:graphicData uri="http://schemas.openxmlformats.org/drawingml/2006/picture">
+                <pic:pic xmlns:pic="http://schemas.openxmlformats.org/drawingml/2006/picture">
+                  <pic:nvPicPr>
+                    <pic:cNvPr id="0" name="Picture 2"/>
+                    <pic:cNvPicPr>
+                      <a:picLocks noChangeAspect="1" noChangeArrowheads="1"/>
+                    </pic:cNvPicPr>
+                  </pic:nvPicPr>
+                  <pic:blipFill>
+                    <a:blip r:embed="rId5" cstate="print">
+                      <a:extLst>
+                        <a:ext uri="{28A0092B-C50C-407E-A947-70E740481C1C}">
+                          <a14:useLocalDpi xmlns:a14="http://schemas.microsoft.com/office/drawing/2010/main" val="0"/>
+                        </a:ext>
+                      </a:extLst>
+                    </a:blip>
+                    <a:srcRect/>
+                    <a:stretch>
+                      <a:fillRect/>
+                    </a:stretch>
+                  </pic:blipFill>
+                  <pic:spPr bwMode="auto">
+                    <a:xfrm>
+                      <a:off x="0" y="0"/>
+                      <a:ext cx="2870200" cy="8849995"/>
+                    </a:xfrm>
+                    <a:prstGeom prst="rect">
+                      <a:avLst/>
+                    </a:prstGeom>
+                    <a:noFill/>
+                    <a:ln>
+                      <a:noFill/>
+                    </a:ln>
+                  </pic:spPr>
+                </pic:pic>
+              </a:graphicData>
+            </a:graphic>
+          </wp:inline>
+        </w:drawing>
+      </w:r>
+    </w:p>
+    <w:p>
+      <w:pPr>
+        <w:bidi w:val="0"/>
+        <w:rPr>
+          <w:b/>
+          <w:bCs/>
+          <w:u w:val="single"/>
+        </w:rPr>
+      </w:pPr>
+      <w:r>
+        <w:rPr>
+          <w:b/>
+          <w:bCs/>
+          <w:u w:val="single"/>
+        </w:rPr>
+        <w:lastRenderedPageBreak/>
+        <w:t>System Architecture</w:t>
+      </w:r>
+    </w:p>
+    <w:p>
+      <w:pPr>
+        <w:rPr>
+          <w:rFonts w:hint="cs"/>
+          <w:rtl/>
+        </w:rPr>
+      </w:pPr>
+      <w:r>
+        <w:rPr>
+          <w:noProof/>
+        </w:rPr>
+        <w:drawing>
+          <wp:inline distT="0" distB="0" distL="0" distR="0" wp14:anchorId="3FC50F9D" wp14:editId="45E6D548">
+            <wp:extent cx="4963795" cy="5706110"/>
+            <wp:effectExtent l="0" t="0" r="8255" b="8890"/>
+            <wp:docPr id="3" name="Picture 3"/>
+            <wp:cNvGraphicFramePr>
+              <a:graphicFrameLocks xmlns:a="http://schemas.openxmlformats.org/drawingml/2006/main" noChangeAspect="1"/>
+            </wp:cNvGraphicFramePr>
+            <a:graphic xmlns:a="http://schemas.openxmlformats.org/drawingml/2006/main">
+              <a:graphicData uri="http://schemas.openxmlformats.org/drawingml/2006/picture">
+                <pic:pic xmlns:pic="http://schemas.openxmlformats.org/drawingml/2006/picture">
+                  <pic:nvPicPr>
+                    <pic:cNvPr id="0" name="Picture 3"/>
+                    <pic:cNvPicPr>
+                      <a:picLocks noChangeAspect="1" noChangeArrowheads="1"/>
+                    </pic:cNvPicPr>
+                  </pic:nvPicPr>
+                  <pic:blipFill>
+                    <a:blip r:embed="rId6">
+                      <a:extLst>
+                        <a:ext uri="{28A0092B-C50C-407E-A947-70E740481C1C}">
+                          <a14:useLocalDpi xmlns:a14="http://schemas.microsoft.com/office/drawing/2010/main" val="0"/>
+                        </a:ext>
+                      </a:extLst>
+                    </a:blip>
+                    <a:srcRect/>
+                    <a:stretch>
+                      <a:fillRect/>
+                    </a:stretch>
+                  </pic:blipFill>
+                  <pic:spPr bwMode="auto">
+                    <a:xfrm>
+                      <a:off x="0" y="0"/>
+                      <a:ext cx="4963795" cy="5706110"/>
+                    </a:xfrm>
+                    <a:prstGeom prst="rect">
+                      <a:avLst/>
+                    </a:prstGeom>
+                    <a:noFill/>
+                    <a:ln>
+                      <a:noFill/>
+                    </a:ln>
+                  </pic:spPr>
+                </pic:pic>
+              </a:graphicData>
+            </a:graphic>
+          </wp:inline>
+        </w:drawing>
+      </w:r>
     </w:p>
     <w:sectPr>
       <w:pgSz w:w="11906" w:h="16838"/>
@@ -5600,7 +5756,7 @@
 </file>
 
 <file path=word/numbering.xml><?xml version="1.0" encoding="utf-8"?>
-<w:numbering xmlns:wpc="http://schemas.microsoft.com/office/word/2010/wordprocessingCanvas" xmlns:mc="http://schemas.openxmlformats.org/markup-compatibility/2006" xmlns:o="urn:schemas-microsoft-com:office:office" xmlns:r="http://schemas.openxmlformats.org/officeDocument/2006/relationships" xmlns:m="http://schemas.openxmlformats.org/officeDocument/2006/math" xmlns:v="urn:schemas-microsoft-com:vml" xmlns:wp14="http://schemas.microsoft.com/office/word/2010/wordprocessingDrawing" xmlns:wp="http://schemas.openxmlformats.org/drawingml/2006/wordprocessingDrawing" xmlns:w10="urn:schemas-microsoft-com:office:word" xmlns:w="http://schemas.openxmlformats.org/wordprocessingml/2006/main" xmlns:w14="http://schemas.microsoft.com/office/word/2010/wordml" xmlns:w15="http://schemas.microsoft.com/office/word/2012/wordml" xmlns:wpg="http://schemas.microsoft.com/office/word/2010/wordprocessingGroup" xmlns:wpi="http://schemas.microsoft.com/office/word/2010/wordprocessingInk" xmlns:wne="http://schemas.microsoft.com/office/word/2006/wordml" xmlns:wps="http://schemas.microsoft.com/office/word/2010/wordprocessingShape" mc:Ignorable="w14 w15 wp14">
+<w:numbering xmlns:wpc="http://schemas.microsoft.com/office/word/2010/wordprocessingCanvas" xmlns:cx="http://schemas.microsoft.com/office/drawing/2014/chartex" xmlns:cx1="http://schemas.microsoft.com/office/drawing/2015/9/8/chartex" xmlns:cx2="http://schemas.microsoft.com/office/drawing/2015/10/21/chartex" xmlns:cx3="http://schemas.microsoft.com/office/drawing/2016/5/9/chartex" xmlns:cx4="http://schemas.microsoft.com/office/drawing/2016/5/10/chartex" xmlns:cx5="http://schemas.microsoft.com/office/drawing/2016/5/11/chartex" xmlns:cx6="http://schemas.microsoft.com/office/drawing/2016/5/12/chartex" xmlns:cx7="http://schemas.microsoft.com/office/drawing/2016/5/13/chartex" xmlns:cx8="http://schemas.microsoft.com/office/drawing/2016/5/14/chartex" xmlns:mc="http://schemas.openxmlformats.org/markup-compatibility/2006" xmlns:aink="http://schemas.microsoft.com/office/drawing/2016/ink" xmlns:am3d="http://schemas.microsoft.com/office/drawing/2017/model3d" xmlns:o="urn:schemas-microsoft-com:office:office" xmlns:r="http://schemas.openxmlformats.org/officeDocument/2006/relationships" xmlns:m="http://schemas.openxmlformats.org/officeDocument/2006/math" xmlns:v="urn:schemas-microsoft-com:vml" xmlns:wp14="http://schemas.microsoft.com/office/word/2010/wordprocessingDrawing" xmlns:wp="http://schemas.openxmlformats.org/drawingml/2006/wordprocessingDrawing" xmlns:w10="urn:schemas-microsoft-com:office:word" xmlns:w="http://schemas.openxmlformats.org/wordprocessingml/2006/main" xmlns:w14="http://schemas.microsoft.com/office/word/2010/wordml" xmlns:w15="http://schemas.microsoft.com/office/word/2012/wordml" xmlns:w16cex="http://schemas.microsoft.com/office/word/2018/wordml/cex" xmlns:w16cid="http://schemas.microsoft.com/office/word/2016/wordml/cid" xmlns:w16="http://schemas.microsoft.com/office/word/2018/wordml" xmlns:w16sdtdh="http://schemas.microsoft.com/office/word/2020/wordml/sdtdatahash" xmlns:w16se="http://schemas.microsoft.com/office/word/2015/wordml/symex" xmlns:wpg="http://schemas.microsoft.com/office/word/2010/wordprocessingGroup" xmlns:wpi="http://schemas.microsoft.com/office/word/2010/wordprocessingInk" xmlns:wne="http://schemas.microsoft.com/office/word/2006/wordml" xmlns:wps="http://schemas.microsoft.com/office/word/2010/wordprocessingShape" mc:Ignorable="w14 w15 w16se w16cid w16 w16cex w16sdtdh wp14">
   <w:abstractNum w:abstractNumId="0" w15:restartNumberingAfterBreak="0">
     <w:nsid w:val="06800A4B"/>
     <w:multiLevelType w:val="multilevel"/>
@@ -7457,7 +7613,7 @@
 </file>
 
 <file path=word/styles.xml><?xml version="1.0" encoding="utf-8"?>
-<w:styles xmlns:mc="http://schemas.openxmlformats.org/markup-compatibility/2006" xmlns:r="http://schemas.openxmlformats.org/officeDocument/2006/relationships" xmlns:w="http://schemas.openxmlformats.org/wordprocessingml/2006/main" xmlns:w14="http://schemas.microsoft.com/office/word/2010/wordml" xmlns:w15="http://schemas.microsoft.com/office/word/2012/wordml" mc:Ignorable="w14 w15">
+<w:styles xmlns:mc="http://schemas.openxmlformats.org/markup-compatibility/2006" xmlns:r="http://schemas.openxmlformats.org/officeDocument/2006/relationships" xmlns:w="http://schemas.openxmlformats.org/wordprocessingml/2006/main" xmlns:w14="http://schemas.microsoft.com/office/word/2010/wordml" xmlns:w15="http://schemas.microsoft.com/office/word/2012/wordml" xmlns:w16cex="http://schemas.microsoft.com/office/word/2018/wordml/cex" xmlns:w16cid="http://schemas.microsoft.com/office/word/2016/wordml/cid" xmlns:w16="http://schemas.microsoft.com/office/word/2018/wordml" xmlns:w16sdtdh="http://schemas.microsoft.com/office/word/2020/wordml/sdtdatahash" xmlns:w16se="http://schemas.microsoft.com/office/word/2015/wordml/symex" mc:Ignorable="w14 w15 w16se w16cid w16 w16cex w16sdtdh">
   <w:docDefaults>
     <w:rPrDefault>
       <w:rPr>
@@ -7473,7 +7629,7 @@
       </w:pPr>
     </w:pPrDefault>
   </w:docDefaults>
-  <w:latentStyles w:defLockedState="0" w:defUIPriority="99" w:defSemiHidden="0" w:defUnhideWhenUsed="0" w:defQFormat="0" w:count="371">
+  <w:latentStyles w:defLockedState="0" w:defUIPriority="99" w:defSemiHidden="0" w:defUnhideWhenUsed="0" w:defQFormat="0" w:count="376">
     <w:lsdException w:name="Normal" w:uiPriority="0" w:qFormat="1"/>
     <w:lsdException w:name="heading 1" w:uiPriority="9" w:qFormat="1"/>
     <w:lsdException w:name="heading 2" w:semiHidden="1" w:uiPriority="9" w:unhideWhenUsed="1" w:qFormat="1"/>
@@ -7579,7 +7735,6 @@
     <w:lsdException w:name="HTML Sample" w:semiHidden="1" w:unhideWhenUsed="1"/>
     <w:lsdException w:name="HTML Typewriter" w:semiHidden="1" w:unhideWhenUsed="1"/>
     <w:lsdException w:name="HTML Variable" w:semiHidden="1" w:unhideWhenUsed="1"/>
-    <w:lsdException w:name="Normal Table" w:semiHidden="1" w:unhideWhenUsed="1"/>
     <w:lsdException w:name="annotation subject" w:semiHidden="1" w:unhideWhenUsed="1"/>
     <w:lsdException w:name="No List" w:semiHidden="1" w:unhideWhenUsed="1"/>
     <w:lsdException w:name="Outline List 1" w:semiHidden="1" w:unhideWhenUsed="1"/>
@@ -7622,11 +7777,8 @@
     <w:lsdException w:name="Table Contemporary" w:semiHidden="1" w:unhideWhenUsed="1"/>
     <w:lsdException w:name="Table Elegant" w:semiHidden="1" w:unhideWhenUsed="1"/>
     <w:lsdException w:name="Table Professional" w:semiHidden="1" w:unhideWhenUsed="1"/>
-    <w:lsdException w:name="Table Subtle 1" w:semiHidden="1" w:unhideWhenUsed="1"/>
     <w:lsdException w:name="Table Subtle 2" w:semiHidden="1" w:unhideWhenUsed="1"/>
     <w:lsdException w:name="Table Web 1" w:semiHidden="1" w:unhideWhenUsed="1"/>
-    <w:lsdException w:name="Table Web 2" w:semiHidden="1" w:unhideWhenUsed="1"/>
-    <w:lsdException w:name="Table Web 3" w:semiHidden="1" w:unhideWhenUsed="1"/>
     <w:lsdException w:name="Balloon Text" w:semiHidden="1" w:unhideWhenUsed="1"/>
     <w:lsdException w:name="Table Grid" w:uiPriority="39"/>
     <w:lsdException w:name="Table Theme" w:semiHidden="1" w:unhideWhenUsed="1"/>
@@ -7845,21 +7997,26 @@
     <w:lsdException w:name="List Table 5 Dark Accent 6" w:uiPriority="50"/>
     <w:lsdException w:name="List Table 6 Colorful Accent 6" w:uiPriority="51"/>
     <w:lsdException w:name="List Table 7 Colorful Accent 6" w:uiPriority="52"/>
+    <w:lsdException w:name="Mention" w:semiHidden="1" w:unhideWhenUsed="1"/>
+    <w:lsdException w:name="Smart Hyperlink" w:semiHidden="1" w:unhideWhenUsed="1"/>
+    <w:lsdException w:name="Hashtag" w:semiHidden="1" w:unhideWhenUsed="1"/>
+    <w:lsdException w:name="Unresolved Mention" w:semiHidden="1" w:unhideWhenUsed="1"/>
+    <w:lsdException w:name="Smart Link" w:semiHidden="1" w:unhideWhenUsed="1"/>
   </w:latentStyles>
-  <w:style w:type="paragraph" w:default="1" w:styleId="a">
+  <w:style w:type="paragraph" w:default="1" w:styleId="Normal">
     <w:name w:val="Normal"/>
     <w:qFormat/>
     <w:pPr>
       <w:bidi/>
     </w:pPr>
   </w:style>
-  <w:style w:type="character" w:default="1" w:styleId="a0">
+  <w:style w:type="character" w:default="1" w:styleId="DefaultParagraphFont">
     <w:name w:val="Default Paragraph Font"/>
     <w:uiPriority w:val="1"/>
     <w:semiHidden/>
     <w:unhideWhenUsed/>
   </w:style>
-  <w:style w:type="table" w:default="1" w:styleId="a1">
+  <w:style w:type="table" w:default="1" w:styleId="TableNormal">
     <w:name w:val="Normal Table"/>
     <w:uiPriority w:val="99"/>
     <w:semiHidden/>
@@ -7874,15 +8031,15 @@
       </w:tblCellMar>
     </w:tblPr>
   </w:style>
-  <w:style w:type="numbering" w:default="1" w:styleId="a2">
+  <w:style w:type="numbering" w:default="1" w:styleId="NoList">
     <w:name w:val="No List"/>
     <w:uiPriority w:val="99"/>
     <w:semiHidden/>
     <w:unhideWhenUsed/>
   </w:style>
-  <w:style w:type="paragraph" w:styleId="a3">
+  <w:style w:type="paragraph" w:styleId="ListParagraph">
     <w:name w:val="List Paragraph"/>
-    <w:basedOn w:val="a"/>
+    <w:basedOn w:val="Normal"/>
     <w:uiPriority w:val="34"/>
     <w:qFormat/>
     <w:rsid w:val="00743215"/>

</xml_diff>

<commit_message>
andalos fix (without use case)
</commit_message>
<xml_diff>
--- a/תרחישי קבלה.docx
+++ b/תרחישי קבלה.docx
@@ -1,6 +1,6 @@
 
 <file path=word/document.xml><?xml version="1.0" encoding="utf-8"?>
-<w:document xmlns:wpc="http://schemas.microsoft.com/office/word/2010/wordprocessingCanvas" xmlns:cx="http://schemas.microsoft.com/office/drawing/2014/chartex" xmlns:cx1="http://schemas.microsoft.com/office/drawing/2015/9/8/chartex" xmlns:cx2="http://schemas.microsoft.com/office/drawing/2015/10/21/chartex" xmlns:cx3="http://schemas.microsoft.com/office/drawing/2016/5/9/chartex" xmlns:cx4="http://schemas.microsoft.com/office/drawing/2016/5/10/chartex" xmlns:cx5="http://schemas.microsoft.com/office/drawing/2016/5/11/chartex" xmlns:cx6="http://schemas.microsoft.com/office/drawing/2016/5/12/chartex" xmlns:cx7="http://schemas.microsoft.com/office/drawing/2016/5/13/chartex" xmlns:cx8="http://schemas.microsoft.com/office/drawing/2016/5/14/chartex" xmlns:mc="http://schemas.openxmlformats.org/markup-compatibility/2006" xmlns:aink="http://schemas.microsoft.com/office/drawing/2016/ink" xmlns:am3d="http://schemas.microsoft.com/office/drawing/2017/model3d" xmlns:o="urn:schemas-microsoft-com:office:office" xmlns:r="http://schemas.openxmlformats.org/officeDocument/2006/relationships" xmlns:m="http://schemas.openxmlformats.org/officeDocument/2006/math" xmlns:v="urn:schemas-microsoft-com:vml" xmlns:wp14="http://schemas.microsoft.com/office/word/2010/wordprocessingDrawing" xmlns:wp="http://schemas.openxmlformats.org/drawingml/2006/wordprocessingDrawing" xmlns:w10="urn:schemas-microsoft-com:office:word" xmlns:w="http://schemas.openxmlformats.org/wordprocessingml/2006/main" xmlns:w14="http://schemas.microsoft.com/office/word/2010/wordml" xmlns:w15="http://schemas.microsoft.com/office/word/2012/wordml" xmlns:w16cex="http://schemas.microsoft.com/office/word/2018/wordml/cex" xmlns:w16cid="http://schemas.microsoft.com/office/word/2016/wordml/cid" xmlns:w16="http://schemas.microsoft.com/office/word/2018/wordml" xmlns:w16sdtdh="http://schemas.microsoft.com/office/word/2020/wordml/sdtdatahash" xmlns:w16se="http://schemas.microsoft.com/office/word/2015/wordml/symex" xmlns:wpg="http://schemas.microsoft.com/office/word/2010/wordprocessingGroup" xmlns:wpi="http://schemas.microsoft.com/office/word/2010/wordprocessingInk" xmlns:wne="http://schemas.microsoft.com/office/word/2006/wordml" xmlns:wps="http://schemas.microsoft.com/office/word/2010/wordprocessingShape" mc:Ignorable="w14 w15 w16se w16cid w16 w16cex w16sdtdh wp14">
+<w:document xmlns:wpc="http://schemas.microsoft.com/office/word/2010/wordprocessingCanvas" xmlns:mc="http://schemas.openxmlformats.org/markup-compatibility/2006" xmlns:o="urn:schemas-microsoft-com:office:office" xmlns:r="http://schemas.openxmlformats.org/officeDocument/2006/relationships" xmlns:m="http://schemas.openxmlformats.org/officeDocument/2006/math" xmlns:v="urn:schemas-microsoft-com:vml" xmlns:wp14="http://schemas.microsoft.com/office/word/2010/wordprocessingDrawing" xmlns:wp="http://schemas.openxmlformats.org/drawingml/2006/wordprocessingDrawing" xmlns:w10="urn:schemas-microsoft-com:office:word" xmlns:w="http://schemas.openxmlformats.org/wordprocessingml/2006/main" xmlns:w14="http://schemas.microsoft.com/office/word/2010/wordml" xmlns:w15="http://schemas.microsoft.com/office/word/2012/wordml" xmlns:wpg="http://schemas.microsoft.com/office/word/2010/wordprocessingGroup" xmlns:wpi="http://schemas.microsoft.com/office/word/2010/wordprocessingInk" xmlns:wne="http://schemas.microsoft.com/office/word/2006/wordml" xmlns:wps="http://schemas.microsoft.com/office/word/2010/wordprocessingShape" mc:Ignorable="w14 w15 wp14">
   <w:body>
     <w:p>
       <w:pPr>
@@ -55,7 +55,7 @@
     </w:p>
     <w:p>
       <w:pPr>
-        <w:pStyle w:val="ListParagraph"/>
+        <w:pStyle w:val="a3"/>
         <w:numPr>
           <w:ilvl w:val="0"/>
           <w:numId w:val="3"/>
@@ -147,7 +147,7 @@
     </w:p>
     <w:p>
       <w:pPr>
-        <w:pStyle w:val="ListParagraph"/>
+        <w:pStyle w:val="a3"/>
         <w:numPr>
           <w:ilvl w:val="0"/>
           <w:numId w:val="4"/>
@@ -180,7 +180,7 @@
     </w:p>
     <w:p>
       <w:pPr>
-        <w:pStyle w:val="ListParagraph"/>
+        <w:pStyle w:val="a3"/>
         <w:numPr>
           <w:ilvl w:val="0"/>
           <w:numId w:val="4"/>
@@ -223,7 +223,7 @@
     </w:p>
     <w:p>
       <w:pPr>
-        <w:pStyle w:val="ListParagraph"/>
+        <w:pStyle w:val="a3"/>
         <w:numPr>
           <w:ilvl w:val="0"/>
           <w:numId w:val="3"/>
@@ -253,7 +253,7 @@
     </w:p>
     <w:p>
       <w:pPr>
-        <w:pStyle w:val="ListParagraph"/>
+        <w:pStyle w:val="a3"/>
         <w:numPr>
           <w:ilvl w:val="0"/>
           <w:numId w:val="4"/>
@@ -280,7 +280,7 @@
     </w:p>
     <w:p>
       <w:pPr>
-        <w:pStyle w:val="ListParagraph"/>
+        <w:pStyle w:val="a3"/>
         <w:numPr>
           <w:ilvl w:val="0"/>
           <w:numId w:val="4"/>
@@ -323,7 +323,7 @@
     </w:p>
     <w:p>
       <w:pPr>
-        <w:pStyle w:val="ListParagraph"/>
+        <w:pStyle w:val="a3"/>
         <w:numPr>
           <w:ilvl w:val="0"/>
           <w:numId w:val="3"/>
@@ -345,7 +345,7 @@
     </w:p>
     <w:p>
       <w:pPr>
-        <w:pStyle w:val="ListParagraph"/>
+        <w:pStyle w:val="a3"/>
         <w:numPr>
           <w:ilvl w:val="0"/>
           <w:numId w:val="4"/>
@@ -379,7 +379,7 @@
     </w:p>
     <w:p>
       <w:pPr>
-        <w:pStyle w:val="ListParagraph"/>
+        <w:pStyle w:val="a3"/>
         <w:numPr>
           <w:ilvl w:val="0"/>
           <w:numId w:val="4"/>
@@ -417,12 +417,26 @@
           <w:rFonts w:cs="Arial" w:hint="cs"/>
           <w:rtl/>
         </w:rPr>
-        <w:t xml:space="preserve"> פניה למערכת תשלומים עם פרטי עסקה שגויים או פנייה למערכת תשלומים לא עדכנית (מערכת תשלומים שהוסרה מהמערכת לדוגמה) וביצוע העסקה עם הפרטים השגויים.</w:t>
-      </w:r>
-    </w:p>
-    <w:p>
-      <w:pPr>
-        <w:pStyle w:val="ListParagraph"/>
+        <w:t xml:space="preserve"> </w:t>
+      </w:r>
+      <w:r>
+        <w:rPr>
+          <w:rFonts w:hint="cs"/>
+          <w:rtl/>
+        </w:rPr>
+        <w:t>פניה למערכת התשלומים המוכרת על ידי ה</w:t>
+      </w:r>
+      <w:r>
+        <w:rPr>
+          <w:rFonts w:hint="cs"/>
+          <w:rtl/>
+        </w:rPr>
+        <w:t>שוק עם פרטי העסקה הנכונים אבל לא תואמים למדיניות הרכישה שהוגדרה וקבלת אישור הצלחה.</w:t>
+      </w:r>
+    </w:p>
+    <w:p>
+      <w:pPr>
+        <w:pStyle w:val="a3"/>
         <w:numPr>
           <w:ilvl w:val="0"/>
           <w:numId w:val="3"/>
@@ -444,7 +458,7 @@
     </w:p>
     <w:p>
       <w:pPr>
-        <w:pStyle w:val="ListParagraph"/>
+        <w:pStyle w:val="a3"/>
         <w:numPr>
           <w:ilvl w:val="0"/>
           <w:numId w:val="4"/>
@@ -488,7 +502,7 @@
     </w:p>
     <w:p>
       <w:pPr>
-        <w:pStyle w:val="ListParagraph"/>
+        <w:pStyle w:val="a3"/>
         <w:numPr>
           <w:ilvl w:val="0"/>
           <w:numId w:val="4"/>
@@ -531,7 +545,7 @@
     </w:p>
     <w:p>
       <w:pPr>
-        <w:pStyle w:val="ListParagraph"/>
+        <w:pStyle w:val="a3"/>
         <w:numPr>
           <w:ilvl w:val="0"/>
           <w:numId w:val="3"/>
@@ -553,7 +567,7 @@
     </w:p>
     <w:p>
       <w:pPr>
-        <w:pStyle w:val="ListParagraph"/>
+        <w:pStyle w:val="a3"/>
         <w:numPr>
           <w:ilvl w:val="0"/>
           <w:numId w:val="4"/>
@@ -589,7 +603,7 @@
     </w:p>
     <w:p>
       <w:pPr>
-        <w:pStyle w:val="ListParagraph"/>
+        <w:pStyle w:val="a3"/>
         <w:numPr>
           <w:ilvl w:val="0"/>
           <w:numId w:val="4"/>
@@ -632,7 +646,7 @@
     </w:p>
     <w:p>
       <w:pPr>
-        <w:pStyle w:val="ListParagraph"/>
+        <w:pStyle w:val="a3"/>
         <w:numPr>
           <w:ilvl w:val="0"/>
           <w:numId w:val="3"/>
@@ -654,7 +668,7 @@
     </w:p>
     <w:p>
       <w:pPr>
-        <w:pStyle w:val="ListParagraph"/>
+        <w:pStyle w:val="a3"/>
         <w:numPr>
           <w:ilvl w:val="0"/>
           <w:numId w:val="4"/>
@@ -690,7 +704,7 @@
     </w:p>
     <w:p>
       <w:pPr>
-        <w:pStyle w:val="ListParagraph"/>
+        <w:pStyle w:val="a3"/>
         <w:numPr>
           <w:ilvl w:val="0"/>
           <w:numId w:val="4"/>
@@ -810,6 +824,14 @@
           <w:rtl/>
         </w:rPr>
       </w:pPr>
+    </w:p>
+    <w:p>
+      <w:pPr>
+        <w:rPr>
+          <w:u w:val="single"/>
+          <w:rtl/>
+        </w:rPr>
+      </w:pPr>
       <w:r>
         <w:rPr>
           <w:rFonts w:hint="cs"/>
@@ -830,7 +852,7 @@
     </w:p>
     <w:p>
       <w:pPr>
-        <w:pStyle w:val="ListParagraph"/>
+        <w:pStyle w:val="a3"/>
         <w:numPr>
           <w:ilvl w:val="0"/>
           <w:numId w:val="6"/>
@@ -858,7 +880,7 @@
     </w:p>
     <w:p>
       <w:pPr>
-        <w:pStyle w:val="ListParagraph"/>
+        <w:pStyle w:val="a3"/>
         <w:numPr>
           <w:ilvl w:val="1"/>
           <w:numId w:val="7"/>
@@ -880,7 +902,7 @@
     </w:p>
     <w:p>
       <w:pPr>
-        <w:pStyle w:val="ListParagraph"/>
+        <w:pStyle w:val="a3"/>
         <w:numPr>
           <w:ilvl w:val="0"/>
           <w:numId w:val="4"/>
@@ -920,7 +942,7 @@
     </w:p>
     <w:p>
       <w:pPr>
-        <w:pStyle w:val="ListParagraph"/>
+        <w:pStyle w:val="a3"/>
         <w:numPr>
           <w:ilvl w:val="0"/>
           <w:numId w:val="4"/>
@@ -951,7 +973,7 @@
     </w:p>
     <w:p>
       <w:pPr>
-        <w:pStyle w:val="ListParagraph"/>
+        <w:pStyle w:val="a3"/>
         <w:numPr>
           <w:ilvl w:val="1"/>
           <w:numId w:val="7"/>
@@ -980,7 +1002,7 @@
     </w:p>
     <w:p>
       <w:pPr>
-        <w:pStyle w:val="ListParagraph"/>
+        <w:pStyle w:val="a3"/>
         <w:numPr>
           <w:ilvl w:val="0"/>
           <w:numId w:val="4"/>
@@ -1040,7 +1062,7 @@
     </w:p>
     <w:p>
       <w:pPr>
-        <w:pStyle w:val="ListParagraph"/>
+        <w:pStyle w:val="a3"/>
         <w:numPr>
           <w:ilvl w:val="0"/>
           <w:numId w:val="4"/>
@@ -1090,7 +1112,7 @@
     </w:p>
     <w:p>
       <w:pPr>
-        <w:pStyle w:val="ListParagraph"/>
+        <w:pStyle w:val="a3"/>
         <w:numPr>
           <w:ilvl w:val="1"/>
           <w:numId w:val="7"/>
@@ -1112,7 +1134,7 @@
     </w:p>
     <w:p>
       <w:pPr>
-        <w:pStyle w:val="ListParagraph"/>
+        <w:pStyle w:val="a3"/>
         <w:numPr>
           <w:ilvl w:val="0"/>
           <w:numId w:val="4"/>
@@ -1178,7 +1200,7 @@
     </w:p>
     <w:p>
       <w:pPr>
-        <w:pStyle w:val="ListParagraph"/>
+        <w:pStyle w:val="a3"/>
         <w:numPr>
           <w:ilvl w:val="0"/>
           <w:numId w:val="4"/>
@@ -1243,7 +1265,7 @@
     </w:p>
     <w:p>
       <w:pPr>
-        <w:pStyle w:val="ListParagraph"/>
+        <w:pStyle w:val="a3"/>
         <w:numPr>
           <w:ilvl w:val="1"/>
           <w:numId w:val="7"/>
@@ -1265,7 +1287,7 @@
     </w:p>
     <w:p>
       <w:pPr>
-        <w:pStyle w:val="ListParagraph"/>
+        <w:pStyle w:val="a3"/>
         <w:numPr>
           <w:ilvl w:val="0"/>
           <w:numId w:val="4"/>
@@ -1310,7 +1332,7 @@
     </w:p>
     <w:p>
       <w:pPr>
-        <w:pStyle w:val="ListParagraph"/>
+        <w:pStyle w:val="a3"/>
         <w:numPr>
           <w:ilvl w:val="0"/>
           <w:numId w:val="4"/>
@@ -1352,7 +1374,7 @@
     </w:p>
     <w:p>
       <w:pPr>
-        <w:pStyle w:val="ListParagraph"/>
+        <w:pStyle w:val="a3"/>
         <w:ind w:left="1080"/>
         <w:rPr>
           <w:b/>
@@ -1399,7 +1421,7 @@
     </w:p>
     <w:p>
       <w:pPr>
-        <w:pStyle w:val="ListParagraph"/>
+        <w:pStyle w:val="a3"/>
         <w:numPr>
           <w:ilvl w:val="1"/>
           <w:numId w:val="4"/>
@@ -1453,7 +1475,7 @@
     </w:p>
     <w:p>
       <w:pPr>
-        <w:pStyle w:val="ListParagraph"/>
+        <w:pStyle w:val="a3"/>
         <w:numPr>
           <w:ilvl w:val="1"/>
           <w:numId w:val="4"/>
@@ -1506,7 +1528,7 @@
     </w:p>
     <w:p>
       <w:pPr>
-        <w:pStyle w:val="ListParagraph"/>
+        <w:pStyle w:val="a3"/>
         <w:numPr>
           <w:ilvl w:val="0"/>
           <w:numId w:val="6"/>
@@ -1551,7 +1573,7 @@
     </w:p>
     <w:p>
       <w:pPr>
-        <w:pStyle w:val="ListParagraph"/>
+        <w:pStyle w:val="a3"/>
         <w:numPr>
           <w:ilvl w:val="1"/>
           <w:numId w:val="10"/>
@@ -1573,7 +1595,7 @@
     </w:p>
     <w:p>
       <w:pPr>
-        <w:pStyle w:val="ListParagraph"/>
+        <w:pStyle w:val="a3"/>
         <w:numPr>
           <w:ilvl w:val="0"/>
           <w:numId w:val="4"/>
@@ -1613,7 +1635,7 @@
     </w:p>
     <w:p>
       <w:pPr>
-        <w:pStyle w:val="ListParagraph"/>
+        <w:pStyle w:val="a3"/>
         <w:numPr>
           <w:ilvl w:val="0"/>
           <w:numId w:val="4"/>
@@ -1653,7 +1675,7 @@
     </w:p>
     <w:p>
       <w:pPr>
-        <w:pStyle w:val="ListParagraph"/>
+        <w:pStyle w:val="a3"/>
         <w:numPr>
           <w:ilvl w:val="1"/>
           <w:numId w:val="10"/>
@@ -1684,7 +1706,7 @@
     </w:p>
     <w:p>
       <w:pPr>
-        <w:pStyle w:val="ListParagraph"/>
+        <w:pStyle w:val="a3"/>
         <w:numPr>
           <w:ilvl w:val="0"/>
           <w:numId w:val="4"/>
@@ -1728,7 +1750,7 @@
     </w:p>
     <w:p>
       <w:pPr>
-        <w:pStyle w:val="ListParagraph"/>
+        <w:pStyle w:val="a3"/>
         <w:numPr>
           <w:ilvl w:val="0"/>
           <w:numId w:val="4"/>
@@ -1755,7 +1777,7 @@
     </w:p>
     <w:p>
       <w:pPr>
-        <w:pStyle w:val="ListParagraph"/>
+        <w:pStyle w:val="a3"/>
         <w:numPr>
           <w:ilvl w:val="1"/>
           <w:numId w:val="10"/>
@@ -1786,7 +1808,7 @@
     </w:p>
     <w:p>
       <w:pPr>
-        <w:pStyle w:val="ListParagraph"/>
+        <w:pStyle w:val="a3"/>
         <w:numPr>
           <w:ilvl w:val="0"/>
           <w:numId w:val="4"/>
@@ -1837,7 +1859,7 @@
     </w:p>
     <w:p>
       <w:pPr>
-        <w:pStyle w:val="ListParagraph"/>
+        <w:pStyle w:val="a3"/>
         <w:numPr>
           <w:ilvl w:val="0"/>
           <w:numId w:val="4"/>
@@ -1884,7 +1906,7 @@
     </w:p>
     <w:p>
       <w:pPr>
-        <w:pStyle w:val="ListParagraph"/>
+        <w:pStyle w:val="a3"/>
         <w:numPr>
           <w:ilvl w:val="1"/>
           <w:numId w:val="10"/>
@@ -1924,7 +1946,7 @@
     </w:p>
     <w:p>
       <w:pPr>
-        <w:pStyle w:val="ListParagraph"/>
+        <w:pStyle w:val="a3"/>
         <w:ind w:left="1095"/>
         <w:rPr>
           <w:b/>
@@ -1962,7 +1984,7 @@
     </w:p>
     <w:p>
       <w:pPr>
-        <w:pStyle w:val="ListParagraph"/>
+        <w:pStyle w:val="a3"/>
         <w:ind w:left="1440"/>
         <w:rPr>
           <w:rtl/>
@@ -2000,7 +2022,7 @@
     </w:p>
     <w:p>
       <w:pPr>
-        <w:pStyle w:val="ListParagraph"/>
+        <w:pStyle w:val="a3"/>
         <w:ind w:left="1440"/>
         <w:rPr>
           <w:rtl/>
@@ -2047,7 +2069,7 @@
     </w:p>
     <w:p>
       <w:pPr>
-        <w:pStyle w:val="ListParagraph"/>
+        <w:pStyle w:val="a3"/>
         <w:ind w:left="1095"/>
         <w:rPr>
           <w:b/>
@@ -2085,7 +2107,7 @@
     </w:p>
     <w:p>
       <w:pPr>
-        <w:pStyle w:val="ListParagraph"/>
+        <w:pStyle w:val="a3"/>
         <w:ind w:left="1440"/>
         <w:rPr>
           <w:rtl/>
@@ -2123,7 +2145,7 @@
     </w:p>
     <w:p>
       <w:pPr>
-        <w:pStyle w:val="ListParagraph"/>
+        <w:pStyle w:val="a3"/>
         <w:ind w:left="1440"/>
       </w:pPr>
       <w:r>
@@ -2167,7 +2189,7 @@
     </w:p>
     <w:p>
       <w:pPr>
-        <w:pStyle w:val="ListParagraph"/>
+        <w:pStyle w:val="a3"/>
         <w:numPr>
           <w:ilvl w:val="1"/>
           <w:numId w:val="10"/>
@@ -2198,7 +2220,7 @@
     </w:p>
     <w:p>
       <w:pPr>
-        <w:pStyle w:val="ListParagraph"/>
+        <w:pStyle w:val="a3"/>
         <w:ind w:left="1095"/>
         <w:rPr>
           <w:b/>
@@ -2236,7 +2258,7 @@
     </w:p>
     <w:p>
       <w:pPr>
-        <w:pStyle w:val="ListParagraph"/>
+        <w:pStyle w:val="a3"/>
         <w:ind w:left="1440"/>
       </w:pPr>
       <w:r>
@@ -2264,7 +2286,7 @@
     </w:p>
     <w:p>
       <w:pPr>
-        <w:pStyle w:val="ListParagraph"/>
+        <w:pStyle w:val="a3"/>
         <w:ind w:left="1440"/>
         <w:rPr>
           <w:rtl/>
@@ -2295,7 +2317,7 @@
     </w:p>
     <w:p>
       <w:pPr>
-        <w:pStyle w:val="ListParagraph"/>
+        <w:pStyle w:val="a3"/>
         <w:ind w:left="1440"/>
         <w:rPr>
           <w:b/>
@@ -2315,7 +2337,7 @@
     </w:p>
     <w:p>
       <w:pPr>
-        <w:pStyle w:val="ListParagraph"/>
+        <w:pStyle w:val="a3"/>
         <w:ind w:left="1440"/>
         <w:rPr>
           <w:rtl/>
@@ -2346,7 +2368,7 @@
     </w:p>
     <w:p>
       <w:pPr>
-        <w:pStyle w:val="ListParagraph"/>
+        <w:pStyle w:val="a3"/>
         <w:ind w:left="1440"/>
         <w:rPr>
           <w:rtl/>
@@ -2377,7 +2399,7 @@
     </w:p>
     <w:p>
       <w:pPr>
-        <w:pStyle w:val="ListParagraph"/>
+        <w:pStyle w:val="a3"/>
         <w:rPr>
           <w:rFonts w:cs="Arial"/>
           <w:b/>
@@ -2397,7 +2419,7 @@
     </w:p>
     <w:p>
       <w:pPr>
-        <w:pStyle w:val="ListParagraph"/>
+        <w:pStyle w:val="a3"/>
         <w:rPr>
           <w:b/>
           <w:bCs/>
@@ -2434,7 +2456,7 @@
     </w:p>
     <w:p>
       <w:pPr>
-        <w:pStyle w:val="ListParagraph"/>
+        <w:pStyle w:val="a3"/>
         <w:rPr>
           <w:rFonts w:cs="Arial"/>
           <w:rtl/>
@@ -2475,7 +2497,7 @@
     </w:p>
     <w:p>
       <w:pPr>
-        <w:pStyle w:val="ListParagraph"/>
+        <w:pStyle w:val="a3"/>
         <w:rPr>
           <w:rtl/>
         </w:rPr>
@@ -2512,7 +2534,7 @@
     </w:p>
     <w:p>
       <w:pPr>
-        <w:pStyle w:val="ListParagraph"/>
+        <w:pStyle w:val="a3"/>
         <w:ind w:left="1440"/>
         <w:rPr>
           <w:b/>
@@ -2541,7 +2563,7 @@
     </w:p>
     <w:p>
       <w:pPr>
-        <w:pStyle w:val="ListParagraph"/>
+        <w:pStyle w:val="a3"/>
         <w:ind w:left="1440"/>
         <w:rPr>
           <w:rtl/>
@@ -2572,7 +2594,7 @@
     </w:p>
     <w:p>
       <w:pPr>
-        <w:pStyle w:val="ListParagraph"/>
+        <w:pStyle w:val="a3"/>
         <w:ind w:left="1440"/>
         <w:rPr>
           <w:rtl/>
@@ -2603,7 +2625,7 @@
     </w:p>
     <w:p>
       <w:pPr>
-        <w:pStyle w:val="ListParagraph"/>
+        <w:pStyle w:val="a3"/>
         <w:ind w:left="1440"/>
         <w:rPr>
           <w:rtl/>
@@ -2612,7 +2634,7 @@
     </w:p>
     <w:p>
       <w:pPr>
-        <w:pStyle w:val="ListParagraph"/>
+        <w:pStyle w:val="a3"/>
         <w:ind w:left="1440"/>
         <w:rPr>
           <w:rtl/>
@@ -2621,7 +2643,7 @@
     </w:p>
     <w:p>
       <w:pPr>
-        <w:pStyle w:val="ListParagraph"/>
+        <w:pStyle w:val="a3"/>
         <w:numPr>
           <w:ilvl w:val="0"/>
           <w:numId w:val="6"/>
@@ -2675,7 +2697,7 @@
     </w:p>
     <w:p>
       <w:pPr>
-        <w:pStyle w:val="ListParagraph"/>
+        <w:pStyle w:val="a3"/>
         <w:rPr>
           <w:rFonts w:cs="Arial"/>
           <w:b/>
@@ -2738,7 +2760,7 @@
     </w:p>
     <w:p>
       <w:pPr>
-        <w:pStyle w:val="ListParagraph"/>
+        <w:pStyle w:val="a3"/>
         <w:ind w:left="1440"/>
       </w:pPr>
       <w:r>
@@ -2772,7 +2794,7 @@
     </w:p>
     <w:p>
       <w:pPr>
-        <w:pStyle w:val="ListParagraph"/>
+        <w:pStyle w:val="a3"/>
         <w:ind w:left="1440"/>
         <w:rPr>
           <w:rtl/>
@@ -2822,7 +2844,7 @@
     </w:p>
     <w:p>
       <w:pPr>
-        <w:pStyle w:val="ListParagraph"/>
+        <w:pStyle w:val="a3"/>
         <w:ind w:left="1440"/>
         <w:rPr>
           <w:b/>
@@ -2842,7 +2864,7 @@
     </w:p>
     <w:p>
       <w:pPr>
-        <w:pStyle w:val="ListParagraph"/>
+        <w:pStyle w:val="a3"/>
         <w:ind w:left="2160"/>
       </w:pPr>
       <w:r>
@@ -2870,7 +2892,7 @@
     </w:p>
     <w:p>
       <w:pPr>
-        <w:pStyle w:val="ListParagraph"/>
+        <w:pStyle w:val="a3"/>
         <w:ind w:left="2160"/>
         <w:rPr>
           <w:rtl/>
@@ -2925,7 +2947,7 @@
     </w:p>
     <w:p>
       <w:pPr>
-        <w:pStyle w:val="ListParagraph"/>
+        <w:pStyle w:val="a3"/>
         <w:ind w:left="1440"/>
       </w:pPr>
       <w:r>
@@ -3005,7 +3027,7 @@
     </w:p>
     <w:p>
       <w:pPr>
-        <w:pStyle w:val="ListParagraph"/>
+        <w:pStyle w:val="a3"/>
         <w:ind w:left="1440"/>
         <w:rPr>
           <w:rtl/>
@@ -3108,7 +3130,7 @@
     </w:p>
     <w:p>
       <w:pPr>
-        <w:pStyle w:val="ListParagraph"/>
+        <w:pStyle w:val="a3"/>
         <w:ind w:left="1440"/>
         <w:rPr>
           <w:rtl/>
@@ -3117,7 +3139,7 @@
     </w:p>
     <w:p>
       <w:pPr>
-        <w:pStyle w:val="ListParagraph"/>
+        <w:pStyle w:val="a3"/>
         <w:numPr>
           <w:ilvl w:val="0"/>
           <w:numId w:val="6"/>
@@ -3156,7 +3178,7 @@
     </w:p>
     <w:p>
       <w:pPr>
-        <w:pStyle w:val="ListParagraph"/>
+        <w:pStyle w:val="a3"/>
         <w:numPr>
           <w:ilvl w:val="1"/>
           <w:numId w:val="6"/>
@@ -3187,7 +3209,7 @@
     </w:p>
     <w:p>
       <w:pPr>
-        <w:pStyle w:val="ListParagraph"/>
+        <w:pStyle w:val="a3"/>
         <w:ind w:left="1095"/>
         <w:rPr>
           <w:b/>
@@ -3207,7 +3229,7 @@
     </w:p>
     <w:p>
       <w:pPr>
-        <w:pStyle w:val="ListParagraph"/>
+        <w:pStyle w:val="a3"/>
         <w:ind w:firstLine="720"/>
         <w:rPr>
           <w:rFonts w:cs="Arial"/>
@@ -3260,7 +3282,7 @@
     </w:p>
     <w:p>
       <w:pPr>
-        <w:pStyle w:val="ListParagraph"/>
+        <w:pStyle w:val="a3"/>
         <w:rPr>
           <w:rtl/>
         </w:rPr>
@@ -3310,7 +3332,7 @@
     </w:p>
     <w:p>
       <w:pPr>
-        <w:pStyle w:val="ListParagraph"/>
+        <w:pStyle w:val="a3"/>
         <w:ind w:left="1095"/>
         <w:rPr>
           <w:b/>
@@ -3330,7 +3352,7 @@
     </w:p>
     <w:p>
       <w:pPr>
-        <w:pStyle w:val="ListParagraph"/>
+        <w:pStyle w:val="a3"/>
         <w:ind w:firstLine="720"/>
         <w:rPr>
           <w:rFonts w:cs="Arial"/>
@@ -3382,7 +3404,7 @@
     </w:p>
     <w:p>
       <w:pPr>
-        <w:pStyle w:val="ListParagraph"/>
+        <w:pStyle w:val="a3"/>
         <w:rPr>
           <w:rtl/>
         </w:rPr>
@@ -3453,7 +3475,7 @@
     </w:p>
     <w:p>
       <w:pPr>
-        <w:pStyle w:val="ListParagraph"/>
+        <w:pStyle w:val="a3"/>
         <w:ind w:left="1095"/>
         <w:rPr>
           <w:b/>
@@ -3480,7 +3502,7 @@
     </w:p>
     <w:p>
       <w:pPr>
-        <w:pStyle w:val="ListParagraph"/>
+        <w:pStyle w:val="a3"/>
         <w:ind w:firstLine="720"/>
         <w:rPr>
           <w:rFonts w:cs="Arial"/>
@@ -3532,7 +3554,7 @@
     </w:p>
     <w:p>
       <w:pPr>
-        <w:pStyle w:val="ListParagraph"/>
+        <w:pStyle w:val="a3"/>
       </w:pPr>
       <w:r>
         <w:rPr>
@@ -3586,7 +3608,7 @@
     </w:p>
     <w:p>
       <w:pPr>
-        <w:pStyle w:val="ListParagraph"/>
+        <w:pStyle w:val="a3"/>
         <w:numPr>
           <w:ilvl w:val="1"/>
           <w:numId w:val="6"/>
@@ -3644,7 +3666,7 @@
     </w:p>
     <w:p>
       <w:pPr>
-        <w:pStyle w:val="ListParagraph"/>
+        <w:pStyle w:val="a3"/>
         <w:ind w:left="1440"/>
         <w:rPr>
           <w:rtl/>
@@ -3725,7 +3747,7 @@
     </w:p>
     <w:p>
       <w:pPr>
-        <w:pStyle w:val="ListParagraph"/>
+        <w:pStyle w:val="a3"/>
         <w:ind w:left="1440"/>
       </w:pPr>
       <w:r>
@@ -3795,7 +3817,7 @@
     </w:p>
     <w:p>
       <w:pPr>
-        <w:pStyle w:val="ListParagraph"/>
+        <w:pStyle w:val="a3"/>
         <w:numPr>
           <w:ilvl w:val="1"/>
           <w:numId w:val="11"/>
@@ -3817,7 +3839,7 @@
     </w:p>
     <w:p>
       <w:pPr>
-        <w:pStyle w:val="ListParagraph"/>
+        <w:pStyle w:val="a3"/>
         <w:ind w:left="1440"/>
         <w:rPr>
           <w:rtl/>
@@ -3909,7 +3931,7 @@
     </w:p>
     <w:p>
       <w:pPr>
-        <w:pStyle w:val="ListParagraph"/>
+        <w:pStyle w:val="a3"/>
         <w:ind w:left="1440"/>
         <w:rPr>
           <w:rtl/>
@@ -3992,7 +4014,7 @@
     </w:p>
     <w:p>
       <w:pPr>
-        <w:pStyle w:val="ListParagraph"/>
+        <w:pStyle w:val="a3"/>
         <w:numPr>
           <w:ilvl w:val="1"/>
           <w:numId w:val="12"/>
@@ -4014,7 +4036,7 @@
     </w:p>
     <w:p>
       <w:pPr>
-        <w:pStyle w:val="ListParagraph"/>
+        <w:pStyle w:val="a3"/>
         <w:ind w:left="1440"/>
       </w:pPr>
       <w:r>
@@ -4116,7 +4138,7 @@
     </w:p>
     <w:p>
       <w:pPr>
-        <w:pStyle w:val="ListParagraph"/>
+        <w:pStyle w:val="a3"/>
         <w:ind w:left="1440"/>
         <w:rPr>
           <w:rtl/>
@@ -4212,19 +4234,19 @@
     </w:p>
     <w:p>
       <w:pPr>
-        <w:pStyle w:val="ListParagraph"/>
+        <w:pStyle w:val="a3"/>
         <w:ind w:left="1440"/>
       </w:pPr>
     </w:p>
     <w:p>
       <w:pPr>
-        <w:pStyle w:val="ListParagraph"/>
+        <w:pStyle w:val="a3"/>
         <w:ind w:left="1440"/>
       </w:pPr>
     </w:p>
     <w:p>
       <w:pPr>
-        <w:pStyle w:val="ListParagraph"/>
+        <w:pStyle w:val="a3"/>
         <w:numPr>
           <w:ilvl w:val="1"/>
           <w:numId w:val="12"/>
@@ -4256,7 +4278,7 @@
     </w:p>
     <w:p>
       <w:pPr>
-        <w:pStyle w:val="ListParagraph"/>
+        <w:pStyle w:val="a3"/>
         <w:ind w:left="1440"/>
       </w:pPr>
       <w:r>
@@ -4325,7 +4347,7 @@
     </w:p>
     <w:p>
       <w:pPr>
-        <w:pStyle w:val="ListParagraph"/>
+        <w:pStyle w:val="a3"/>
         <w:ind w:left="1440"/>
         <w:rPr>
           <w:rtl/>
@@ -4443,7 +4465,7 @@
     </w:p>
     <w:p>
       <w:pPr>
-        <w:pStyle w:val="ListParagraph"/>
+        <w:pStyle w:val="a3"/>
         <w:ind w:left="1440"/>
       </w:pPr>
       <w:r>
@@ -4526,7 +4548,7 @@
     </w:p>
     <w:p>
       <w:pPr>
-        <w:pStyle w:val="ListParagraph"/>
+        <w:pStyle w:val="a3"/>
         <w:ind w:left="1440"/>
       </w:pPr>
       <w:r>
@@ -4599,7 +4621,7 @@
     </w:p>
     <w:p>
       <w:pPr>
-        <w:pStyle w:val="ListParagraph"/>
+        <w:pStyle w:val="a3"/>
         <w:numPr>
           <w:ilvl w:val="1"/>
           <w:numId w:val="14"/>
@@ -4621,7 +4643,7 @@
     </w:p>
     <w:p>
       <w:pPr>
-        <w:pStyle w:val="ListParagraph"/>
+        <w:pStyle w:val="a3"/>
         <w:ind w:left="1440"/>
       </w:pPr>
       <w:r>
@@ -4684,7 +4706,7 @@
     </w:p>
     <w:p>
       <w:pPr>
-        <w:pStyle w:val="ListParagraph"/>
+        <w:pStyle w:val="a3"/>
         <w:ind w:left="1440"/>
       </w:pPr>
       <w:r>
@@ -4754,7 +4776,7 @@
     </w:p>
     <w:p>
       <w:pPr>
-        <w:pStyle w:val="ListParagraph"/>
+        <w:pStyle w:val="a3"/>
         <w:numPr>
           <w:ilvl w:val="1"/>
           <w:numId w:val="15"/>
@@ -4776,7 +4798,7 @@
     </w:p>
     <w:p>
       <w:pPr>
-        <w:pStyle w:val="ListParagraph"/>
+        <w:pStyle w:val="a3"/>
         <w:ind w:left="1440"/>
       </w:pPr>
       <w:r>
@@ -4811,7 +4833,7 @@
     </w:p>
     <w:p>
       <w:pPr>
-        <w:pStyle w:val="ListParagraph"/>
+        <w:pStyle w:val="a3"/>
         <w:ind w:left="1440"/>
         <w:rPr>
           <w:rtl/>
@@ -4849,15 +4871,15 @@
     </w:p>
     <w:p>
       <w:pPr>
-        <w:pStyle w:val="ListParagraph"/>
-        <w:rPr>
-          <w:rtl/>
-        </w:rPr>
-      </w:pPr>
-    </w:p>
-    <w:p>
-      <w:pPr>
-        <w:pStyle w:val="ListParagraph"/>
+        <w:pStyle w:val="a3"/>
+        <w:rPr>
+          <w:rtl/>
+        </w:rPr>
+      </w:pPr>
+    </w:p>
+    <w:p>
+      <w:pPr>
+        <w:pStyle w:val="a3"/>
         <w:numPr>
           <w:ilvl w:val="0"/>
           <w:numId w:val="16"/>
@@ -4887,7 +4909,7 @@
     </w:p>
     <w:p>
       <w:pPr>
-        <w:pStyle w:val="ListParagraph"/>
+        <w:pStyle w:val="a3"/>
         <w:numPr>
           <w:ilvl w:val="1"/>
           <w:numId w:val="17"/>
@@ -4918,7 +4940,7 @@
     </w:p>
     <w:p>
       <w:pPr>
-        <w:pStyle w:val="ListParagraph"/>
+        <w:pStyle w:val="a3"/>
         <w:ind w:left="1440"/>
         <w:rPr>
           <w:rtl/>
@@ -4991,7 +5013,7 @@
     </w:p>
     <w:p>
       <w:pPr>
-        <w:pStyle w:val="ListParagraph"/>
+        <w:pStyle w:val="a3"/>
         <w:ind w:left="1440"/>
         <w:rPr>
           <w:rtl/>
@@ -5064,7 +5086,7 @@
     </w:p>
     <w:p>
       <w:pPr>
-        <w:pStyle w:val="ListParagraph"/>
+        <w:pStyle w:val="a3"/>
         <w:ind w:left="1095"/>
         <w:rPr>
           <w:b/>
@@ -5084,7 +5106,7 @@
     </w:p>
     <w:p>
       <w:pPr>
-        <w:pStyle w:val="ListParagraph"/>
+        <w:pStyle w:val="a3"/>
         <w:ind w:left="1440"/>
         <w:rPr>
           <w:b/>
@@ -5095,7 +5117,7 @@
     </w:p>
     <w:p>
       <w:pPr>
-        <w:pStyle w:val="ListParagraph"/>
+        <w:pStyle w:val="a3"/>
         <w:ind w:left="1440"/>
         <w:rPr>
           <w:b/>
@@ -5105,7 +5127,7 @@
     </w:p>
     <w:p>
       <w:pPr>
-        <w:pStyle w:val="ListParagraph"/>
+        <w:pStyle w:val="a3"/>
         <w:ind w:left="1440"/>
         <w:rPr>
           <w:rtl/>
@@ -5114,16 +5136,16 @@
     </w:p>
     <w:p>
       <w:pPr>
-        <w:pStyle w:val="ListParagraph"/>
-        <w:rPr>
-          <w:b/>
-          <w:bCs/>
-        </w:rPr>
-      </w:pPr>
-    </w:p>
-    <w:p>
-      <w:pPr>
-        <w:pStyle w:val="ListParagraph"/>
+        <w:pStyle w:val="a3"/>
+        <w:rPr>
+          <w:b/>
+          <w:bCs/>
+        </w:rPr>
+      </w:pPr>
+    </w:p>
+    <w:p>
+      <w:pPr>
+        <w:pStyle w:val="a3"/>
         <w:ind w:left="1440"/>
         <w:rPr>
           <w:rtl/>
@@ -5140,31 +5162,31 @@
     </w:p>
     <w:p>
       <w:pPr>
-        <w:pStyle w:val="ListParagraph"/>
-        <w:rPr>
-          <w:b/>
-          <w:bCs/>
-        </w:rPr>
-      </w:pPr>
-    </w:p>
-    <w:p>
-      <w:pPr>
-        <w:rPr>
-          <w:rtl/>
-        </w:rPr>
-      </w:pPr>
-    </w:p>
-    <w:p>
-      <w:pPr>
-        <w:rPr>
-          <w:u w:val="single"/>
-          <w:rtl/>
-        </w:rPr>
-      </w:pPr>
-    </w:p>
-    <w:p>
-      <w:pPr>
-        <w:pStyle w:val="ListParagraph"/>
+        <w:pStyle w:val="a3"/>
+        <w:rPr>
+          <w:b/>
+          <w:bCs/>
+        </w:rPr>
+      </w:pPr>
+    </w:p>
+    <w:p>
+      <w:pPr>
+        <w:rPr>
+          <w:rtl/>
+        </w:rPr>
+      </w:pPr>
+    </w:p>
+    <w:p>
+      <w:pPr>
+        <w:rPr>
+          <w:u w:val="single"/>
+          <w:rtl/>
+        </w:rPr>
+      </w:pPr>
+    </w:p>
+    <w:p>
+      <w:pPr>
+        <w:pStyle w:val="a3"/>
         <w:rPr>
           <w:sz w:val="20"/>
           <w:szCs w:val="20"/>
@@ -5173,7 +5195,7 @@
     </w:p>
     <w:p>
       <w:pPr>
-        <w:pStyle w:val="ListParagraph"/>
+        <w:pStyle w:val="a3"/>
         <w:rPr>
           <w:sz w:val="20"/>
           <w:szCs w:val="20"/>
@@ -5182,7 +5204,7 @@
     </w:p>
     <w:p>
       <w:pPr>
-        <w:pStyle w:val="ListParagraph"/>
+        <w:pStyle w:val="a3"/>
         <w:rPr>
           <w:sz w:val="20"/>
           <w:szCs w:val="20"/>
@@ -5191,7 +5213,7 @@
     </w:p>
     <w:p>
       <w:pPr>
-        <w:pStyle w:val="ListParagraph"/>
+        <w:pStyle w:val="a3"/>
         <w:rPr>
           <w:sz w:val="20"/>
           <w:szCs w:val="20"/>
@@ -5200,7 +5222,7 @@
     </w:p>
     <w:p>
       <w:pPr>
-        <w:pStyle w:val="ListParagraph"/>
+        <w:pStyle w:val="a3"/>
         <w:rPr>
           <w:sz w:val="20"/>
           <w:szCs w:val="20"/>
@@ -5209,7 +5231,7 @@
     </w:p>
     <w:p>
       <w:pPr>
-        <w:pStyle w:val="ListParagraph"/>
+        <w:pStyle w:val="a3"/>
         <w:rPr>
           <w:sz w:val="20"/>
           <w:szCs w:val="20"/>
@@ -5218,7 +5240,7 @@
     </w:p>
     <w:p>
       <w:pPr>
-        <w:pStyle w:val="ListParagraph"/>
+        <w:pStyle w:val="a3"/>
         <w:rPr>
           <w:sz w:val="20"/>
           <w:szCs w:val="20"/>
@@ -5227,7 +5249,7 @@
     </w:p>
     <w:p>
       <w:pPr>
-        <w:pStyle w:val="ListParagraph"/>
+        <w:pStyle w:val="a3"/>
         <w:rPr>
           <w:sz w:val="20"/>
           <w:szCs w:val="20"/>
@@ -5274,9 +5296,17 @@
       <w:r>
         <w:rPr>
           <w:rFonts w:hint="cs"/>
-          <w:rtl/>
-        </w:rPr>
-        <w:t xml:space="preserve">מערכת מסחר </w:t>
+          <w:u w:val="single"/>
+          <w:rtl/>
+        </w:rPr>
+        <w:t>מערכת מסחר</w:t>
+      </w:r>
+      <w:r>
+        <w:rPr>
+          <w:rFonts w:hint="cs"/>
+          <w:rtl/>
+        </w:rPr>
+        <w:t xml:space="preserve"> </w:t>
       </w:r>
       <w:r>
         <w:rPr>
@@ -5300,6 +5330,7 @@
       <w:r>
         <w:rPr>
           <w:rFonts w:hint="cs"/>
+          <w:u w:val="single"/>
           <w:rtl/>
         </w:rPr>
         <w:t xml:space="preserve">משתמש </w:t>
@@ -5340,6 +5371,7 @@
       <w:r>
         <w:rPr>
           <w:rFonts w:hint="cs"/>
+          <w:u w:val="single"/>
           <w:rtl/>
         </w:rPr>
         <w:t>מבקר</w:t>
@@ -5387,9 +5419,17 @@
       <w:r>
         <w:rPr>
           <w:rFonts w:hint="cs"/>
-          <w:rtl/>
-        </w:rPr>
-        <w:t xml:space="preserve">מנוי </w:t>
+          <w:u w:val="single"/>
+          <w:rtl/>
+        </w:rPr>
+        <w:t>מנוי</w:t>
+      </w:r>
+      <w:r>
+        <w:rPr>
+          <w:rFonts w:hint="cs"/>
+          <w:rtl/>
+        </w:rPr>
+        <w:t xml:space="preserve"> </w:t>
       </w:r>
       <w:r>
         <w:rPr>
@@ -5443,9 +5483,17 @@
       <w:r>
         <w:rPr>
           <w:rFonts w:hint="cs"/>
-          <w:rtl/>
-        </w:rPr>
-        <w:t xml:space="preserve">מנהל מערכת מסחר </w:t>
+          <w:u w:val="single"/>
+          <w:rtl/>
+        </w:rPr>
+        <w:t>מנהל מערכת מסחר</w:t>
+      </w:r>
+      <w:r>
+        <w:rPr>
+          <w:rFonts w:hint="cs"/>
+          <w:rtl/>
+        </w:rPr>
+        <w:t xml:space="preserve"> </w:t>
       </w:r>
       <w:r>
         <w:rPr>
@@ -5497,9 +5545,17 @@
       <w:r>
         <w:rPr>
           <w:rFonts w:hint="cs"/>
-          <w:rtl/>
-        </w:rPr>
-        <w:t xml:space="preserve">מנהל חנות </w:t>
+          <w:u w:val="single"/>
+          <w:rtl/>
+        </w:rPr>
+        <w:t>מנהל חנות</w:t>
+      </w:r>
+      <w:r>
+        <w:rPr>
+          <w:rFonts w:hint="cs"/>
+          <w:rtl/>
+        </w:rPr>
+        <w:t xml:space="preserve"> </w:t>
       </w:r>
       <w:r>
         <w:rPr>
@@ -5544,9 +5600,17 @@
       <w:r>
         <w:rPr>
           <w:rFonts w:hint="cs"/>
-          <w:rtl/>
-        </w:rPr>
-        <w:t xml:space="preserve">בעל חנות </w:t>
+          <w:u w:val="single"/>
+          <w:rtl/>
+        </w:rPr>
+        <w:t>בעל חנות</w:t>
+      </w:r>
+      <w:r>
+        <w:rPr>
+          <w:rFonts w:hint="cs"/>
+          <w:rtl/>
+        </w:rPr>
+        <w:t xml:space="preserve"> </w:t>
       </w:r>
       <w:r>
         <w:rPr>
@@ -5577,9 +5641,17 @@
       <w:r>
         <w:rPr>
           <w:rFonts w:hint="cs"/>
-          <w:rtl/>
-        </w:rPr>
-        <w:t xml:space="preserve">מוכר </w:t>
+          <w:u w:val="single"/>
+          <w:rtl/>
+        </w:rPr>
+        <w:t>מוכר</w:t>
+      </w:r>
+      <w:r>
+        <w:rPr>
+          <w:rFonts w:hint="cs"/>
+          <w:rtl/>
+        </w:rPr>
+        <w:t xml:space="preserve"> </w:t>
       </w:r>
       <w:r>
         <w:rPr>
@@ -5593,6 +5665,219 @@
           <w:rtl/>
         </w:rPr>
         <w:t xml:space="preserve"> מונח כללי עבור בעל/מנהל חנות.</w:t>
+      </w:r>
+    </w:p>
+    <w:p>
+      <w:r>
+        <w:rPr>
+          <w:rFonts w:hint="cs"/>
+          <w:u w:val="single"/>
+          <w:rtl/>
+        </w:rPr>
+        <w:t>ס</w:t>
+      </w:r>
+      <w:r>
+        <w:rPr>
+          <w:rFonts w:hint="cs"/>
+          <w:u w:val="single"/>
+          <w:rtl/>
+        </w:rPr>
+        <w:t>וגי רכישה</w:t>
+      </w:r>
+      <w:r>
+        <w:rPr>
+          <w:rFonts w:hint="cs"/>
+          <w:rtl/>
+        </w:rPr>
+        <w:t xml:space="preserve"> - </w:t>
+      </w:r>
+      <w:r>
+        <w:rPr>
+          <w:rtl/>
+        </w:rPr>
+        <w:t>ישנן מספר אפשרויות לרכישת מוצרים בחנות. ניתן למכור מוצרים שונים בסוגי רכישה שונים כל עוד סוג</w:t>
+      </w:r>
+      <w:r>
+        <w:rPr>
+          <w:rtl/>
+        </w:rPr>
+        <w:t xml:space="preserve"> הרכישה מתאפשר ע"י מדיניות הקנ</w:t>
+      </w:r>
+      <w:r>
+        <w:rPr>
+          <w:rFonts w:hint="cs"/>
+          <w:rtl/>
+        </w:rPr>
+        <w:t>יה</w:t>
+      </w:r>
+      <w:r>
+        <w:t>:</w:t>
+      </w:r>
+    </w:p>
+    <w:p>
+      <w:pPr>
+        <w:pStyle w:val="a3"/>
+        <w:numPr>
+          <w:ilvl w:val="0"/>
+          <w:numId w:val="18"/>
+        </w:numPr>
+      </w:pPr>
+      <w:r>
+        <w:rPr>
+          <w:b/>
+          <w:bCs/>
+          <w:rtl/>
+        </w:rPr>
+        <w:t>קנייה מידית:</w:t>
+      </w:r>
+      <w:r>
+        <w:rPr>
+          <w:rtl/>
+        </w:rPr>
+        <w:t xml:space="preserve"> הקונה נדרש לשלם את הסכום הנקוב במוצר על מנת לקנות אותו באופן </w:t>
+      </w:r>
+      <w:proofErr w:type="spellStart"/>
+      <w:r>
+        <w:rPr>
+          <w:rtl/>
+        </w:rPr>
+        <w:t>מיידי</w:t>
+      </w:r>
+      <w:proofErr w:type="spellEnd"/>
+    </w:p>
+    <w:p>
+      <w:pPr>
+        <w:pStyle w:val="a3"/>
+        <w:numPr>
+          <w:ilvl w:val="0"/>
+          <w:numId w:val="18"/>
+        </w:numPr>
+      </w:pPr>
+      <w:r>
+        <w:rPr>
+          <w:b/>
+          <w:bCs/>
+          <w:rtl/>
+        </w:rPr>
+        <w:t>הגשת הצעת קנייה</w:t>
+      </w:r>
+      <w:r>
+        <w:rPr>
+          <w:b/>
+          <w:bCs/>
+        </w:rPr>
+        <w:t>:</w:t>
+      </w:r>
+      <w:r>
+        <w:t xml:space="preserve"> </w:t>
+      </w:r>
+      <w:r>
+        <w:rPr>
+          <w:rtl/>
+        </w:rPr>
+        <w:t>הקונה מציע מחיר עבור מוצר של חנות.</w:t>
+      </w:r>
+    </w:p>
+    <w:p>
+      <w:pPr>
+        <w:pStyle w:val="a3"/>
+        <w:numPr>
+          <w:ilvl w:val="0"/>
+          <w:numId w:val="18"/>
+        </w:numPr>
+      </w:pPr>
+      <w:r>
+        <w:rPr>
+          <w:b/>
+          <w:bCs/>
+          <w:rtl/>
+        </w:rPr>
+        <w:t>מכירה פומבית</w:t>
+      </w:r>
+      <w:r>
+        <w:rPr>
+          <w:rtl/>
+        </w:rPr>
+        <w:t xml:space="preserve">: היוזם לפעולת רכישה זו היא חנות, שמפרסמת הצעת מחיר התחלתי למוצר ומשך מכירה. כל עוד המכירה לא הסתיימה, מנויים יכולים </w:t>
+      </w:r>
+      <w:r>
+        <w:rPr>
+          <w:rtl/>
+        </w:rPr>
+        <w:t>להגיש הצעות עבור מוצר</w:t>
+      </w:r>
+    </w:p>
+    <w:p>
+      <w:pPr>
+        <w:pStyle w:val="a3"/>
+        <w:numPr>
+          <w:ilvl w:val="0"/>
+          <w:numId w:val="18"/>
+        </w:numPr>
+      </w:pPr>
+      <w:r>
+        <w:rPr>
+          <w:b/>
+          <w:bCs/>
+          <w:rtl/>
+        </w:rPr>
+        <w:t>קנייה בהגרלה</w:t>
+      </w:r>
+      <w:r>
+        <w:rPr>
+          <w:rtl/>
+        </w:rPr>
+        <w:t>: היוזם לפעולת רכישה זו היא חנות, שמפרסמת מחיר מוצר ותקופת מכירה. באפשרות קניה זו, המנויים רוכשים סיכויי זכייה במוצר</w:t>
+      </w:r>
+    </w:p>
+    <w:p>
+      <w:pPr>
+        <w:rPr>
+          <w:rtl/>
+        </w:rPr>
+      </w:pPr>
+      <w:r>
+        <w:rPr>
+          <w:u w:val="single"/>
+          <w:rtl/>
+        </w:rPr>
+        <w:t>מדיניות רכישה</w:t>
+      </w:r>
+      <w:r>
+        <w:rPr>
+          <w:rFonts w:hint="cs"/>
+          <w:u w:val="single"/>
+          <w:rtl/>
+        </w:rPr>
+        <w:t>:</w:t>
+      </w:r>
+      <w:r>
+        <w:rPr>
+          <w:rFonts w:hint="cs"/>
+          <w:u w:val="single"/>
+          <w:rtl/>
+        </w:rPr>
+        <w:t xml:space="preserve"> </w:t>
+      </w:r>
+      <w:bookmarkStart w:id="0" w:name="_GoBack"/>
+      <w:bookmarkEnd w:id="0"/>
+      <w:r>
+        <w:rPr>
+          <w:rtl/>
+        </w:rPr>
+        <w:t>מדיניות קניה מגדירה מי רשאי לקנות מוצרים בחנות, מהם מסלולי הרכישה האפשריים</w:t>
+      </w:r>
+      <w:r>
+        <w:t xml:space="preserve">, </w:t>
+      </w:r>
+      <w:r>
+        <w:rPr>
+          <w:rtl/>
+        </w:rPr>
+        <w:t>ומהם הכללים החלים עליהם. למשל, מינימום פריטים למוצר ברכישה. מדיניות קנייה מוגדרת עבור חנות ויכולה לחול על מוצרים או על לקוחות או על שניהם</w:t>
+      </w:r>
+      <w:r>
+        <w:t>.</w:t>
       </w:r>
       <w:r>
         <w:rPr>
@@ -5685,7 +5970,6 @@
     <w:p>
       <w:pPr>
         <w:rPr>
-          <w:rFonts w:hint="cs"/>
           <w:rtl/>
         </w:rPr>
       </w:pPr>
@@ -5756,7 +6040,7 @@
 </file>
 
 <file path=word/numbering.xml><?xml version="1.0" encoding="utf-8"?>
-<w:numbering xmlns:wpc="http://schemas.microsoft.com/office/word/2010/wordprocessingCanvas" xmlns:cx="http://schemas.microsoft.com/office/drawing/2014/chartex" xmlns:cx1="http://schemas.microsoft.com/office/drawing/2015/9/8/chartex" xmlns:cx2="http://schemas.microsoft.com/office/drawing/2015/10/21/chartex" xmlns:cx3="http://schemas.microsoft.com/office/drawing/2016/5/9/chartex" xmlns:cx4="http://schemas.microsoft.com/office/drawing/2016/5/10/chartex" xmlns:cx5="http://schemas.microsoft.com/office/drawing/2016/5/11/chartex" xmlns:cx6="http://schemas.microsoft.com/office/drawing/2016/5/12/chartex" xmlns:cx7="http://schemas.microsoft.com/office/drawing/2016/5/13/chartex" xmlns:cx8="http://schemas.microsoft.com/office/drawing/2016/5/14/chartex" xmlns:mc="http://schemas.openxmlformats.org/markup-compatibility/2006" xmlns:aink="http://schemas.microsoft.com/office/drawing/2016/ink" xmlns:am3d="http://schemas.microsoft.com/office/drawing/2017/model3d" xmlns:o="urn:schemas-microsoft-com:office:office" xmlns:r="http://schemas.openxmlformats.org/officeDocument/2006/relationships" xmlns:m="http://schemas.openxmlformats.org/officeDocument/2006/math" xmlns:v="urn:schemas-microsoft-com:vml" xmlns:wp14="http://schemas.microsoft.com/office/word/2010/wordprocessingDrawing" xmlns:wp="http://schemas.openxmlformats.org/drawingml/2006/wordprocessingDrawing" xmlns:w10="urn:schemas-microsoft-com:office:word" xmlns:w="http://schemas.openxmlformats.org/wordprocessingml/2006/main" xmlns:w14="http://schemas.microsoft.com/office/word/2010/wordml" xmlns:w15="http://schemas.microsoft.com/office/word/2012/wordml" xmlns:w16cex="http://schemas.microsoft.com/office/word/2018/wordml/cex" xmlns:w16cid="http://schemas.microsoft.com/office/word/2016/wordml/cid" xmlns:w16="http://schemas.microsoft.com/office/word/2018/wordml" xmlns:w16sdtdh="http://schemas.microsoft.com/office/word/2020/wordml/sdtdatahash" xmlns:w16se="http://schemas.microsoft.com/office/word/2015/wordml/symex" xmlns:wpg="http://schemas.microsoft.com/office/word/2010/wordprocessingGroup" xmlns:wpi="http://schemas.microsoft.com/office/word/2010/wordprocessingInk" xmlns:wne="http://schemas.microsoft.com/office/word/2006/wordml" xmlns:wps="http://schemas.microsoft.com/office/word/2010/wordprocessingShape" mc:Ignorable="w14 w15 w16se w16cid w16 w16cex w16sdtdh wp14">
+<w:numbering xmlns:wpc="http://schemas.microsoft.com/office/word/2010/wordprocessingCanvas" xmlns:mc="http://schemas.openxmlformats.org/markup-compatibility/2006" xmlns:o="urn:schemas-microsoft-com:office:office" xmlns:r="http://schemas.openxmlformats.org/officeDocument/2006/relationships" xmlns:m="http://schemas.openxmlformats.org/officeDocument/2006/math" xmlns:v="urn:schemas-microsoft-com:vml" xmlns:wp14="http://schemas.microsoft.com/office/word/2010/wordprocessingDrawing" xmlns:wp="http://schemas.openxmlformats.org/drawingml/2006/wordprocessingDrawing" xmlns:w10="urn:schemas-microsoft-com:office:word" xmlns:w="http://schemas.openxmlformats.org/wordprocessingml/2006/main" xmlns:w14="http://schemas.microsoft.com/office/word/2010/wordml" xmlns:w15="http://schemas.microsoft.com/office/word/2012/wordml" xmlns:wpg="http://schemas.microsoft.com/office/word/2010/wordprocessingGroup" xmlns:wpi="http://schemas.microsoft.com/office/word/2010/wordprocessingInk" xmlns:wne="http://schemas.microsoft.com/office/word/2006/wordml" xmlns:wps="http://schemas.microsoft.com/office/word/2010/wordprocessingShape" mc:Ignorable="w14 w15 wp14">
   <w:abstractNum w:abstractNumId="0" w15:restartNumberingAfterBreak="0">
     <w:nsid w:val="06800A4B"/>
     <w:multiLevelType w:val="multilevel"/>
@@ -5871,6 +6155,95 @@
     </w:lvl>
   </w:abstractNum>
   <w:abstractNum w:abstractNumId="1" w15:restartNumberingAfterBreak="0">
+    <w:nsid w:val="11A477B8"/>
+    <w:multiLevelType w:val="hybridMultilevel"/>
+    <w:tmpl w:val="E62A9BFC"/>
+    <w:lvl w:ilvl="0" w:tplc="04090011">
+      <w:start w:val="1"/>
+      <w:numFmt w:val="decimal"/>
+      <w:lvlText w:val="%1)"/>
+      <w:lvlJc w:val="left"/>
+      <w:pPr>
+        <w:ind w:left="720" w:hanging="360"/>
+      </w:pPr>
+      <w:rPr>
+        <w:rFonts w:hint="default"/>
+      </w:rPr>
+    </w:lvl>
+    <w:lvl w:ilvl="1" w:tplc="04090019" w:tentative="1">
+      <w:start w:val="1"/>
+      <w:numFmt w:val="lowerLetter"/>
+      <w:lvlText w:val="%2."/>
+      <w:lvlJc w:val="left"/>
+      <w:pPr>
+        <w:ind w:left="1440" w:hanging="360"/>
+      </w:pPr>
+    </w:lvl>
+    <w:lvl w:ilvl="2" w:tplc="0409001B" w:tentative="1">
+      <w:start w:val="1"/>
+      <w:numFmt w:val="lowerRoman"/>
+      <w:lvlText w:val="%3."/>
+      <w:lvlJc w:val="right"/>
+      <w:pPr>
+        <w:ind w:left="2160" w:hanging="180"/>
+      </w:pPr>
+    </w:lvl>
+    <w:lvl w:ilvl="3" w:tplc="0409000F" w:tentative="1">
+      <w:start w:val="1"/>
+      <w:numFmt w:val="decimal"/>
+      <w:lvlText w:val="%4."/>
+      <w:lvlJc w:val="left"/>
+      <w:pPr>
+        <w:ind w:left="2880" w:hanging="360"/>
+      </w:pPr>
+    </w:lvl>
+    <w:lvl w:ilvl="4" w:tplc="04090019" w:tentative="1">
+      <w:start w:val="1"/>
+      <w:numFmt w:val="lowerLetter"/>
+      <w:lvlText w:val="%5."/>
+      <w:lvlJc w:val="left"/>
+      <w:pPr>
+        <w:ind w:left="3600" w:hanging="360"/>
+      </w:pPr>
+    </w:lvl>
+    <w:lvl w:ilvl="5" w:tplc="0409001B" w:tentative="1">
+      <w:start w:val="1"/>
+      <w:numFmt w:val="lowerRoman"/>
+      <w:lvlText w:val="%6."/>
+      <w:lvlJc w:val="right"/>
+      <w:pPr>
+        <w:ind w:left="4320" w:hanging="180"/>
+      </w:pPr>
+    </w:lvl>
+    <w:lvl w:ilvl="6" w:tplc="0409000F" w:tentative="1">
+      <w:start w:val="1"/>
+      <w:numFmt w:val="decimal"/>
+      <w:lvlText w:val="%7."/>
+      <w:lvlJc w:val="left"/>
+      <w:pPr>
+        <w:ind w:left="5040" w:hanging="360"/>
+      </w:pPr>
+    </w:lvl>
+    <w:lvl w:ilvl="7" w:tplc="04090019" w:tentative="1">
+      <w:start w:val="1"/>
+      <w:numFmt w:val="lowerLetter"/>
+      <w:lvlText w:val="%8."/>
+      <w:lvlJc w:val="left"/>
+      <w:pPr>
+        <w:ind w:left="5760" w:hanging="360"/>
+      </w:pPr>
+    </w:lvl>
+    <w:lvl w:ilvl="8" w:tplc="0409001B" w:tentative="1">
+      <w:start w:val="1"/>
+      <w:numFmt w:val="lowerRoman"/>
+      <w:lvlText w:val="%9."/>
+      <w:lvlJc w:val="right"/>
+      <w:pPr>
+        <w:ind w:left="6480" w:hanging="180"/>
+      </w:pPr>
+    </w:lvl>
+  </w:abstractNum>
+  <w:abstractNum w:abstractNumId="2" w15:restartNumberingAfterBreak="0">
     <w:nsid w:val="137C37F8"/>
     <w:multiLevelType w:val="hybridMultilevel"/>
     <w:tmpl w:val="C8D8A61C"/>
@@ -5959,7 +6332,7 @@
       </w:pPr>
     </w:lvl>
   </w:abstractNum>
-  <w:abstractNum w:abstractNumId="2" w15:restartNumberingAfterBreak="0">
+  <w:abstractNum w:abstractNumId="3" w15:restartNumberingAfterBreak="0">
     <w:nsid w:val="1590632A"/>
     <w:multiLevelType w:val="multilevel"/>
     <w:tmpl w:val="FC24755E"/>
@@ -6072,7 +6445,7 @@
       </w:rPr>
     </w:lvl>
   </w:abstractNum>
-  <w:abstractNum w:abstractNumId="3" w15:restartNumberingAfterBreak="0">
+  <w:abstractNum w:abstractNumId="4" w15:restartNumberingAfterBreak="0">
     <w:nsid w:val="17485749"/>
     <w:multiLevelType w:val="hybridMultilevel"/>
     <w:tmpl w:val="0E182AE4"/>
@@ -6161,7 +6534,7 @@
       </w:pPr>
     </w:lvl>
   </w:abstractNum>
-  <w:abstractNum w:abstractNumId="4" w15:restartNumberingAfterBreak="0">
+  <w:abstractNum w:abstractNumId="5" w15:restartNumberingAfterBreak="0">
     <w:nsid w:val="1B5B395B"/>
     <w:multiLevelType w:val="multilevel"/>
     <w:tmpl w:val="79567274"/>
@@ -6274,7 +6647,7 @@
       </w:rPr>
     </w:lvl>
   </w:abstractNum>
-  <w:abstractNum w:abstractNumId="5" w15:restartNumberingAfterBreak="0">
+  <w:abstractNum w:abstractNumId="6" w15:restartNumberingAfterBreak="0">
     <w:nsid w:val="1E2B141F"/>
     <w:multiLevelType w:val="multilevel"/>
     <w:tmpl w:val="4A481E3C"/>
@@ -6387,7 +6760,7 @@
       </w:rPr>
     </w:lvl>
   </w:abstractNum>
-  <w:abstractNum w:abstractNumId="6" w15:restartNumberingAfterBreak="0">
+  <w:abstractNum w:abstractNumId="7" w15:restartNumberingAfterBreak="0">
     <w:nsid w:val="20010B30"/>
     <w:multiLevelType w:val="multilevel"/>
     <w:tmpl w:val="4D08B504"/>
@@ -6500,7 +6873,7 @@
       </w:rPr>
     </w:lvl>
   </w:abstractNum>
-  <w:abstractNum w:abstractNumId="7" w15:restartNumberingAfterBreak="0">
+  <w:abstractNum w:abstractNumId="8" w15:restartNumberingAfterBreak="0">
     <w:nsid w:val="202610A7"/>
     <w:multiLevelType w:val="multilevel"/>
     <w:tmpl w:val="FCEA5ACA"/>
@@ -6613,7 +6986,7 @@
       </w:rPr>
     </w:lvl>
   </w:abstractNum>
-  <w:abstractNum w:abstractNumId="8" w15:restartNumberingAfterBreak="0">
+  <w:abstractNum w:abstractNumId="9" w15:restartNumberingAfterBreak="0">
     <w:nsid w:val="20CA0BF4"/>
     <w:multiLevelType w:val="hybridMultilevel"/>
     <w:tmpl w:val="2D440F90"/>
@@ -6726,7 +7099,7 @@
       </w:rPr>
     </w:lvl>
   </w:abstractNum>
-  <w:abstractNum w:abstractNumId="9" w15:restartNumberingAfterBreak="0">
+  <w:abstractNum w:abstractNumId="10" w15:restartNumberingAfterBreak="0">
     <w:nsid w:val="2DED229A"/>
     <w:multiLevelType w:val="multilevel"/>
     <w:tmpl w:val="F418DA2C"/>
@@ -6839,7 +7212,7 @@
       </w:rPr>
     </w:lvl>
   </w:abstractNum>
-  <w:abstractNum w:abstractNumId="10" w15:restartNumberingAfterBreak="0">
+  <w:abstractNum w:abstractNumId="11" w15:restartNumberingAfterBreak="0">
     <w:nsid w:val="4E113864"/>
     <w:multiLevelType w:val="multilevel"/>
     <w:tmpl w:val="4D08B504"/>
@@ -6952,7 +7325,7 @@
       </w:rPr>
     </w:lvl>
   </w:abstractNum>
-  <w:abstractNum w:abstractNumId="11" w15:restartNumberingAfterBreak="0">
+  <w:abstractNum w:abstractNumId="12" w15:restartNumberingAfterBreak="0">
     <w:nsid w:val="61C75D6B"/>
     <w:multiLevelType w:val="multilevel"/>
     <w:tmpl w:val="33328538"/>
@@ -7065,7 +7438,7 @@
       </w:rPr>
     </w:lvl>
   </w:abstractNum>
-  <w:abstractNum w:abstractNumId="12" w15:restartNumberingAfterBreak="0">
+  <w:abstractNum w:abstractNumId="13" w15:restartNumberingAfterBreak="0">
     <w:nsid w:val="61F70C14"/>
     <w:multiLevelType w:val="multilevel"/>
     <w:tmpl w:val="37CCF112"/>
@@ -7178,7 +7551,7 @@
       </w:rPr>
     </w:lvl>
   </w:abstractNum>
-  <w:abstractNum w:abstractNumId="13" w15:restartNumberingAfterBreak="0">
+  <w:abstractNum w:abstractNumId="14" w15:restartNumberingAfterBreak="0">
     <w:nsid w:val="639F0F57"/>
     <w:multiLevelType w:val="hybridMultilevel"/>
     <w:tmpl w:val="4DDE9C30"/>
@@ -7267,7 +7640,7 @@
       </w:pPr>
     </w:lvl>
   </w:abstractNum>
-  <w:abstractNum w:abstractNumId="14" w15:restartNumberingAfterBreak="0">
+  <w:abstractNum w:abstractNumId="15" w15:restartNumberingAfterBreak="0">
     <w:nsid w:val="6DAD499E"/>
     <w:multiLevelType w:val="multilevel"/>
     <w:tmpl w:val="EB0CB95E"/>
@@ -7380,7 +7753,7 @@
       </w:rPr>
     </w:lvl>
   </w:abstractNum>
-  <w:abstractNum w:abstractNumId="15" w15:restartNumberingAfterBreak="0">
+  <w:abstractNum w:abstractNumId="16" w15:restartNumberingAfterBreak="0">
     <w:nsid w:val="71B50782"/>
     <w:multiLevelType w:val="hybridMultilevel"/>
     <w:tmpl w:val="E4FC2B98"/>
@@ -7469,7 +7842,7 @@
       </w:pPr>
     </w:lvl>
   </w:abstractNum>
-  <w:abstractNum w:abstractNumId="16" w15:restartNumberingAfterBreak="0">
+  <w:abstractNum w:abstractNumId="17" w15:restartNumberingAfterBreak="0">
     <w:nsid w:val="722841F0"/>
     <w:multiLevelType w:val="hybridMultilevel"/>
     <w:tmpl w:val="AAFAB6B6"/>
@@ -7559,61 +7932,64 @@
     </w:lvl>
   </w:abstractNum>
   <w:num w:numId="1">
-    <w:abstractNumId w:val="3"/>
+    <w:abstractNumId w:val="4"/>
   </w:num>
   <w:num w:numId="2">
-    <w:abstractNumId w:val="15"/>
+    <w:abstractNumId w:val="16"/>
   </w:num>
   <w:num w:numId="3">
-    <w:abstractNumId w:val="16"/>
+    <w:abstractNumId w:val="17"/>
   </w:num>
   <w:num w:numId="4">
+    <w:abstractNumId w:val="9"/>
+  </w:num>
+  <w:num w:numId="5">
+    <w:abstractNumId w:val="14"/>
+  </w:num>
+  <w:num w:numId="6">
+    <w:abstractNumId w:val="7"/>
+  </w:num>
+  <w:num w:numId="7">
+    <w:abstractNumId w:val="11"/>
+  </w:num>
+  <w:num w:numId="8">
+    <w:abstractNumId w:val="12"/>
+  </w:num>
+  <w:num w:numId="9">
+    <w:abstractNumId w:val="2"/>
+  </w:num>
+  <w:num w:numId="10">
     <w:abstractNumId w:val="8"/>
   </w:num>
-  <w:num w:numId="5">
+  <w:num w:numId="11">
     <w:abstractNumId w:val="13"/>
   </w:num>
-  <w:num w:numId="6">
+  <w:num w:numId="12">
     <w:abstractNumId w:val="6"/>
   </w:num>
-  <w:num w:numId="7">
-    <w:abstractNumId w:val="10"/>
-  </w:num>
-  <w:num w:numId="8">
-    <w:abstractNumId w:val="11"/>
-  </w:num>
-  <w:num w:numId="9">
-    <w:abstractNumId w:val="1"/>
-  </w:num>
-  <w:num w:numId="10">
-    <w:abstractNumId w:val="7"/>
-  </w:num>
-  <w:num w:numId="11">
-    <w:abstractNumId w:val="12"/>
-  </w:num>
-  <w:num w:numId="12">
-    <w:abstractNumId w:val="5"/>
-  </w:num>
   <w:num w:numId="13">
-    <w:abstractNumId w:val="2"/>
+    <w:abstractNumId w:val="3"/>
   </w:num>
   <w:num w:numId="14">
     <w:abstractNumId w:val="0"/>
   </w:num>
   <w:num w:numId="15">
-    <w:abstractNumId w:val="14"/>
+    <w:abstractNumId w:val="15"/>
   </w:num>
   <w:num w:numId="16">
-    <w:abstractNumId w:val="4"/>
+    <w:abstractNumId w:val="5"/>
   </w:num>
   <w:num w:numId="17">
-    <w:abstractNumId w:val="9"/>
+    <w:abstractNumId w:val="10"/>
+  </w:num>
+  <w:num w:numId="18">
+    <w:abstractNumId w:val="1"/>
   </w:num>
 </w:numbering>
 </file>
 
 <file path=word/styles.xml><?xml version="1.0" encoding="utf-8"?>
-<w:styles xmlns:mc="http://schemas.openxmlformats.org/markup-compatibility/2006" xmlns:r="http://schemas.openxmlformats.org/officeDocument/2006/relationships" xmlns:w="http://schemas.openxmlformats.org/wordprocessingml/2006/main" xmlns:w14="http://schemas.microsoft.com/office/word/2010/wordml" xmlns:w15="http://schemas.microsoft.com/office/word/2012/wordml" xmlns:w16cex="http://schemas.microsoft.com/office/word/2018/wordml/cex" xmlns:w16cid="http://schemas.microsoft.com/office/word/2016/wordml/cid" xmlns:w16="http://schemas.microsoft.com/office/word/2018/wordml" xmlns:w16sdtdh="http://schemas.microsoft.com/office/word/2020/wordml/sdtdatahash" xmlns:w16se="http://schemas.microsoft.com/office/word/2015/wordml/symex" mc:Ignorable="w14 w15 w16se w16cid w16 w16cex w16sdtdh">
+<w:styles xmlns:mc="http://schemas.openxmlformats.org/markup-compatibility/2006" xmlns:r="http://schemas.openxmlformats.org/officeDocument/2006/relationships" xmlns:w="http://schemas.openxmlformats.org/wordprocessingml/2006/main" xmlns:w14="http://schemas.microsoft.com/office/word/2010/wordml" xmlns:w15="http://schemas.microsoft.com/office/word/2012/wordml" mc:Ignorable="w14 w15">
   <w:docDefaults>
     <w:rPrDefault>
       <w:rPr>
@@ -7629,7 +8005,7 @@
       </w:pPr>
     </w:pPrDefault>
   </w:docDefaults>
-  <w:latentStyles w:defLockedState="0" w:defUIPriority="99" w:defSemiHidden="0" w:defUnhideWhenUsed="0" w:defQFormat="0" w:count="376">
+  <w:latentStyles w:defLockedState="0" w:defUIPriority="99" w:defSemiHidden="0" w:defUnhideWhenUsed="0" w:defQFormat="0" w:count="371">
     <w:lsdException w:name="Normal" w:uiPriority="0" w:qFormat="1"/>
     <w:lsdException w:name="heading 1" w:uiPriority="9" w:qFormat="1"/>
     <w:lsdException w:name="heading 2" w:semiHidden="1" w:uiPriority="9" w:unhideWhenUsed="1" w:qFormat="1"/>
@@ -7735,6 +8111,7 @@
     <w:lsdException w:name="HTML Sample" w:semiHidden="1" w:unhideWhenUsed="1"/>
     <w:lsdException w:name="HTML Typewriter" w:semiHidden="1" w:unhideWhenUsed="1"/>
     <w:lsdException w:name="HTML Variable" w:semiHidden="1" w:unhideWhenUsed="1"/>
+    <w:lsdException w:name="Normal Table" w:semiHidden="1" w:unhideWhenUsed="1"/>
     <w:lsdException w:name="annotation subject" w:semiHidden="1" w:unhideWhenUsed="1"/>
     <w:lsdException w:name="No List" w:semiHidden="1" w:unhideWhenUsed="1"/>
     <w:lsdException w:name="Outline List 1" w:semiHidden="1" w:unhideWhenUsed="1"/>
@@ -7777,8 +8154,11 @@
     <w:lsdException w:name="Table Contemporary" w:semiHidden="1" w:unhideWhenUsed="1"/>
     <w:lsdException w:name="Table Elegant" w:semiHidden="1" w:unhideWhenUsed="1"/>
     <w:lsdException w:name="Table Professional" w:semiHidden="1" w:unhideWhenUsed="1"/>
+    <w:lsdException w:name="Table Subtle 1" w:semiHidden="1" w:unhideWhenUsed="1"/>
     <w:lsdException w:name="Table Subtle 2" w:semiHidden="1" w:unhideWhenUsed="1"/>
     <w:lsdException w:name="Table Web 1" w:semiHidden="1" w:unhideWhenUsed="1"/>
+    <w:lsdException w:name="Table Web 2" w:semiHidden="1" w:unhideWhenUsed="1"/>
+    <w:lsdException w:name="Table Web 3" w:semiHidden="1" w:unhideWhenUsed="1"/>
     <w:lsdException w:name="Balloon Text" w:semiHidden="1" w:unhideWhenUsed="1"/>
     <w:lsdException w:name="Table Grid" w:uiPriority="39"/>
     <w:lsdException w:name="Table Theme" w:semiHidden="1" w:unhideWhenUsed="1"/>
@@ -7997,26 +8377,21 @@
     <w:lsdException w:name="List Table 5 Dark Accent 6" w:uiPriority="50"/>
     <w:lsdException w:name="List Table 6 Colorful Accent 6" w:uiPriority="51"/>
     <w:lsdException w:name="List Table 7 Colorful Accent 6" w:uiPriority="52"/>
-    <w:lsdException w:name="Mention" w:semiHidden="1" w:unhideWhenUsed="1"/>
-    <w:lsdException w:name="Smart Hyperlink" w:semiHidden="1" w:unhideWhenUsed="1"/>
-    <w:lsdException w:name="Hashtag" w:semiHidden="1" w:unhideWhenUsed="1"/>
-    <w:lsdException w:name="Unresolved Mention" w:semiHidden="1" w:unhideWhenUsed="1"/>
-    <w:lsdException w:name="Smart Link" w:semiHidden="1" w:unhideWhenUsed="1"/>
   </w:latentStyles>
-  <w:style w:type="paragraph" w:default="1" w:styleId="Normal">
+  <w:style w:type="paragraph" w:default="1" w:styleId="a">
     <w:name w:val="Normal"/>
     <w:qFormat/>
     <w:pPr>
       <w:bidi/>
     </w:pPr>
   </w:style>
-  <w:style w:type="character" w:default="1" w:styleId="DefaultParagraphFont">
+  <w:style w:type="character" w:default="1" w:styleId="a0">
     <w:name w:val="Default Paragraph Font"/>
     <w:uiPriority w:val="1"/>
     <w:semiHidden/>
     <w:unhideWhenUsed/>
   </w:style>
-  <w:style w:type="table" w:default="1" w:styleId="TableNormal">
+  <w:style w:type="table" w:default="1" w:styleId="a1">
     <w:name w:val="Normal Table"/>
     <w:uiPriority w:val="99"/>
     <w:semiHidden/>
@@ -8031,15 +8406,15 @@
       </w:tblCellMar>
     </w:tblPr>
   </w:style>
-  <w:style w:type="numbering" w:default="1" w:styleId="NoList">
+  <w:style w:type="numbering" w:default="1" w:styleId="a2">
     <w:name w:val="No List"/>
     <w:uiPriority w:val="99"/>
     <w:semiHidden/>
     <w:unhideWhenUsed/>
   </w:style>
-  <w:style w:type="paragraph" w:styleId="ListParagraph">
+  <w:style w:type="paragraph" w:styleId="a3">
     <w:name w:val="List Paragraph"/>
-    <w:basedOn w:val="Normal"/>
+    <w:basedOn w:val="a"/>
     <w:uiPriority w:val="34"/>
     <w:qFormat/>
     <w:rsid w:val="00743215"/>

</xml_diff>